<commit_message>
Documentacion del modelo relacional terminada
</commit_message>
<xml_diff>
--- a/Documentación.docx
+++ b/Documentación.docx
@@ -713,7 +713,193 @@
     </w:p>
     <w:p>
       <w:pPr>
+        <w:rPr>
+          <w:b/>
+          <w:bCs/>
+        </w:rPr>
+      </w:pPr>
+      <w:r>
+        <w:rPr>
+          <w:b/>
+          <w:bCs/>
+        </w:rPr>
+        <w:t>Atributos multivaluados</w:t>
+      </w:r>
+    </w:p>
+    <w:p>
+      <w:pPr>
         <w:pStyle w:val="Prrafodelista"/>
+        <w:numPr>
+          <w:ilvl w:val="0"/>
+          <w:numId w:val="1"/>
+        </w:numPr>
+        <w:rPr>
+          <w:b/>
+          <w:bCs/>
+        </w:rPr>
+      </w:pPr>
+      <w:r>
+        <w:t xml:space="preserve">Se crea la tabla </w:t>
+      </w:r>
+      <w:proofErr w:type="spellStart"/>
+      <w:r>
+        <w:t>contacto_proveedor</w:t>
+      </w:r>
+      <w:proofErr w:type="spellEnd"/>
+      <w:r>
+        <w:t xml:space="preserve"> para guardar los diferentes números que pueda tener un proveedor.</w:t>
+      </w:r>
+    </w:p>
+    <w:p>
+      <w:pPr>
+        <w:pStyle w:val="Prrafodelista"/>
+        <w:numPr>
+          <w:ilvl w:val="0"/>
+          <w:numId w:val="1"/>
+        </w:numPr>
+        <w:rPr>
+          <w:b/>
+          <w:bCs/>
+        </w:rPr>
+      </w:pPr>
+      <w:r>
+        <w:t xml:space="preserve">Se crea la tabla </w:t>
+      </w:r>
+      <w:proofErr w:type="spellStart"/>
+      <w:r>
+        <w:t>contacto_cliente</w:t>
+      </w:r>
+      <w:proofErr w:type="spellEnd"/>
+      <w:r>
+        <w:t xml:space="preserve"> para guarda los diferentes números que puede tener un cliente.</w:t>
+      </w:r>
+    </w:p>
+    <w:p>
+      <w:pPr>
+        <w:pStyle w:val="Prrafodelista"/>
+        <w:numPr>
+          <w:ilvl w:val="0"/>
+          <w:numId w:val="1"/>
+        </w:numPr>
+        <w:rPr>
+          <w:b/>
+          <w:bCs/>
+        </w:rPr>
+      </w:pPr>
+      <w:r>
+        <w:t>Se crea la tabla especialidad para guardar las diferentes especialidades que pueda tener un empleado.</w:t>
+      </w:r>
+    </w:p>
+    <w:p>
+      <w:pPr>
+        <w:rPr>
+          <w:b/>
+          <w:bCs/>
+        </w:rPr>
+      </w:pPr>
+      <w:r>
+        <w:rPr>
+          <w:b/>
+          <w:bCs/>
+        </w:rPr>
+        <w:t>Normalización:</w:t>
+      </w:r>
+    </w:p>
+    <w:p>
+      <w:pPr>
+        <w:rPr>
+          <w:b/>
+          <w:bCs/>
+        </w:rPr>
+      </w:pPr>
+      <w:r>
+        <w:rPr>
+          <w:b/>
+          <w:bCs/>
+        </w:rPr>
+        <w:t>Primera forma normal:</w:t>
+      </w:r>
+    </w:p>
+    <w:p>
+      <w:pPr>
+        <w:rPr>
+          <w:b/>
+          <w:bCs/>
+        </w:rPr>
+      </w:pPr>
+      <w:r>
+        <w:t xml:space="preserve">No se encontró redundancia en el modelo, cada tabla tiene una llave principal y se crearon las tablas necesarias para que cada tabla guarde solo datos que sean de su área, por ende, se llega a la consideración de que el modelo ya </w:t>
+      </w:r>
+      <w:r>
+        <w:t>está</w:t>
+      </w:r>
+      <w:r>
+        <w:t xml:space="preserve"> en primera forma normal.</w:t>
+      </w:r>
+    </w:p>
+    <w:p>
+      <w:pPr>
+        <w:rPr>
+          <w:b/>
+          <w:bCs/>
+        </w:rPr>
+      </w:pPr>
+      <w:r>
+        <w:rPr>
+          <w:b/>
+          <w:bCs/>
+        </w:rPr>
+        <w:t>Segunda forma normal:</w:t>
+      </w:r>
+    </w:p>
+    <w:p>
+      <w:pPr>
+        <w:rPr>
+          <w:b/>
+          <w:bCs/>
+        </w:rPr>
+      </w:pPr>
+      <w:r>
+        <w:t xml:space="preserve">Todas las tablas están conectadas y cada tabla tiene una llave que almacena la información que le corresponde sin </w:t>
+      </w:r>
+      <w:r>
+        <w:t>depender</w:t>
+      </w:r>
+      <w:r>
+        <w:t xml:space="preserve"> de otra tabla, por ende, se llega a la consideración que el modelo ya se encuentra en segunda forma normal</w:t>
+      </w:r>
+      <w:r>
+        <w:t>.</w:t>
+      </w:r>
+    </w:p>
+    <w:p>
+      <w:pPr>
+        <w:rPr>
+          <w:b/>
+          <w:bCs/>
+        </w:rPr>
+      </w:pPr>
+      <w:r>
+        <w:rPr>
+          <w:b/>
+          <w:bCs/>
+        </w:rPr>
+        <w:t>Tercera formal normal:</w:t>
+      </w:r>
+    </w:p>
+    <w:p>
+      <w:r>
+        <w:t xml:space="preserve">No fue necesario eliminar ningún atributo, ninguno de los atributos que se consideraron incumplen las condiciones para pertenecer a su tabla, por ende, se llega a la conclusión de que el modela ya </w:t>
+      </w:r>
+      <w:r>
+        <w:t>está</w:t>
+      </w:r>
+      <w:r>
+        <w:t xml:space="preserve"> en tercera forma normal.</w:t>
+      </w:r>
+    </w:p>
+    <w:p>
+      <w:pPr>
         <w:rPr>
           <w:b/>
           <w:bCs/>

</xml_diff>

<commit_message>
Se crea el modelo mediante comandos sql
</commit_message>
<xml_diff>
--- a/Documentación.docx
+++ b/Documentación.docx
@@ -3,7 +3,18 @@
 <w:document xmlns:wpc="http://schemas.microsoft.com/office/word/2010/wordprocessingCanvas" xmlns:cx="http://schemas.microsoft.com/office/drawing/2014/chartex" xmlns:cx1="http://schemas.microsoft.com/office/drawing/2015/9/8/chartex" xmlns:cx2="http://schemas.microsoft.com/office/drawing/2015/10/21/chartex" xmlns:cx3="http://schemas.microsoft.com/office/drawing/2016/5/9/chartex" xmlns:cx4="http://schemas.microsoft.com/office/drawing/2016/5/10/chartex" xmlns:cx5="http://schemas.microsoft.com/office/drawing/2016/5/11/chartex" xmlns:cx6="http://schemas.microsoft.com/office/drawing/2016/5/12/chartex" xmlns:cx7="http://schemas.microsoft.com/office/drawing/2016/5/13/chartex" xmlns:cx8="http://schemas.microsoft.com/office/drawing/2016/5/14/chartex" xmlns:mc="http://schemas.openxmlformats.org/markup-compatibility/2006" xmlns:aink="http://schemas.microsoft.com/office/drawing/2016/ink" xmlns:am3d="http://schemas.microsoft.com/office/drawing/2017/model3d" xmlns:o="urn:schemas-microsoft-com:office:office" xmlns:oel="http://schemas.microsoft.com/office/2019/extlst" xmlns:r="http://schemas.openxmlformats.org/officeDocument/2006/relationships" xmlns:m="http://schemas.openxmlformats.org/officeDocument/2006/math" xmlns:v="urn:schemas-microsoft-com:vml" xmlns:wp14="http://schemas.microsoft.com/office/word/2010/wordprocessingDrawing" xmlns:wp="http://schemas.openxmlformats.org/drawingml/2006/wordprocessingDrawing" xmlns:w10="urn:schemas-microsoft-com:office:word" xmlns:w="http://schemas.openxmlformats.org/wordprocessingml/2006/main" xmlns:w14="http://schemas.microsoft.com/office/word/2010/wordml" xmlns:w15="http://schemas.microsoft.com/office/word/2012/wordml" xmlns:w16cex="http://schemas.microsoft.com/office/word/2018/wordml/cex" xmlns:w16cid="http://schemas.microsoft.com/office/word/2016/wordml/cid" xmlns:w16="http://schemas.microsoft.com/office/word/2018/wordml" xmlns:w16sdtdh="http://schemas.microsoft.com/office/word/2020/wordml/sdtdatahash" xmlns:w16se="http://schemas.microsoft.com/office/word/2015/wordml/symex" xmlns:wpg="http://schemas.microsoft.com/office/word/2010/wordprocessingGroup" xmlns:wpi="http://schemas.microsoft.com/office/word/2010/wordprocessingInk" xmlns:wne="http://schemas.microsoft.com/office/word/2006/wordml" xmlns:wps="http://schemas.microsoft.com/office/word/2010/wordprocessingShape" mc:Ignorable="w14 w15 w16se w16cid w16 w16cex w16sdtdh wp14">
   <w:body>
     <w:p>
-      <w:r>
+      <w:pPr>
+        <w:jc w:val="center"/>
+        <w:rPr>
+          <w:b/>
+          <w:bCs/>
+        </w:rPr>
+      </w:pPr>
+      <w:r>
+        <w:rPr>
+          <w:b/>
+          <w:bCs/>
+        </w:rPr>
         <w:t>Reto técnico bases de datos</w:t>
       </w:r>
     </w:p>
@@ -896,6 +907,1093 @@
       </w:r>
       <w:r>
         <w:t xml:space="preserve"> en tercera forma normal.</w:t>
+      </w:r>
+    </w:p>
+    <w:p>
+      <w:pPr>
+        <w:rPr>
+          <w:b/>
+          <w:bCs/>
+        </w:rPr>
+      </w:pPr>
+      <w:r>
+        <w:rPr>
+          <w:b/>
+          <w:bCs/>
+        </w:rPr>
+        <w:t>Creación del modelo mediante comandos SQL</w:t>
+      </w:r>
+    </w:p>
+    <w:p>
+      <w:r>
+        <w:t>Para tener un orden claro de como se deben crear las tablas, se analiza el modelo relacional y se llegan a las siguientes conclusiones:</w:t>
+      </w:r>
+    </w:p>
+    <w:p>
+      <w:pPr>
+        <w:pStyle w:val="Prrafodelista"/>
+        <w:numPr>
+          <w:ilvl w:val="0"/>
+          <w:numId w:val="1"/>
+        </w:numPr>
+      </w:pPr>
+      <w:r>
+        <w:t>Las tablas cliente, empleado, producto y proveedor no poseen llaves foráneas, por ende, deberían ser las tablas candidatas para crear primero.</w:t>
+      </w:r>
+    </w:p>
+    <w:p>
+      <w:pPr>
+        <w:pStyle w:val="Prrafodelista"/>
+        <w:numPr>
+          <w:ilvl w:val="0"/>
+          <w:numId w:val="1"/>
+        </w:numPr>
+      </w:pPr>
+      <w:r>
+        <w:t>La tabla cita debe ser creada después de la tabla cliente y empleado.</w:t>
+      </w:r>
+    </w:p>
+    <w:p>
+      <w:pPr>
+        <w:pStyle w:val="Prrafodelista"/>
+        <w:numPr>
+          <w:ilvl w:val="0"/>
+          <w:numId w:val="1"/>
+        </w:numPr>
+      </w:pPr>
+      <w:r>
+        <w:t>La tabla servicio debe ser creada después de la tabla cita.</w:t>
+      </w:r>
+    </w:p>
+    <w:p>
+      <w:pPr>
+        <w:pStyle w:val="Prrafodelista"/>
+        <w:numPr>
+          <w:ilvl w:val="0"/>
+          <w:numId w:val="1"/>
+        </w:numPr>
+      </w:pPr>
+      <w:r>
+        <w:t xml:space="preserve">La tabla compra debe ser creada después de la tabla cliente y </w:t>
+      </w:r>
+      <w:proofErr w:type="spellStart"/>
+      <w:r>
+        <w:t>produco</w:t>
+      </w:r>
+      <w:proofErr w:type="spellEnd"/>
+      <w:r>
+        <w:t>.</w:t>
+      </w:r>
+    </w:p>
+    <w:p>
+      <w:pPr>
+        <w:pStyle w:val="Prrafodelista"/>
+        <w:numPr>
+          <w:ilvl w:val="0"/>
+          <w:numId w:val="1"/>
+        </w:numPr>
+      </w:pPr>
+      <w:r>
+        <w:t xml:space="preserve">La </w:t>
+      </w:r>
+      <w:proofErr w:type="gramStart"/>
+      <w:r>
+        <w:t xml:space="preserve">tabla </w:t>
+      </w:r>
+      <w:proofErr w:type="spellStart"/>
+      <w:r>
+        <w:t>empleado</w:t>
+      </w:r>
+      <w:proofErr w:type="gramEnd"/>
+      <w:r>
+        <w:t>_vende</w:t>
+      </w:r>
+      <w:proofErr w:type="spellEnd"/>
+      <w:r>
+        <w:t xml:space="preserve"> debe ser creada después de la tabla producto y empleado.</w:t>
+      </w:r>
+    </w:p>
+    <w:p>
+      <w:pPr>
+        <w:pStyle w:val="Prrafodelista"/>
+        <w:numPr>
+          <w:ilvl w:val="0"/>
+          <w:numId w:val="1"/>
+        </w:numPr>
+      </w:pPr>
+      <w:r>
+        <w:t xml:space="preserve">La tabla </w:t>
+      </w:r>
+      <w:proofErr w:type="spellStart"/>
+      <w:r>
+        <w:t>producto_proveedor</w:t>
+      </w:r>
+      <w:proofErr w:type="spellEnd"/>
+      <w:r>
+        <w:t xml:space="preserve"> debe ser creada después de la tabla producto y proveedor.</w:t>
+      </w:r>
+    </w:p>
+    <w:p>
+      <w:pPr>
+        <w:pStyle w:val="Prrafodelista"/>
+        <w:numPr>
+          <w:ilvl w:val="0"/>
+          <w:numId w:val="1"/>
+        </w:numPr>
+      </w:pPr>
+      <w:r>
+        <w:t>La tabla especialidad debe ser creada después de la tabla empleado.</w:t>
+      </w:r>
+    </w:p>
+    <w:p>
+      <w:pPr>
+        <w:pStyle w:val="Prrafodelista"/>
+        <w:numPr>
+          <w:ilvl w:val="0"/>
+          <w:numId w:val="1"/>
+        </w:numPr>
+      </w:pPr>
+      <w:r>
+        <w:t xml:space="preserve">La tabla </w:t>
+      </w:r>
+      <w:proofErr w:type="spellStart"/>
+      <w:r>
+        <w:t>contacto_proveedor</w:t>
+      </w:r>
+      <w:proofErr w:type="spellEnd"/>
+      <w:r>
+        <w:t xml:space="preserve"> debe ser creada después de la tabla proveedor.</w:t>
+      </w:r>
+    </w:p>
+    <w:p>
+      <w:pPr>
+        <w:pStyle w:val="Prrafodelista"/>
+        <w:numPr>
+          <w:ilvl w:val="0"/>
+          <w:numId w:val="1"/>
+        </w:numPr>
+      </w:pPr>
+      <w:r>
+        <w:t xml:space="preserve">La tabla </w:t>
+      </w:r>
+      <w:proofErr w:type="spellStart"/>
+      <w:r>
+        <w:t>contacto_cliente</w:t>
+      </w:r>
+      <w:proofErr w:type="spellEnd"/>
+      <w:r>
+        <w:t xml:space="preserve"> debe ser creada después de la tabla cliente.</w:t>
+      </w:r>
+    </w:p>
+    <w:p>
+      <w:pPr>
+        <w:rPr>
+          <w:b/>
+          <w:bCs/>
+        </w:rPr>
+      </w:pPr>
+      <w:r>
+        <w:rPr>
+          <w:b/>
+          <w:bCs/>
+        </w:rPr>
+        <w:lastRenderedPageBreak/>
+        <w:t xml:space="preserve">Creación del </w:t>
+      </w:r>
+      <w:proofErr w:type="spellStart"/>
+      <w:r>
+        <w:rPr>
+          <w:b/>
+          <w:bCs/>
+        </w:rPr>
+        <w:t>schema</w:t>
+      </w:r>
+      <w:proofErr w:type="spellEnd"/>
+      <w:r>
+        <w:rPr>
+          <w:b/>
+          <w:bCs/>
+        </w:rPr>
+        <w:t xml:space="preserve"> “</w:t>
+      </w:r>
+      <w:proofErr w:type="spellStart"/>
+      <w:r>
+        <w:rPr>
+          <w:b/>
+          <w:bCs/>
+        </w:rPr>
+        <w:t>barberia</w:t>
+      </w:r>
+      <w:proofErr w:type="spellEnd"/>
+      <w:r>
+        <w:rPr>
+          <w:b/>
+          <w:bCs/>
+        </w:rPr>
+        <w:t>”</w:t>
+      </w:r>
+    </w:p>
+    <w:p>
+      <w:pPr>
+        <w:rPr>
+          <w:b/>
+          <w:bCs/>
+        </w:rPr>
+      </w:pPr>
+      <w:r>
+        <w:rPr>
+          <w:b/>
+          <w:bCs/>
+        </w:rPr>
+        <w:drawing>
+          <wp:inline distT="0" distB="0" distL="0" distR="0" wp14:anchorId="66C22B79" wp14:editId="1EFCC6E3">
+            <wp:extent cx="3835400" cy="901631"/>
+            <wp:effectExtent l="0" t="0" r="0" b="0"/>
+            <wp:docPr id="5" name="Imagen 5" descr="Interfaz de usuario gráfica, Aplicación, Word&#10;&#10;Descripción generada automáticamente"/>
+            <wp:cNvGraphicFramePr>
+              <a:graphicFrameLocks xmlns:a="http://schemas.openxmlformats.org/drawingml/2006/main" noChangeAspect="1"/>
+            </wp:cNvGraphicFramePr>
+            <a:graphic xmlns:a="http://schemas.openxmlformats.org/drawingml/2006/main">
+              <a:graphicData uri="http://schemas.openxmlformats.org/drawingml/2006/picture">
+                <pic:pic xmlns:pic="http://schemas.openxmlformats.org/drawingml/2006/picture">
+                  <pic:nvPicPr>
+                    <pic:cNvPr id="5" name="Imagen 5" descr="Interfaz de usuario gráfica, Aplicación, Word&#10;&#10;Descripción generada automáticamente"/>
+                    <pic:cNvPicPr/>
+                  </pic:nvPicPr>
+                  <pic:blipFill>
+                    <a:blip r:embed="rId7"/>
+                    <a:stretch>
+                      <a:fillRect/>
+                    </a:stretch>
+                  </pic:blipFill>
+                  <pic:spPr>
+                    <a:xfrm>
+                      <a:off x="0" y="0"/>
+                      <a:ext cx="3848642" cy="904744"/>
+                    </a:xfrm>
+                    <a:prstGeom prst="rect">
+                      <a:avLst/>
+                    </a:prstGeom>
+                  </pic:spPr>
+                </pic:pic>
+              </a:graphicData>
+            </a:graphic>
+          </wp:inline>
+        </w:drawing>
+      </w:r>
+    </w:p>
+    <w:p>
+      <w:r>
+        <w:t xml:space="preserve">Se crea el </w:t>
+      </w:r>
+      <w:proofErr w:type="spellStart"/>
+      <w:r>
+        <w:t>schema</w:t>
+      </w:r>
+      <w:proofErr w:type="spellEnd"/>
+      <w:r>
+        <w:t xml:space="preserve"> “</w:t>
+      </w:r>
+      <w:proofErr w:type="spellStart"/>
+      <w:r>
+        <w:t>barberia</w:t>
+      </w:r>
+      <w:proofErr w:type="spellEnd"/>
+      <w:r>
+        <w:t xml:space="preserve">” y se selecciona para seguir trabajando sobre </w:t>
+      </w:r>
+      <w:proofErr w:type="spellStart"/>
+      <w:r>
+        <w:t>el</w:t>
+      </w:r>
+      <w:proofErr w:type="spellEnd"/>
+      <w:r>
+        <w:t>.</w:t>
+      </w:r>
+    </w:p>
+    <w:p>
+      <w:pPr>
+        <w:rPr>
+          <w:b/>
+          <w:bCs/>
+        </w:rPr>
+      </w:pPr>
+      <w:r>
+        <w:rPr>
+          <w:b/>
+          <w:bCs/>
+        </w:rPr>
+        <w:t>Tabla cliente</w:t>
+      </w:r>
+      <w:r>
+        <w:rPr>
+          <w:b/>
+          <w:bCs/>
+        </w:rPr>
+        <w:t xml:space="preserve"> y su contacto</w:t>
+      </w:r>
+      <w:r>
+        <w:rPr>
+          <w:b/>
+          <w:bCs/>
+        </w:rPr>
+        <w:t>:</w:t>
+      </w:r>
+    </w:p>
+    <w:p>
+      <w:pPr>
+        <w:rPr>
+          <w:b/>
+          <w:bCs/>
+        </w:rPr>
+      </w:pPr>
+      <w:r>
+        <w:rPr>
+          <w:b/>
+          <w:bCs/>
+        </w:rPr>
+        <w:drawing>
+          <wp:inline distT="0" distB="0" distL="0" distR="0" wp14:anchorId="71B9247E" wp14:editId="20660692">
+            <wp:extent cx="5048250" cy="1570795"/>
+            <wp:effectExtent l="0" t="0" r="0" b="0"/>
+            <wp:docPr id="6" name="Imagen 6" descr="Interfaz de usuario gráfica, Texto, Aplicación&#10;&#10;Descripción generada automáticamente"/>
+            <wp:cNvGraphicFramePr>
+              <a:graphicFrameLocks xmlns:a="http://schemas.openxmlformats.org/drawingml/2006/main" noChangeAspect="1"/>
+            </wp:cNvGraphicFramePr>
+            <a:graphic xmlns:a="http://schemas.openxmlformats.org/drawingml/2006/main">
+              <a:graphicData uri="http://schemas.openxmlformats.org/drawingml/2006/picture">
+                <pic:pic xmlns:pic="http://schemas.openxmlformats.org/drawingml/2006/picture">
+                  <pic:nvPicPr>
+                    <pic:cNvPr id="6" name="Imagen 6" descr="Interfaz de usuario gráfica, Texto, Aplicación&#10;&#10;Descripción generada automáticamente"/>
+                    <pic:cNvPicPr/>
+                  </pic:nvPicPr>
+                  <pic:blipFill>
+                    <a:blip r:embed="rId8"/>
+                    <a:stretch>
+                      <a:fillRect/>
+                    </a:stretch>
+                  </pic:blipFill>
+                  <pic:spPr>
+                    <a:xfrm>
+                      <a:off x="0" y="0"/>
+                      <a:ext cx="5055817" cy="1573150"/>
+                    </a:xfrm>
+                    <a:prstGeom prst="rect">
+                      <a:avLst/>
+                    </a:prstGeom>
+                  </pic:spPr>
+                </pic:pic>
+              </a:graphicData>
+            </a:graphic>
+          </wp:inline>
+        </w:drawing>
+      </w:r>
+    </w:p>
+    <w:p>
+      <w:pPr>
+        <w:rPr>
+          <w:b/>
+          <w:bCs/>
+        </w:rPr>
+      </w:pPr>
+      <w:proofErr w:type="gramStart"/>
+      <w:r>
+        <w:rPr>
+          <w:b/>
+          <w:bCs/>
+        </w:rPr>
+        <w:t>Tabla empleado</w:t>
+      </w:r>
+      <w:proofErr w:type="gramEnd"/>
+      <w:r>
+        <w:rPr>
+          <w:b/>
+          <w:bCs/>
+        </w:rPr>
+        <w:t xml:space="preserve"> y su especialidad</w:t>
+      </w:r>
+      <w:r>
+        <w:rPr>
+          <w:b/>
+          <w:bCs/>
+        </w:rPr>
+        <w:t>:</w:t>
+      </w:r>
+    </w:p>
+    <w:p>
+      <w:pPr>
+        <w:rPr>
+          <w:b/>
+          <w:bCs/>
+        </w:rPr>
+      </w:pPr>
+      <w:r>
+        <w:rPr>
+          <w:b/>
+          <w:bCs/>
+        </w:rPr>
+        <w:drawing>
+          <wp:inline distT="0" distB="0" distL="0" distR="0" wp14:anchorId="68029853" wp14:editId="0E3FA87E">
+            <wp:extent cx="5191405" cy="1339850"/>
+            <wp:effectExtent l="0" t="0" r="9525" b="0"/>
+            <wp:docPr id="8" name="Imagen 8" descr="Texto, Chat o mensaje de texto&#10;&#10;Descripción generada automáticamente"/>
+            <wp:cNvGraphicFramePr>
+              <a:graphicFrameLocks xmlns:a="http://schemas.openxmlformats.org/drawingml/2006/main" noChangeAspect="1"/>
+            </wp:cNvGraphicFramePr>
+            <a:graphic xmlns:a="http://schemas.openxmlformats.org/drawingml/2006/main">
+              <a:graphicData uri="http://schemas.openxmlformats.org/drawingml/2006/picture">
+                <pic:pic xmlns:pic="http://schemas.openxmlformats.org/drawingml/2006/picture">
+                  <pic:nvPicPr>
+                    <pic:cNvPr id="8" name="Imagen 8" descr="Texto, Chat o mensaje de texto&#10;&#10;Descripción generada automáticamente"/>
+                    <pic:cNvPicPr/>
+                  </pic:nvPicPr>
+                  <pic:blipFill>
+                    <a:blip r:embed="rId9"/>
+                    <a:stretch>
+                      <a:fillRect/>
+                    </a:stretch>
+                  </pic:blipFill>
+                  <pic:spPr>
+                    <a:xfrm>
+                      <a:off x="0" y="0"/>
+                      <a:ext cx="5196949" cy="1341281"/>
+                    </a:xfrm>
+                    <a:prstGeom prst="rect">
+                      <a:avLst/>
+                    </a:prstGeom>
+                  </pic:spPr>
+                </pic:pic>
+              </a:graphicData>
+            </a:graphic>
+          </wp:inline>
+        </w:drawing>
+      </w:r>
+    </w:p>
+    <w:p>
+      <w:pPr>
+        <w:rPr>
+          <w:b/>
+          <w:bCs/>
+        </w:rPr>
+      </w:pPr>
+      <w:r>
+        <w:rPr>
+          <w:b/>
+          <w:bCs/>
+        </w:rPr>
+        <w:t>Tabla proveedor</w:t>
+      </w:r>
+      <w:r>
+        <w:rPr>
+          <w:b/>
+          <w:bCs/>
+        </w:rPr>
+        <w:t xml:space="preserve"> y su contacto</w:t>
+      </w:r>
+      <w:r>
+        <w:rPr>
+          <w:b/>
+          <w:bCs/>
+        </w:rPr>
+        <w:t>:</w:t>
+      </w:r>
+    </w:p>
+    <w:p>
+      <w:pPr>
+        <w:rPr>
+          <w:b/>
+          <w:bCs/>
+        </w:rPr>
+      </w:pPr>
+      <w:r>
+        <w:rPr>
+          <w:b/>
+          <w:bCs/>
+        </w:rPr>
+        <w:drawing>
+          <wp:inline distT="0" distB="0" distL="0" distR="0" wp14:anchorId="5B9DDB06" wp14:editId="39927569">
+            <wp:extent cx="5213350" cy="1311301"/>
+            <wp:effectExtent l="0" t="0" r="6350" b="3175"/>
+            <wp:docPr id="7" name="Imagen 7" descr="Interfaz de usuario gráfica, Texto, Aplicación&#10;&#10;Descripción generada automáticamente"/>
+            <wp:cNvGraphicFramePr>
+              <a:graphicFrameLocks xmlns:a="http://schemas.openxmlformats.org/drawingml/2006/main" noChangeAspect="1"/>
+            </wp:cNvGraphicFramePr>
+            <a:graphic xmlns:a="http://schemas.openxmlformats.org/drawingml/2006/main">
+              <a:graphicData uri="http://schemas.openxmlformats.org/drawingml/2006/picture">
+                <pic:pic xmlns:pic="http://schemas.openxmlformats.org/drawingml/2006/picture">
+                  <pic:nvPicPr>
+                    <pic:cNvPr id="7" name="Imagen 7" descr="Interfaz de usuario gráfica, Texto, Aplicación&#10;&#10;Descripción generada automáticamente"/>
+                    <pic:cNvPicPr/>
+                  </pic:nvPicPr>
+                  <pic:blipFill>
+                    <a:blip r:embed="rId10"/>
+                    <a:stretch>
+                      <a:fillRect/>
+                    </a:stretch>
+                  </pic:blipFill>
+                  <pic:spPr>
+                    <a:xfrm>
+                      <a:off x="0" y="0"/>
+                      <a:ext cx="5228243" cy="1315047"/>
+                    </a:xfrm>
+                    <a:prstGeom prst="rect">
+                      <a:avLst/>
+                    </a:prstGeom>
+                  </pic:spPr>
+                </pic:pic>
+              </a:graphicData>
+            </a:graphic>
+          </wp:inline>
+        </w:drawing>
+      </w:r>
+    </w:p>
+    <w:p>
+      <w:pPr>
+        <w:rPr>
+          <w:b/>
+          <w:bCs/>
+        </w:rPr>
+      </w:pPr>
+      <w:r>
+        <w:rPr>
+          <w:b/>
+          <w:bCs/>
+        </w:rPr>
+        <w:t>Tabla producto:</w:t>
+      </w:r>
+    </w:p>
+    <w:p>
+      <w:r>
+        <w:drawing>
+          <wp:inline distT="0" distB="0" distL="0" distR="0" wp14:anchorId="23E1F2A2" wp14:editId="3201325D">
+            <wp:extent cx="5174551" cy="946150"/>
+            <wp:effectExtent l="0" t="0" r="7620" b="6350"/>
+            <wp:docPr id="9" name="Imagen 9" descr="Texto&#10;&#10;Descripción generada automáticamente con confianza media"/>
+            <wp:cNvGraphicFramePr>
+              <a:graphicFrameLocks xmlns:a="http://schemas.openxmlformats.org/drawingml/2006/main" noChangeAspect="1"/>
+            </wp:cNvGraphicFramePr>
+            <a:graphic xmlns:a="http://schemas.openxmlformats.org/drawingml/2006/main">
+              <a:graphicData uri="http://schemas.openxmlformats.org/drawingml/2006/picture">
+                <pic:pic xmlns:pic="http://schemas.openxmlformats.org/drawingml/2006/picture">
+                  <pic:nvPicPr>
+                    <pic:cNvPr id="9" name="Imagen 9" descr="Texto&#10;&#10;Descripción generada automáticamente con confianza media"/>
+                    <pic:cNvPicPr/>
+                  </pic:nvPicPr>
+                  <pic:blipFill>
+                    <a:blip r:embed="rId11"/>
+                    <a:stretch>
+                      <a:fillRect/>
+                    </a:stretch>
+                  </pic:blipFill>
+                  <pic:spPr>
+                    <a:xfrm>
+                      <a:off x="0" y="0"/>
+                      <a:ext cx="5206826" cy="952051"/>
+                    </a:xfrm>
+                    <a:prstGeom prst="rect">
+                      <a:avLst/>
+                    </a:prstGeom>
+                  </pic:spPr>
+                </pic:pic>
+              </a:graphicData>
+            </a:graphic>
+          </wp:inline>
+        </w:drawing>
+      </w:r>
+    </w:p>
+    <w:p>
+      <w:pPr>
+        <w:rPr>
+          <w:b/>
+          <w:bCs/>
+        </w:rPr>
+      </w:pPr>
+      <w:r>
+        <w:rPr>
+          <w:b/>
+          <w:bCs/>
+        </w:rPr>
+        <w:lastRenderedPageBreak/>
+        <w:t>Tabla cita</w:t>
+      </w:r>
+    </w:p>
+    <w:p>
+      <w:pPr>
+        <w:rPr>
+          <w:b/>
+          <w:bCs/>
+        </w:rPr>
+      </w:pPr>
+      <w:r>
+        <w:rPr>
+          <w:b/>
+          <w:bCs/>
+        </w:rPr>
+        <w:drawing>
+          <wp:inline distT="0" distB="0" distL="0" distR="0" wp14:anchorId="2E597E78" wp14:editId="4FC0894E">
+            <wp:extent cx="4940300" cy="1209642"/>
+            <wp:effectExtent l="0" t="0" r="0" b="0"/>
+            <wp:docPr id="10" name="Imagen 10"/>
+            <wp:cNvGraphicFramePr>
+              <a:graphicFrameLocks xmlns:a="http://schemas.openxmlformats.org/drawingml/2006/main" noChangeAspect="1"/>
+            </wp:cNvGraphicFramePr>
+            <a:graphic xmlns:a="http://schemas.openxmlformats.org/drawingml/2006/main">
+              <a:graphicData uri="http://schemas.openxmlformats.org/drawingml/2006/picture">
+                <pic:pic xmlns:pic="http://schemas.openxmlformats.org/drawingml/2006/picture">
+                  <pic:nvPicPr>
+                    <pic:cNvPr id="1" name=""/>
+                    <pic:cNvPicPr/>
+                  </pic:nvPicPr>
+                  <pic:blipFill>
+                    <a:blip r:embed="rId12"/>
+                    <a:stretch>
+                      <a:fillRect/>
+                    </a:stretch>
+                  </pic:blipFill>
+                  <pic:spPr>
+                    <a:xfrm>
+                      <a:off x="0" y="0"/>
+                      <a:ext cx="4973161" cy="1217688"/>
+                    </a:xfrm>
+                    <a:prstGeom prst="rect">
+                      <a:avLst/>
+                    </a:prstGeom>
+                  </pic:spPr>
+                </pic:pic>
+              </a:graphicData>
+            </a:graphic>
+          </wp:inline>
+        </w:drawing>
+      </w:r>
+    </w:p>
+    <w:p>
+      <w:pPr>
+        <w:rPr>
+          <w:b/>
+          <w:bCs/>
+        </w:rPr>
+      </w:pPr>
+      <w:r>
+        <w:rPr>
+          <w:b/>
+          <w:bCs/>
+        </w:rPr>
+        <w:t>Tabla servicio</w:t>
+      </w:r>
+    </w:p>
+    <w:p>
+      <w:pPr>
+        <w:rPr>
+          <w:b/>
+          <w:bCs/>
+        </w:rPr>
+      </w:pPr>
+      <w:r>
+        <w:rPr>
+          <w:b/>
+          <w:bCs/>
+        </w:rPr>
+        <w:drawing>
+          <wp:inline distT="0" distB="0" distL="0" distR="0" wp14:anchorId="537F3AC4" wp14:editId="2F321BE7">
+            <wp:extent cx="5035550" cy="1049500"/>
+            <wp:effectExtent l="0" t="0" r="0" b="0"/>
+            <wp:docPr id="11" name="Imagen 11" descr="Interfaz de usuario gráfica, Texto, Aplicación, Chat o mensaje de texto&#10;&#10;Descripción generada automáticamente"/>
+            <wp:cNvGraphicFramePr>
+              <a:graphicFrameLocks xmlns:a="http://schemas.openxmlformats.org/drawingml/2006/main" noChangeAspect="1"/>
+            </wp:cNvGraphicFramePr>
+            <a:graphic xmlns:a="http://schemas.openxmlformats.org/drawingml/2006/main">
+              <a:graphicData uri="http://schemas.openxmlformats.org/drawingml/2006/picture">
+                <pic:pic xmlns:pic="http://schemas.openxmlformats.org/drawingml/2006/picture">
+                  <pic:nvPicPr>
+                    <pic:cNvPr id="11" name="Imagen 11" descr="Interfaz de usuario gráfica, Texto, Aplicación, Chat o mensaje de texto&#10;&#10;Descripción generada automáticamente"/>
+                    <pic:cNvPicPr/>
+                  </pic:nvPicPr>
+                  <pic:blipFill>
+                    <a:blip r:embed="rId13"/>
+                    <a:stretch>
+                      <a:fillRect/>
+                    </a:stretch>
+                  </pic:blipFill>
+                  <pic:spPr>
+                    <a:xfrm>
+                      <a:off x="0" y="0"/>
+                      <a:ext cx="5067481" cy="1056155"/>
+                    </a:xfrm>
+                    <a:prstGeom prst="rect">
+                      <a:avLst/>
+                    </a:prstGeom>
+                  </pic:spPr>
+                </pic:pic>
+              </a:graphicData>
+            </a:graphic>
+          </wp:inline>
+        </w:drawing>
+      </w:r>
+    </w:p>
+    <w:p>
+      <w:pPr>
+        <w:rPr>
+          <w:b/>
+          <w:bCs/>
+        </w:rPr>
+      </w:pPr>
+      <w:r>
+        <w:rPr>
+          <w:b/>
+          <w:bCs/>
+        </w:rPr>
+        <w:t xml:space="preserve">Tabla </w:t>
+      </w:r>
+      <w:proofErr w:type="spellStart"/>
+      <w:r>
+        <w:rPr>
+          <w:b/>
+          <w:bCs/>
+        </w:rPr>
+        <w:t>producto_servicio</w:t>
+      </w:r>
+      <w:proofErr w:type="spellEnd"/>
+    </w:p>
+    <w:p>
+      <w:pPr>
+        <w:rPr>
+          <w:b/>
+          <w:bCs/>
+        </w:rPr>
+      </w:pPr>
+      <w:r>
+        <w:rPr>
+          <w:b/>
+          <w:bCs/>
+        </w:rPr>
+        <w:drawing>
+          <wp:inline distT="0" distB="0" distL="0" distR="0" wp14:anchorId="0B1D7595" wp14:editId="50F6A4D2">
+            <wp:extent cx="4857750" cy="787638"/>
+            <wp:effectExtent l="0" t="0" r="0" b="0"/>
+            <wp:docPr id="12" name="Imagen 12" descr="Texto&#10;&#10;Descripción generada automáticamente"/>
+            <wp:cNvGraphicFramePr>
+              <a:graphicFrameLocks xmlns:a="http://schemas.openxmlformats.org/drawingml/2006/main" noChangeAspect="1"/>
+            </wp:cNvGraphicFramePr>
+            <a:graphic xmlns:a="http://schemas.openxmlformats.org/drawingml/2006/main">
+              <a:graphicData uri="http://schemas.openxmlformats.org/drawingml/2006/picture">
+                <pic:pic xmlns:pic="http://schemas.openxmlformats.org/drawingml/2006/picture">
+                  <pic:nvPicPr>
+                    <pic:cNvPr id="12" name="Imagen 12" descr="Texto&#10;&#10;Descripción generada automáticamente"/>
+                    <pic:cNvPicPr/>
+                  </pic:nvPicPr>
+                  <pic:blipFill>
+                    <a:blip r:embed="rId14"/>
+                    <a:stretch>
+                      <a:fillRect/>
+                    </a:stretch>
+                  </pic:blipFill>
+                  <pic:spPr>
+                    <a:xfrm>
+                      <a:off x="0" y="0"/>
+                      <a:ext cx="4917118" cy="797264"/>
+                    </a:xfrm>
+                    <a:prstGeom prst="rect">
+                      <a:avLst/>
+                    </a:prstGeom>
+                  </pic:spPr>
+                </pic:pic>
+              </a:graphicData>
+            </a:graphic>
+          </wp:inline>
+        </w:drawing>
+      </w:r>
+    </w:p>
+    <w:p>
+      <w:pPr>
+        <w:rPr>
+          <w:b/>
+          <w:bCs/>
+        </w:rPr>
+      </w:pPr>
+      <w:r>
+        <w:rPr>
+          <w:b/>
+          <w:bCs/>
+        </w:rPr>
+        <w:t xml:space="preserve">Tabla </w:t>
+      </w:r>
+      <w:proofErr w:type="spellStart"/>
+      <w:r>
+        <w:rPr>
+          <w:b/>
+          <w:bCs/>
+        </w:rPr>
+        <w:t>producto_proveedor</w:t>
+      </w:r>
+      <w:proofErr w:type="spellEnd"/>
+    </w:p>
+    <w:p>
+      <w:pPr>
+        <w:rPr>
+          <w:b/>
+          <w:bCs/>
+        </w:rPr>
+      </w:pPr>
+      <w:r>
+        <w:rPr>
+          <w:b/>
+          <w:bCs/>
+        </w:rPr>
+        <w:drawing>
+          <wp:inline distT="0" distB="0" distL="0" distR="0" wp14:anchorId="22D0029B" wp14:editId="1C66983F">
+            <wp:extent cx="4959350" cy="842832"/>
+            <wp:effectExtent l="0" t="0" r="0" b="0"/>
+            <wp:docPr id="13" name="Imagen 13" descr="Imagen que contiene Gráfico de dispersión&#10;&#10;Descripción generada automáticamente"/>
+            <wp:cNvGraphicFramePr>
+              <a:graphicFrameLocks xmlns:a="http://schemas.openxmlformats.org/drawingml/2006/main" noChangeAspect="1"/>
+            </wp:cNvGraphicFramePr>
+            <a:graphic xmlns:a="http://schemas.openxmlformats.org/drawingml/2006/main">
+              <a:graphicData uri="http://schemas.openxmlformats.org/drawingml/2006/picture">
+                <pic:pic xmlns:pic="http://schemas.openxmlformats.org/drawingml/2006/picture">
+                  <pic:nvPicPr>
+                    <pic:cNvPr id="13" name="Imagen 13" descr="Imagen que contiene Gráfico de dispersión&#10;&#10;Descripción generada automáticamente"/>
+                    <pic:cNvPicPr/>
+                  </pic:nvPicPr>
+                  <pic:blipFill>
+                    <a:blip r:embed="rId15"/>
+                    <a:stretch>
+                      <a:fillRect/>
+                    </a:stretch>
+                  </pic:blipFill>
+                  <pic:spPr>
+                    <a:xfrm>
+                      <a:off x="0" y="0"/>
+                      <a:ext cx="4988183" cy="847732"/>
+                    </a:xfrm>
+                    <a:prstGeom prst="rect">
+                      <a:avLst/>
+                    </a:prstGeom>
+                  </pic:spPr>
+                </pic:pic>
+              </a:graphicData>
+            </a:graphic>
+          </wp:inline>
+        </w:drawing>
+      </w:r>
+    </w:p>
+    <w:p>
+      <w:pPr>
+        <w:rPr>
+          <w:b/>
+          <w:bCs/>
+        </w:rPr>
+      </w:pPr>
+      <w:proofErr w:type="gramStart"/>
+      <w:r>
+        <w:rPr>
+          <w:b/>
+          <w:bCs/>
+        </w:rPr>
+        <w:t xml:space="preserve">Tabla </w:t>
+      </w:r>
+      <w:proofErr w:type="spellStart"/>
+      <w:r>
+        <w:rPr>
+          <w:b/>
+          <w:bCs/>
+        </w:rPr>
+        <w:t>empleado</w:t>
+      </w:r>
+      <w:proofErr w:type="gramEnd"/>
+      <w:r>
+        <w:rPr>
+          <w:b/>
+          <w:bCs/>
+        </w:rPr>
+        <w:t>_vende</w:t>
+      </w:r>
+      <w:proofErr w:type="spellEnd"/>
+    </w:p>
+    <w:p>
+      <w:pPr>
+        <w:rPr>
+          <w:b/>
+          <w:bCs/>
+        </w:rPr>
+      </w:pPr>
+      <w:r>
+        <w:rPr>
+          <w:b/>
+          <w:bCs/>
+        </w:rPr>
+        <w:drawing>
+          <wp:inline distT="0" distB="0" distL="0" distR="0" wp14:anchorId="4F19FF05" wp14:editId="19170268">
+            <wp:extent cx="4908550" cy="901955"/>
+            <wp:effectExtent l="0" t="0" r="6350" b="0"/>
+            <wp:docPr id="14" name="Imagen 14" descr="Imagen que contiene Interfaz de usuario gráfica&#10;&#10;Descripción generada automáticamente"/>
+            <wp:cNvGraphicFramePr>
+              <a:graphicFrameLocks xmlns:a="http://schemas.openxmlformats.org/drawingml/2006/main" noChangeAspect="1"/>
+            </wp:cNvGraphicFramePr>
+            <a:graphic xmlns:a="http://schemas.openxmlformats.org/drawingml/2006/main">
+              <a:graphicData uri="http://schemas.openxmlformats.org/drawingml/2006/picture">
+                <pic:pic xmlns:pic="http://schemas.openxmlformats.org/drawingml/2006/picture">
+                  <pic:nvPicPr>
+                    <pic:cNvPr id="14" name="Imagen 14" descr="Imagen que contiene Interfaz de usuario gráfica&#10;&#10;Descripción generada automáticamente"/>
+                    <pic:cNvPicPr/>
+                  </pic:nvPicPr>
+                  <pic:blipFill>
+                    <a:blip r:embed="rId16"/>
+                    <a:stretch>
+                      <a:fillRect/>
+                    </a:stretch>
+                  </pic:blipFill>
+                  <pic:spPr>
+                    <a:xfrm>
+                      <a:off x="0" y="0"/>
+                      <a:ext cx="4941724" cy="908051"/>
+                    </a:xfrm>
+                    <a:prstGeom prst="rect">
+                      <a:avLst/>
+                    </a:prstGeom>
+                  </pic:spPr>
+                </pic:pic>
+              </a:graphicData>
+            </a:graphic>
+          </wp:inline>
+        </w:drawing>
+      </w:r>
+    </w:p>
+    <w:p>
+      <w:pPr>
+        <w:rPr>
+          <w:b/>
+          <w:bCs/>
+        </w:rPr>
+      </w:pPr>
+      <w:r>
+        <w:rPr>
+          <w:b/>
+          <w:bCs/>
+        </w:rPr>
+        <w:t>Tabla compra</w:t>
+      </w:r>
+    </w:p>
+    <w:p>
+      <w:pPr>
+        <w:rPr>
+          <w:b/>
+          <w:bCs/>
+        </w:rPr>
+      </w:pPr>
+      <w:r>
+        <w:rPr>
+          <w:b/>
+          <w:bCs/>
+        </w:rPr>
+        <w:drawing>
+          <wp:inline distT="0" distB="0" distL="0" distR="0" wp14:anchorId="2C78AD40" wp14:editId="12C06207">
+            <wp:extent cx="4813300" cy="1168741"/>
+            <wp:effectExtent l="0" t="0" r="6350" b="0"/>
+            <wp:docPr id="15" name="Imagen 15" descr="Interfaz de usuario gráfica, Texto, Aplicación&#10;&#10;Descripción generada automáticamente"/>
+            <wp:cNvGraphicFramePr>
+              <a:graphicFrameLocks xmlns:a="http://schemas.openxmlformats.org/drawingml/2006/main" noChangeAspect="1"/>
+            </wp:cNvGraphicFramePr>
+            <a:graphic xmlns:a="http://schemas.openxmlformats.org/drawingml/2006/main">
+              <a:graphicData uri="http://schemas.openxmlformats.org/drawingml/2006/picture">
+                <pic:pic xmlns:pic="http://schemas.openxmlformats.org/drawingml/2006/picture">
+                  <pic:nvPicPr>
+                    <pic:cNvPr id="15" name="Imagen 15" descr="Interfaz de usuario gráfica, Texto, Aplicación&#10;&#10;Descripción generada automáticamente"/>
+                    <pic:cNvPicPr/>
+                  </pic:nvPicPr>
+                  <pic:blipFill>
+                    <a:blip r:embed="rId17"/>
+                    <a:stretch>
+                      <a:fillRect/>
+                    </a:stretch>
+                  </pic:blipFill>
+                  <pic:spPr>
+                    <a:xfrm>
+                      <a:off x="0" y="0"/>
+                      <a:ext cx="4851904" cy="1178115"/>
+                    </a:xfrm>
+                    <a:prstGeom prst="rect">
+                      <a:avLst/>
+                    </a:prstGeom>
+                  </pic:spPr>
+                </pic:pic>
+              </a:graphicData>
+            </a:graphic>
+          </wp:inline>
+        </w:drawing>
+      </w:r>
+    </w:p>
+    <w:p>
+      <w:pPr>
+        <w:rPr>
+          <w:b/>
+          <w:bCs/>
+        </w:rPr>
+      </w:pPr>
+      <w:r>
+        <w:rPr>
+          <w:b/>
+          <w:bCs/>
+        </w:rPr>
+        <w:lastRenderedPageBreak/>
+        <w:t xml:space="preserve">Tabla </w:t>
+      </w:r>
+      <w:proofErr w:type="spellStart"/>
+      <w:r>
+        <w:rPr>
+          <w:b/>
+          <w:bCs/>
+        </w:rPr>
+        <w:t>producto_proveedor</w:t>
+      </w:r>
+      <w:proofErr w:type="spellEnd"/>
+    </w:p>
+    <w:p>
+      <w:pPr>
+        <w:rPr>
+          <w:b/>
+          <w:bCs/>
+        </w:rPr>
+      </w:pPr>
+      <w:r>
+        <w:rPr>
+          <w:b/>
+          <w:bCs/>
+        </w:rPr>
+        <w:drawing>
+          <wp:inline distT="0" distB="0" distL="0" distR="0" wp14:anchorId="75301140" wp14:editId="7350AFDB">
+            <wp:extent cx="5166604" cy="876300"/>
+            <wp:effectExtent l="0" t="0" r="0" b="0"/>
+            <wp:docPr id="16" name="Imagen 16" descr="Interfaz de usuario gráfica, Texto, Aplicación&#10;&#10;Descripción generada automáticamente"/>
+            <wp:cNvGraphicFramePr>
+              <a:graphicFrameLocks xmlns:a="http://schemas.openxmlformats.org/drawingml/2006/main" noChangeAspect="1"/>
+            </wp:cNvGraphicFramePr>
+            <a:graphic xmlns:a="http://schemas.openxmlformats.org/drawingml/2006/main">
+              <a:graphicData uri="http://schemas.openxmlformats.org/drawingml/2006/picture">
+                <pic:pic xmlns:pic="http://schemas.openxmlformats.org/drawingml/2006/picture">
+                  <pic:nvPicPr>
+                    <pic:cNvPr id="16" name="Imagen 16" descr="Interfaz de usuario gráfica, Texto, Aplicación&#10;&#10;Descripción generada automáticamente"/>
+                    <pic:cNvPicPr/>
+                  </pic:nvPicPr>
+                  <pic:blipFill>
+                    <a:blip r:embed="rId18"/>
+                    <a:stretch>
+                      <a:fillRect/>
+                    </a:stretch>
+                  </pic:blipFill>
+                  <pic:spPr>
+                    <a:xfrm>
+                      <a:off x="0" y="0"/>
+                      <a:ext cx="5203033" cy="882479"/>
+                    </a:xfrm>
+                    <a:prstGeom prst="rect">
+                      <a:avLst/>
+                    </a:prstGeom>
+                  </pic:spPr>
+                </pic:pic>
+              </a:graphicData>
+            </a:graphic>
+          </wp:inline>
+        </w:drawing>
       </w:r>
     </w:p>
     <w:p>

</xml_diff>

<commit_message>
Se aniade el archivo con los comandos SQL Se genera el schema en sql mediante reverse engineer
</commit_message>
<xml_diff>
--- a/Documentación.docx
+++ b/Documentación.docx
@@ -1997,13 +1997,61 @@
       </w:r>
     </w:p>
     <w:p>
-      <w:pPr>
-        <w:rPr>
-          <w:b/>
-          <w:bCs/>
-        </w:rPr>
-      </w:pPr>
-    </w:p>
+      <w:r>
+        <w:t xml:space="preserve">Aplicando la </w:t>
+      </w:r>
+      <w:r>
+        <w:t xml:space="preserve">opción de reverse </w:t>
+      </w:r>
+      <w:proofErr w:type="spellStart"/>
+      <w:r>
+        <w:t>engineer</w:t>
+      </w:r>
+      <w:proofErr w:type="spellEnd"/>
+      <w:r>
+        <w:t xml:space="preserve"> de MySQL, se puede observar que el diagrama generado es exactamente igual al modelo relacional planteado inicialmente.</w:t>
+      </w:r>
+    </w:p>
+    <w:p>
+      <w:r>
+        <w:drawing>
+          <wp:inline distT="0" distB="0" distL="0" distR="0" wp14:anchorId="1A192F98" wp14:editId="065099DA">
+            <wp:extent cx="5612130" cy="5197475"/>
+            <wp:effectExtent l="0" t="0" r="7620" b="3175"/>
+            <wp:docPr id="17" name="Imagen 17"/>
+            <wp:cNvGraphicFramePr>
+              <a:graphicFrameLocks xmlns:a="http://schemas.openxmlformats.org/drawingml/2006/main" noChangeAspect="1"/>
+            </wp:cNvGraphicFramePr>
+            <a:graphic xmlns:a="http://schemas.openxmlformats.org/drawingml/2006/main">
+              <a:graphicData uri="http://schemas.openxmlformats.org/drawingml/2006/picture">
+                <pic:pic xmlns:pic="http://schemas.openxmlformats.org/drawingml/2006/picture">
+                  <pic:nvPicPr>
+                    <pic:cNvPr id="1" name=""/>
+                    <pic:cNvPicPr/>
+                  </pic:nvPicPr>
+                  <pic:blipFill>
+                    <a:blip r:embed="rId19"/>
+                    <a:stretch>
+                      <a:fillRect/>
+                    </a:stretch>
+                  </pic:blipFill>
+                  <pic:spPr>
+                    <a:xfrm>
+                      <a:off x="0" y="0"/>
+                      <a:ext cx="5612130" cy="5197475"/>
+                    </a:xfrm>
+                    <a:prstGeom prst="rect">
+                      <a:avLst/>
+                    </a:prstGeom>
+                  </pic:spPr>
+                </pic:pic>
+              </a:graphicData>
+            </a:graphic>
+          </wp:inline>
+        </w:drawing>
+      </w:r>
+    </w:p>
+    <w:p/>
     <w:sectPr>
       <w:pgSz w:w="12240" w:h="15840"/>
       <w:pgMar w:top="1417" w:right="1701" w:bottom="1417" w:left="1701" w:header="708" w:footer="708" w:gutter="0"/>

</xml_diff>

<commit_message>
Se generan 3 registros por tabla Se actualiza el documento txt con los comandos
</commit_message>
<xml_diff>
--- a/Documentación.docx
+++ b/Documentación.docx
@@ -2039,6 +2039,930 @@
                     <a:xfrm>
                       <a:off x="0" y="0"/>
                       <a:ext cx="5612130" cy="5197475"/>
+                    </a:xfrm>
+                    <a:prstGeom prst="rect">
+                      <a:avLst/>
+                    </a:prstGeom>
+                  </pic:spPr>
+                </pic:pic>
+              </a:graphicData>
+            </a:graphic>
+          </wp:inline>
+        </w:drawing>
+      </w:r>
+    </w:p>
+    <w:p>
+      <w:r>
+        <w:t>Ahora se crearán registros mediante comandos SQL para realizar pruebas.</w:t>
+      </w:r>
+    </w:p>
+    <w:p/>
+    <w:p/>
+    <w:p/>
+    <w:p>
+      <w:pPr>
+        <w:rPr>
+          <w:b/>
+          <w:bCs/>
+        </w:rPr>
+      </w:pPr>
+      <w:r>
+        <w:rPr>
+          <w:b/>
+          <w:bCs/>
+        </w:rPr>
+        <w:lastRenderedPageBreak/>
+        <w:t>Registros</w:t>
+      </w:r>
+    </w:p>
+    <w:p>
+      <w:pPr>
+        <w:rPr>
+          <w:b/>
+          <w:bCs/>
+        </w:rPr>
+      </w:pPr>
+      <w:r>
+        <w:rPr>
+          <w:b/>
+          <w:bCs/>
+        </w:rPr>
+        <w:t>Tabla cliente</w:t>
+      </w:r>
+    </w:p>
+    <w:p>
+      <w:pPr>
+        <w:rPr>
+          <w:b/>
+          <w:bCs/>
+        </w:rPr>
+      </w:pPr>
+      <w:r>
+        <w:rPr>
+          <w:b/>
+          <w:bCs/>
+        </w:rPr>
+        <w:drawing>
+          <wp:inline distT="0" distB="0" distL="0" distR="0" wp14:anchorId="0C7676BC" wp14:editId="2CECA14C">
+            <wp:extent cx="5612130" cy="1694180"/>
+            <wp:effectExtent l="0" t="0" r="7620" b="1270"/>
+            <wp:docPr id="18" name="Imagen 18"/>
+            <wp:cNvGraphicFramePr>
+              <a:graphicFrameLocks xmlns:a="http://schemas.openxmlformats.org/drawingml/2006/main" noChangeAspect="1"/>
+            </wp:cNvGraphicFramePr>
+            <a:graphic xmlns:a="http://schemas.openxmlformats.org/drawingml/2006/main">
+              <a:graphicData uri="http://schemas.openxmlformats.org/drawingml/2006/picture">
+                <pic:pic xmlns:pic="http://schemas.openxmlformats.org/drawingml/2006/picture">
+                  <pic:nvPicPr>
+                    <pic:cNvPr id="1" name=""/>
+                    <pic:cNvPicPr/>
+                  </pic:nvPicPr>
+                  <pic:blipFill>
+                    <a:blip r:embed="rId20"/>
+                    <a:stretch>
+                      <a:fillRect/>
+                    </a:stretch>
+                  </pic:blipFill>
+                  <pic:spPr>
+                    <a:xfrm>
+                      <a:off x="0" y="0"/>
+                      <a:ext cx="5612130" cy="1694180"/>
+                    </a:xfrm>
+                    <a:prstGeom prst="rect">
+                      <a:avLst/>
+                    </a:prstGeom>
+                  </pic:spPr>
+                </pic:pic>
+              </a:graphicData>
+            </a:graphic>
+          </wp:inline>
+        </w:drawing>
+      </w:r>
+    </w:p>
+    <w:p>
+      <w:pPr>
+        <w:rPr>
+          <w:b/>
+          <w:bCs/>
+        </w:rPr>
+      </w:pPr>
+      <w:r>
+        <w:rPr>
+          <w:b/>
+          <w:bCs/>
+        </w:rPr>
+        <w:t xml:space="preserve">Tabla </w:t>
+      </w:r>
+      <w:proofErr w:type="spellStart"/>
+      <w:r>
+        <w:rPr>
+          <w:b/>
+          <w:bCs/>
+        </w:rPr>
+        <w:t>contacto_cliente</w:t>
+      </w:r>
+      <w:proofErr w:type="spellEnd"/>
+    </w:p>
+    <w:p>
+      <w:pPr>
+        <w:rPr>
+          <w:b/>
+          <w:bCs/>
+        </w:rPr>
+      </w:pPr>
+      <w:r>
+        <w:rPr>
+          <w:b/>
+          <w:bCs/>
+        </w:rPr>
+        <w:drawing>
+          <wp:inline distT="0" distB="0" distL="0" distR="0" wp14:anchorId="15596082" wp14:editId="6D20E4E4">
+            <wp:extent cx="3362794" cy="2333951"/>
+            <wp:effectExtent l="0" t="0" r="0" b="9525"/>
+            <wp:docPr id="19" name="Imagen 19" descr="Interfaz de usuario gráfica, Aplicación&#10;&#10;Descripción generada automáticamente"/>
+            <wp:cNvGraphicFramePr>
+              <a:graphicFrameLocks xmlns:a="http://schemas.openxmlformats.org/drawingml/2006/main" noChangeAspect="1"/>
+            </wp:cNvGraphicFramePr>
+            <a:graphic xmlns:a="http://schemas.openxmlformats.org/drawingml/2006/main">
+              <a:graphicData uri="http://schemas.openxmlformats.org/drawingml/2006/picture">
+                <pic:pic xmlns:pic="http://schemas.openxmlformats.org/drawingml/2006/picture">
+                  <pic:nvPicPr>
+                    <pic:cNvPr id="19" name="Imagen 19" descr="Interfaz de usuario gráfica, Aplicación&#10;&#10;Descripción generada automáticamente"/>
+                    <pic:cNvPicPr/>
+                  </pic:nvPicPr>
+                  <pic:blipFill>
+                    <a:blip r:embed="rId21"/>
+                    <a:stretch>
+                      <a:fillRect/>
+                    </a:stretch>
+                  </pic:blipFill>
+                  <pic:spPr>
+                    <a:xfrm>
+                      <a:off x="0" y="0"/>
+                      <a:ext cx="3362794" cy="2333951"/>
+                    </a:xfrm>
+                    <a:prstGeom prst="rect">
+                      <a:avLst/>
+                    </a:prstGeom>
+                  </pic:spPr>
+                </pic:pic>
+              </a:graphicData>
+            </a:graphic>
+          </wp:inline>
+        </w:drawing>
+      </w:r>
+    </w:p>
+    <w:p>
+      <w:pPr>
+        <w:rPr>
+          <w:b/>
+          <w:bCs/>
+        </w:rPr>
+      </w:pPr>
+      <w:r>
+        <w:rPr>
+          <w:b/>
+          <w:bCs/>
+        </w:rPr>
+        <w:t>Tabla proveedor</w:t>
+      </w:r>
+    </w:p>
+    <w:p>
+      <w:pPr>
+        <w:rPr>
+          <w:b/>
+          <w:bCs/>
+        </w:rPr>
+      </w:pPr>
+      <w:r>
+        <w:rPr>
+          <w:b/>
+          <w:bCs/>
+        </w:rPr>
+        <w:drawing>
+          <wp:inline distT="0" distB="0" distL="0" distR="0" wp14:anchorId="615E788A" wp14:editId="004325E5">
+            <wp:extent cx="3600953" cy="2534004"/>
+            <wp:effectExtent l="0" t="0" r="0" b="0"/>
+            <wp:docPr id="20" name="Imagen 20"/>
+            <wp:cNvGraphicFramePr>
+              <a:graphicFrameLocks xmlns:a="http://schemas.openxmlformats.org/drawingml/2006/main" noChangeAspect="1"/>
+            </wp:cNvGraphicFramePr>
+            <a:graphic xmlns:a="http://schemas.openxmlformats.org/drawingml/2006/main">
+              <a:graphicData uri="http://schemas.openxmlformats.org/drawingml/2006/picture">
+                <pic:pic xmlns:pic="http://schemas.openxmlformats.org/drawingml/2006/picture">
+                  <pic:nvPicPr>
+                    <pic:cNvPr id="1" name=""/>
+                    <pic:cNvPicPr/>
+                  </pic:nvPicPr>
+                  <pic:blipFill>
+                    <a:blip r:embed="rId22"/>
+                    <a:stretch>
+                      <a:fillRect/>
+                    </a:stretch>
+                  </pic:blipFill>
+                  <pic:spPr>
+                    <a:xfrm>
+                      <a:off x="0" y="0"/>
+                      <a:ext cx="3600953" cy="2534004"/>
+                    </a:xfrm>
+                    <a:prstGeom prst="rect">
+                      <a:avLst/>
+                    </a:prstGeom>
+                  </pic:spPr>
+                </pic:pic>
+              </a:graphicData>
+            </a:graphic>
+          </wp:inline>
+        </w:drawing>
+      </w:r>
+    </w:p>
+    <w:p>
+      <w:pPr>
+        <w:rPr>
+          <w:b/>
+          <w:bCs/>
+        </w:rPr>
+      </w:pPr>
+    </w:p>
+    <w:p>
+      <w:pPr>
+        <w:rPr>
+          <w:b/>
+          <w:bCs/>
+        </w:rPr>
+      </w:pPr>
+      <w:r>
+        <w:rPr>
+          <w:b/>
+          <w:bCs/>
+        </w:rPr>
+        <w:lastRenderedPageBreak/>
+        <w:t xml:space="preserve">Tabla </w:t>
+      </w:r>
+      <w:proofErr w:type="spellStart"/>
+      <w:r>
+        <w:rPr>
+          <w:b/>
+          <w:bCs/>
+        </w:rPr>
+        <w:t>contacto_proveedor</w:t>
+      </w:r>
+      <w:proofErr w:type="spellEnd"/>
+    </w:p>
+    <w:p>
+      <w:pPr>
+        <w:rPr>
+          <w:b/>
+          <w:bCs/>
+        </w:rPr>
+      </w:pPr>
+      <w:r>
+        <w:rPr>
+          <w:b/>
+          <w:bCs/>
+        </w:rPr>
+        <w:drawing>
+          <wp:inline distT="0" distB="0" distL="0" distR="0" wp14:anchorId="305A7847" wp14:editId="19C50D2B">
+            <wp:extent cx="3496163" cy="2543530"/>
+            <wp:effectExtent l="0" t="0" r="9525" b="9525"/>
+            <wp:docPr id="21" name="Imagen 21"/>
+            <wp:cNvGraphicFramePr>
+              <a:graphicFrameLocks xmlns:a="http://schemas.openxmlformats.org/drawingml/2006/main" noChangeAspect="1"/>
+            </wp:cNvGraphicFramePr>
+            <a:graphic xmlns:a="http://schemas.openxmlformats.org/drawingml/2006/main">
+              <a:graphicData uri="http://schemas.openxmlformats.org/drawingml/2006/picture">
+                <pic:pic xmlns:pic="http://schemas.openxmlformats.org/drawingml/2006/picture">
+                  <pic:nvPicPr>
+                    <pic:cNvPr id="1" name=""/>
+                    <pic:cNvPicPr/>
+                  </pic:nvPicPr>
+                  <pic:blipFill>
+                    <a:blip r:embed="rId23"/>
+                    <a:stretch>
+                      <a:fillRect/>
+                    </a:stretch>
+                  </pic:blipFill>
+                  <pic:spPr>
+                    <a:xfrm>
+                      <a:off x="0" y="0"/>
+                      <a:ext cx="3496163" cy="2543530"/>
+                    </a:xfrm>
+                    <a:prstGeom prst="rect">
+                      <a:avLst/>
+                    </a:prstGeom>
+                  </pic:spPr>
+                </pic:pic>
+              </a:graphicData>
+            </a:graphic>
+          </wp:inline>
+        </w:drawing>
+      </w:r>
+    </w:p>
+    <w:p>
+      <w:pPr>
+        <w:rPr>
+          <w:b/>
+          <w:bCs/>
+        </w:rPr>
+      </w:pPr>
+      <w:proofErr w:type="gramStart"/>
+      <w:r>
+        <w:rPr>
+          <w:b/>
+          <w:bCs/>
+        </w:rPr>
+        <w:t>Tabla empleado</w:t>
+      </w:r>
+      <w:proofErr w:type="gramEnd"/>
+    </w:p>
+    <w:p>
+      <w:pPr>
+        <w:rPr>
+          <w:b/>
+          <w:bCs/>
+        </w:rPr>
+      </w:pPr>
+      <w:r>
+        <w:rPr>
+          <w:b/>
+          <w:bCs/>
+        </w:rPr>
+        <w:drawing>
+          <wp:inline distT="0" distB="0" distL="0" distR="0" wp14:anchorId="238B317D" wp14:editId="2DF6487A">
+            <wp:extent cx="3524742" cy="2324424"/>
+            <wp:effectExtent l="0" t="0" r="0" b="0"/>
+            <wp:docPr id="22" name="Imagen 22"/>
+            <wp:cNvGraphicFramePr>
+              <a:graphicFrameLocks xmlns:a="http://schemas.openxmlformats.org/drawingml/2006/main" noChangeAspect="1"/>
+            </wp:cNvGraphicFramePr>
+            <a:graphic xmlns:a="http://schemas.openxmlformats.org/drawingml/2006/main">
+              <a:graphicData uri="http://schemas.openxmlformats.org/drawingml/2006/picture">
+                <pic:pic xmlns:pic="http://schemas.openxmlformats.org/drawingml/2006/picture">
+                  <pic:nvPicPr>
+                    <pic:cNvPr id="1" name=""/>
+                    <pic:cNvPicPr/>
+                  </pic:nvPicPr>
+                  <pic:blipFill>
+                    <a:blip r:embed="rId24"/>
+                    <a:stretch>
+                      <a:fillRect/>
+                    </a:stretch>
+                  </pic:blipFill>
+                  <pic:spPr>
+                    <a:xfrm>
+                      <a:off x="0" y="0"/>
+                      <a:ext cx="3524742" cy="2324424"/>
+                    </a:xfrm>
+                    <a:prstGeom prst="rect">
+                      <a:avLst/>
+                    </a:prstGeom>
+                  </pic:spPr>
+                </pic:pic>
+              </a:graphicData>
+            </a:graphic>
+          </wp:inline>
+        </w:drawing>
+      </w:r>
+    </w:p>
+    <w:p>
+      <w:pPr>
+        <w:rPr>
+          <w:b/>
+          <w:bCs/>
+        </w:rPr>
+      </w:pPr>
+      <w:r>
+        <w:rPr>
+          <w:b/>
+          <w:bCs/>
+        </w:rPr>
+        <w:t>Tabla especialidad</w:t>
+      </w:r>
+    </w:p>
+    <w:p>
+      <w:pPr>
+        <w:rPr>
+          <w:b/>
+          <w:bCs/>
+        </w:rPr>
+      </w:pPr>
+      <w:r>
+        <w:rPr>
+          <w:b/>
+          <w:bCs/>
+        </w:rPr>
+        <w:lastRenderedPageBreak/>
+        <w:drawing>
+          <wp:inline distT="0" distB="0" distL="0" distR="0" wp14:anchorId="4F16C697" wp14:editId="37CD621A">
+            <wp:extent cx="3143689" cy="2543530"/>
+            <wp:effectExtent l="0" t="0" r="0" b="9525"/>
+            <wp:docPr id="23" name="Imagen 23" descr="Interfaz de usuario gráfica, Texto, Aplicación, Correo electrónico&#10;&#10;Descripción generada automáticamente"/>
+            <wp:cNvGraphicFramePr>
+              <a:graphicFrameLocks xmlns:a="http://schemas.openxmlformats.org/drawingml/2006/main" noChangeAspect="1"/>
+            </wp:cNvGraphicFramePr>
+            <a:graphic xmlns:a="http://schemas.openxmlformats.org/drawingml/2006/main">
+              <a:graphicData uri="http://schemas.openxmlformats.org/drawingml/2006/picture">
+                <pic:pic xmlns:pic="http://schemas.openxmlformats.org/drawingml/2006/picture">
+                  <pic:nvPicPr>
+                    <pic:cNvPr id="23" name="Imagen 23" descr="Interfaz de usuario gráfica, Texto, Aplicación, Correo electrónico&#10;&#10;Descripción generada automáticamente"/>
+                    <pic:cNvPicPr/>
+                  </pic:nvPicPr>
+                  <pic:blipFill>
+                    <a:blip r:embed="rId25"/>
+                    <a:stretch>
+                      <a:fillRect/>
+                    </a:stretch>
+                  </pic:blipFill>
+                  <pic:spPr>
+                    <a:xfrm>
+                      <a:off x="0" y="0"/>
+                      <a:ext cx="3143689" cy="2543530"/>
+                    </a:xfrm>
+                    <a:prstGeom prst="rect">
+                      <a:avLst/>
+                    </a:prstGeom>
+                  </pic:spPr>
+                </pic:pic>
+              </a:graphicData>
+            </a:graphic>
+          </wp:inline>
+        </w:drawing>
+      </w:r>
+    </w:p>
+    <w:p>
+      <w:pPr>
+        <w:rPr>
+          <w:b/>
+          <w:bCs/>
+        </w:rPr>
+      </w:pPr>
+      <w:r>
+        <w:rPr>
+          <w:b/>
+          <w:bCs/>
+        </w:rPr>
+        <w:t>Tabla producto</w:t>
+      </w:r>
+    </w:p>
+    <w:p>
+      <w:pPr>
+        <w:rPr>
+          <w:b/>
+          <w:bCs/>
+        </w:rPr>
+      </w:pPr>
+      <w:r>
+        <w:rPr>
+          <w:b/>
+          <w:bCs/>
+        </w:rPr>
+        <w:drawing>
+          <wp:inline distT="0" distB="0" distL="0" distR="0" wp14:anchorId="1240EBC9" wp14:editId="5FA24BDE">
+            <wp:extent cx="5039428" cy="2410161"/>
+            <wp:effectExtent l="0" t="0" r="8890" b="9525"/>
+            <wp:docPr id="24" name="Imagen 24"/>
+            <wp:cNvGraphicFramePr>
+              <a:graphicFrameLocks xmlns:a="http://schemas.openxmlformats.org/drawingml/2006/main" noChangeAspect="1"/>
+            </wp:cNvGraphicFramePr>
+            <a:graphic xmlns:a="http://schemas.openxmlformats.org/drawingml/2006/main">
+              <a:graphicData uri="http://schemas.openxmlformats.org/drawingml/2006/picture">
+                <pic:pic xmlns:pic="http://schemas.openxmlformats.org/drawingml/2006/picture">
+                  <pic:nvPicPr>
+                    <pic:cNvPr id="1" name=""/>
+                    <pic:cNvPicPr/>
+                  </pic:nvPicPr>
+                  <pic:blipFill>
+                    <a:blip r:embed="rId26"/>
+                    <a:stretch>
+                      <a:fillRect/>
+                    </a:stretch>
+                  </pic:blipFill>
+                  <pic:spPr>
+                    <a:xfrm>
+                      <a:off x="0" y="0"/>
+                      <a:ext cx="5039428" cy="2410161"/>
+                    </a:xfrm>
+                    <a:prstGeom prst="rect">
+                      <a:avLst/>
+                    </a:prstGeom>
+                  </pic:spPr>
+                </pic:pic>
+              </a:graphicData>
+            </a:graphic>
+          </wp:inline>
+        </w:drawing>
+      </w:r>
+    </w:p>
+    <w:p>
+      <w:pPr>
+        <w:rPr>
+          <w:b/>
+          <w:bCs/>
+        </w:rPr>
+      </w:pPr>
+      <w:r>
+        <w:rPr>
+          <w:b/>
+          <w:bCs/>
+        </w:rPr>
+        <w:t>Tabla cita</w:t>
+      </w:r>
+    </w:p>
+    <w:p>
+      <w:pPr>
+        <w:rPr>
+          <w:b/>
+          <w:bCs/>
+        </w:rPr>
+      </w:pPr>
+      <w:r>
+        <w:rPr>
+          <w:b/>
+          <w:bCs/>
+        </w:rPr>
+        <w:drawing>
+          <wp:inline distT="0" distB="0" distL="0" distR="0" wp14:anchorId="18BEF166" wp14:editId="703F9CEF">
+            <wp:extent cx="3896269" cy="2438740"/>
+            <wp:effectExtent l="0" t="0" r="9525" b="0"/>
+            <wp:docPr id="25" name="Imagen 25"/>
+            <wp:cNvGraphicFramePr>
+              <a:graphicFrameLocks xmlns:a="http://schemas.openxmlformats.org/drawingml/2006/main" noChangeAspect="1"/>
+            </wp:cNvGraphicFramePr>
+            <a:graphic xmlns:a="http://schemas.openxmlformats.org/drawingml/2006/main">
+              <a:graphicData uri="http://schemas.openxmlformats.org/drawingml/2006/picture">
+                <pic:pic xmlns:pic="http://schemas.openxmlformats.org/drawingml/2006/picture">
+                  <pic:nvPicPr>
+                    <pic:cNvPr id="1" name=""/>
+                    <pic:cNvPicPr/>
+                  </pic:nvPicPr>
+                  <pic:blipFill>
+                    <a:blip r:embed="rId27"/>
+                    <a:stretch>
+                      <a:fillRect/>
+                    </a:stretch>
+                  </pic:blipFill>
+                  <pic:spPr>
+                    <a:xfrm>
+                      <a:off x="0" y="0"/>
+                      <a:ext cx="3896269" cy="2438740"/>
+                    </a:xfrm>
+                    <a:prstGeom prst="rect">
+                      <a:avLst/>
+                    </a:prstGeom>
+                  </pic:spPr>
+                </pic:pic>
+              </a:graphicData>
+            </a:graphic>
+          </wp:inline>
+        </w:drawing>
+      </w:r>
+    </w:p>
+    <w:p>
+      <w:pPr>
+        <w:rPr>
+          <w:b/>
+          <w:bCs/>
+        </w:rPr>
+      </w:pPr>
+      <w:r>
+        <w:rPr>
+          <w:b/>
+          <w:bCs/>
+        </w:rPr>
+        <w:lastRenderedPageBreak/>
+        <w:t>Tabla servicio</w:t>
+      </w:r>
+    </w:p>
+    <w:p>
+      <w:pPr>
+        <w:rPr>
+          <w:b/>
+          <w:bCs/>
+        </w:rPr>
+      </w:pPr>
+      <w:r>
+        <w:rPr>
+          <w:b/>
+          <w:bCs/>
+        </w:rPr>
+        <w:drawing>
+          <wp:inline distT="0" distB="0" distL="0" distR="0" wp14:anchorId="565E6E23" wp14:editId="7FB4058F">
+            <wp:extent cx="4477375" cy="2400635"/>
+            <wp:effectExtent l="0" t="0" r="0" b="0"/>
+            <wp:docPr id="26" name="Imagen 26"/>
+            <wp:cNvGraphicFramePr>
+              <a:graphicFrameLocks xmlns:a="http://schemas.openxmlformats.org/drawingml/2006/main" noChangeAspect="1"/>
+            </wp:cNvGraphicFramePr>
+            <a:graphic xmlns:a="http://schemas.openxmlformats.org/drawingml/2006/main">
+              <a:graphicData uri="http://schemas.openxmlformats.org/drawingml/2006/picture">
+                <pic:pic xmlns:pic="http://schemas.openxmlformats.org/drawingml/2006/picture">
+                  <pic:nvPicPr>
+                    <pic:cNvPr id="1" name=""/>
+                    <pic:cNvPicPr/>
+                  </pic:nvPicPr>
+                  <pic:blipFill>
+                    <a:blip r:embed="rId28"/>
+                    <a:stretch>
+                      <a:fillRect/>
+                    </a:stretch>
+                  </pic:blipFill>
+                  <pic:spPr>
+                    <a:xfrm>
+                      <a:off x="0" y="0"/>
+                      <a:ext cx="4477375" cy="2400635"/>
+                    </a:xfrm>
+                    <a:prstGeom prst="rect">
+                      <a:avLst/>
+                    </a:prstGeom>
+                  </pic:spPr>
+                </pic:pic>
+              </a:graphicData>
+            </a:graphic>
+          </wp:inline>
+        </w:drawing>
+      </w:r>
+    </w:p>
+    <w:p>
+      <w:pPr>
+        <w:rPr>
+          <w:b/>
+          <w:bCs/>
+        </w:rPr>
+      </w:pPr>
+      <w:r>
+        <w:rPr>
+          <w:b/>
+          <w:bCs/>
+        </w:rPr>
+        <w:t xml:space="preserve">Tabla </w:t>
+      </w:r>
+      <w:proofErr w:type="spellStart"/>
+      <w:r>
+        <w:rPr>
+          <w:b/>
+          <w:bCs/>
+        </w:rPr>
+        <w:t>producto_servicio</w:t>
+      </w:r>
+      <w:proofErr w:type="spellEnd"/>
+    </w:p>
+    <w:p>
+      <w:pPr>
+        <w:rPr>
+          <w:b/>
+          <w:bCs/>
+        </w:rPr>
+      </w:pPr>
+      <w:r>
+        <w:rPr>
+          <w:b/>
+          <w:bCs/>
+        </w:rPr>
+        <w:drawing>
+          <wp:inline distT="0" distB="0" distL="0" distR="0" wp14:anchorId="2BCBED1B" wp14:editId="4953F8E1">
+            <wp:extent cx="3572374" cy="2381582"/>
+            <wp:effectExtent l="0" t="0" r="9525" b="0"/>
+            <wp:docPr id="27" name="Imagen 27" descr="Interfaz de usuario gráfica&#10;&#10;Descripción generada automáticamente con confianza media"/>
+            <wp:cNvGraphicFramePr>
+              <a:graphicFrameLocks xmlns:a="http://schemas.openxmlformats.org/drawingml/2006/main" noChangeAspect="1"/>
+            </wp:cNvGraphicFramePr>
+            <a:graphic xmlns:a="http://schemas.openxmlformats.org/drawingml/2006/main">
+              <a:graphicData uri="http://schemas.openxmlformats.org/drawingml/2006/picture">
+                <pic:pic xmlns:pic="http://schemas.openxmlformats.org/drawingml/2006/picture">
+                  <pic:nvPicPr>
+                    <pic:cNvPr id="27" name="Imagen 27" descr="Interfaz de usuario gráfica&#10;&#10;Descripción generada automáticamente con confianza media"/>
+                    <pic:cNvPicPr/>
+                  </pic:nvPicPr>
+                  <pic:blipFill>
+                    <a:blip r:embed="rId29"/>
+                    <a:stretch>
+                      <a:fillRect/>
+                    </a:stretch>
+                  </pic:blipFill>
+                  <pic:spPr>
+                    <a:xfrm>
+                      <a:off x="0" y="0"/>
+                      <a:ext cx="3572374" cy="2381582"/>
+                    </a:xfrm>
+                    <a:prstGeom prst="rect">
+                      <a:avLst/>
+                    </a:prstGeom>
+                  </pic:spPr>
+                </pic:pic>
+              </a:graphicData>
+            </a:graphic>
+          </wp:inline>
+        </w:drawing>
+      </w:r>
+    </w:p>
+    <w:p>
+      <w:pPr>
+        <w:rPr>
+          <w:b/>
+          <w:bCs/>
+        </w:rPr>
+      </w:pPr>
+      <w:proofErr w:type="gramStart"/>
+      <w:r>
+        <w:rPr>
+          <w:b/>
+          <w:bCs/>
+        </w:rPr>
+        <w:t xml:space="preserve">Tabla </w:t>
+      </w:r>
+      <w:proofErr w:type="spellStart"/>
+      <w:r>
+        <w:rPr>
+          <w:b/>
+          <w:bCs/>
+        </w:rPr>
+        <w:t>empleado</w:t>
+      </w:r>
+      <w:proofErr w:type="gramEnd"/>
+      <w:r>
+        <w:rPr>
+          <w:b/>
+          <w:bCs/>
+        </w:rPr>
+        <w:t>_vende</w:t>
+      </w:r>
+      <w:proofErr w:type="spellEnd"/>
+    </w:p>
+    <w:p>
+      <w:pPr>
+        <w:rPr>
+          <w:b/>
+          <w:bCs/>
+        </w:rPr>
+      </w:pPr>
+      <w:r>
+        <w:rPr>
+          <w:b/>
+          <w:bCs/>
+        </w:rPr>
+        <w:drawing>
+          <wp:inline distT="0" distB="0" distL="0" distR="0" wp14:anchorId="4107D2A6" wp14:editId="6428FC93">
+            <wp:extent cx="3248478" cy="2219635"/>
+            <wp:effectExtent l="0" t="0" r="0" b="9525"/>
+            <wp:docPr id="28" name="Imagen 28" descr="Tabla&#10;&#10;Descripción generada automáticamente"/>
+            <wp:cNvGraphicFramePr>
+              <a:graphicFrameLocks xmlns:a="http://schemas.openxmlformats.org/drawingml/2006/main" noChangeAspect="1"/>
+            </wp:cNvGraphicFramePr>
+            <a:graphic xmlns:a="http://schemas.openxmlformats.org/drawingml/2006/main">
+              <a:graphicData uri="http://schemas.openxmlformats.org/drawingml/2006/picture">
+                <pic:pic xmlns:pic="http://schemas.openxmlformats.org/drawingml/2006/picture">
+                  <pic:nvPicPr>
+                    <pic:cNvPr id="28" name="Imagen 28" descr="Tabla&#10;&#10;Descripción generada automáticamente"/>
+                    <pic:cNvPicPr/>
+                  </pic:nvPicPr>
+                  <pic:blipFill>
+                    <a:blip r:embed="rId30"/>
+                    <a:stretch>
+                      <a:fillRect/>
+                    </a:stretch>
+                  </pic:blipFill>
+                  <pic:spPr>
+                    <a:xfrm>
+                      <a:off x="0" y="0"/>
+                      <a:ext cx="3248478" cy="2219635"/>
+                    </a:xfrm>
+                    <a:prstGeom prst="rect">
+                      <a:avLst/>
+                    </a:prstGeom>
+                  </pic:spPr>
+                </pic:pic>
+              </a:graphicData>
+            </a:graphic>
+          </wp:inline>
+        </w:drawing>
+      </w:r>
+    </w:p>
+    <w:p>
+      <w:pPr>
+        <w:rPr>
+          <w:b/>
+          <w:bCs/>
+        </w:rPr>
+      </w:pPr>
+      <w:r>
+        <w:rPr>
+          <w:b/>
+          <w:bCs/>
+        </w:rPr>
+        <w:lastRenderedPageBreak/>
+        <w:t>Tabla compra</w:t>
+      </w:r>
+    </w:p>
+    <w:p>
+      <w:pPr>
+        <w:rPr>
+          <w:b/>
+          <w:bCs/>
+        </w:rPr>
+      </w:pPr>
+      <w:r>
+        <w:rPr>
+          <w:b/>
+          <w:bCs/>
+        </w:rPr>
+        <w:drawing>
+          <wp:inline distT="0" distB="0" distL="0" distR="0" wp14:anchorId="374F875A" wp14:editId="01085ED7">
+            <wp:extent cx="4086795" cy="2305372"/>
+            <wp:effectExtent l="0" t="0" r="0" b="0"/>
+            <wp:docPr id="29" name="Imagen 29"/>
+            <wp:cNvGraphicFramePr>
+              <a:graphicFrameLocks xmlns:a="http://schemas.openxmlformats.org/drawingml/2006/main" noChangeAspect="1"/>
+            </wp:cNvGraphicFramePr>
+            <a:graphic xmlns:a="http://schemas.openxmlformats.org/drawingml/2006/main">
+              <a:graphicData uri="http://schemas.openxmlformats.org/drawingml/2006/picture">
+                <pic:pic xmlns:pic="http://schemas.openxmlformats.org/drawingml/2006/picture">
+                  <pic:nvPicPr>
+                    <pic:cNvPr id="1" name=""/>
+                    <pic:cNvPicPr/>
+                  </pic:nvPicPr>
+                  <pic:blipFill>
+                    <a:blip r:embed="rId31"/>
+                    <a:stretch>
+                      <a:fillRect/>
+                    </a:stretch>
+                  </pic:blipFill>
+                  <pic:spPr>
+                    <a:xfrm>
+                      <a:off x="0" y="0"/>
+                      <a:ext cx="4086795" cy="2305372"/>
+                    </a:xfrm>
+                    <a:prstGeom prst="rect">
+                      <a:avLst/>
+                    </a:prstGeom>
+                  </pic:spPr>
+                </pic:pic>
+              </a:graphicData>
+            </a:graphic>
+          </wp:inline>
+        </w:drawing>
+      </w:r>
+    </w:p>
+    <w:p>
+      <w:pPr>
+        <w:rPr>
+          <w:b/>
+          <w:bCs/>
+        </w:rPr>
+      </w:pPr>
+      <w:r>
+        <w:rPr>
+          <w:b/>
+          <w:bCs/>
+        </w:rPr>
+        <w:t xml:space="preserve">Tabla </w:t>
+      </w:r>
+      <w:proofErr w:type="spellStart"/>
+      <w:r>
+        <w:rPr>
+          <w:b/>
+          <w:bCs/>
+        </w:rPr>
+        <w:t>producto_proveedor</w:t>
+      </w:r>
+      <w:proofErr w:type="spellEnd"/>
+    </w:p>
+    <w:p>
+      <w:pPr>
+        <w:rPr>
+          <w:b/>
+          <w:bCs/>
+        </w:rPr>
+      </w:pPr>
+      <w:r>
+        <w:rPr>
+          <w:b/>
+          <w:bCs/>
+        </w:rPr>
+        <w:drawing>
+          <wp:inline distT="0" distB="0" distL="0" distR="0" wp14:anchorId="74D79483" wp14:editId="0D696652">
+            <wp:extent cx="3391373" cy="2343477"/>
+            <wp:effectExtent l="0" t="0" r="0" b="0"/>
+            <wp:docPr id="30" name="Imagen 30" descr="Interfaz de usuario gráfica, Tabla&#10;&#10;Descripción generada automáticamente con confianza media"/>
+            <wp:cNvGraphicFramePr>
+              <a:graphicFrameLocks xmlns:a="http://schemas.openxmlformats.org/drawingml/2006/main" noChangeAspect="1"/>
+            </wp:cNvGraphicFramePr>
+            <a:graphic xmlns:a="http://schemas.openxmlformats.org/drawingml/2006/main">
+              <a:graphicData uri="http://schemas.openxmlformats.org/drawingml/2006/picture">
+                <pic:pic xmlns:pic="http://schemas.openxmlformats.org/drawingml/2006/picture">
+                  <pic:nvPicPr>
+                    <pic:cNvPr id="30" name="Imagen 30" descr="Interfaz de usuario gráfica, Tabla&#10;&#10;Descripción generada automáticamente con confianza media"/>
+                    <pic:cNvPicPr/>
+                  </pic:nvPicPr>
+                  <pic:blipFill>
+                    <a:blip r:embed="rId32"/>
+                    <a:stretch>
+                      <a:fillRect/>
+                    </a:stretch>
+                  </pic:blipFill>
+                  <pic:spPr>
+                    <a:xfrm>
+                      <a:off x="0" y="0"/>
+                      <a:ext cx="3391373" cy="2343477"/>
                     </a:xfrm>
                     <a:prstGeom prst="rect">
                       <a:avLst/>

</xml_diff>

<commit_message>
Se generan 5 de las 10 consultas
</commit_message>
<xml_diff>
--- a/Documentación.docx
+++ b/Documentación.docx
@@ -2975,6 +2975,417 @@
         </w:drawing>
       </w:r>
     </w:p>
+    <w:p>
+      <w:pPr>
+        <w:rPr>
+          <w:b/>
+          <w:bCs/>
+        </w:rPr>
+      </w:pPr>
+      <w:r>
+        <w:rPr>
+          <w:b/>
+          <w:bCs/>
+        </w:rPr>
+        <w:t>Consultas</w:t>
+      </w:r>
+    </w:p>
+    <w:p>
+      <w:pPr>
+        <w:pStyle w:val="Prrafodelista"/>
+        <w:numPr>
+          <w:ilvl w:val="0"/>
+          <w:numId w:val="3"/>
+        </w:numPr>
+        <w:rPr>
+          <w:b/>
+          <w:bCs/>
+        </w:rPr>
+      </w:pPr>
+      <w:r>
+        <w:t>Esta consulta trae todos los empleados que tengan una ganancia en “liga” mayor a 2000.</w:t>
+      </w:r>
+    </w:p>
+    <w:p>
+      <w:pPr>
+        <w:pStyle w:val="Prrafodelista"/>
+        <w:rPr>
+          <w:b/>
+          <w:bCs/>
+        </w:rPr>
+      </w:pPr>
+      <w:r>
+        <w:rPr>
+          <w:b/>
+          <w:bCs/>
+        </w:rPr>
+        <w:drawing>
+          <wp:inline distT="0" distB="0" distL="0" distR="0" wp14:anchorId="21F8FE6E" wp14:editId="684576C9">
+            <wp:extent cx="3019846" cy="857370"/>
+            <wp:effectExtent l="0" t="0" r="0" b="0"/>
+            <wp:docPr id="31" name="Imagen 31" descr="Interfaz de usuario gráfica, Aplicación&#10;&#10;Descripción generada automáticamente"/>
+            <wp:cNvGraphicFramePr>
+              <a:graphicFrameLocks xmlns:a="http://schemas.openxmlformats.org/drawingml/2006/main" noChangeAspect="1"/>
+            </wp:cNvGraphicFramePr>
+            <a:graphic xmlns:a="http://schemas.openxmlformats.org/drawingml/2006/main">
+              <a:graphicData uri="http://schemas.openxmlformats.org/drawingml/2006/picture">
+                <pic:pic xmlns:pic="http://schemas.openxmlformats.org/drawingml/2006/picture">
+                  <pic:nvPicPr>
+                    <pic:cNvPr id="31" name="Imagen 31" descr="Interfaz de usuario gráfica, Aplicación&#10;&#10;Descripción generada automáticamente"/>
+                    <pic:cNvPicPr/>
+                  </pic:nvPicPr>
+                  <pic:blipFill>
+                    <a:blip r:embed="rId33"/>
+                    <a:stretch>
+                      <a:fillRect/>
+                    </a:stretch>
+                  </pic:blipFill>
+                  <pic:spPr>
+                    <a:xfrm>
+                      <a:off x="0" y="0"/>
+                      <a:ext cx="3019846" cy="857370"/>
+                    </a:xfrm>
+                    <a:prstGeom prst="rect">
+                      <a:avLst/>
+                    </a:prstGeom>
+                  </pic:spPr>
+                </pic:pic>
+              </a:graphicData>
+            </a:graphic>
+          </wp:inline>
+        </w:drawing>
+      </w:r>
+    </w:p>
+    <w:p>
+      <w:pPr>
+        <w:pStyle w:val="Prrafodelista"/>
+        <w:numPr>
+          <w:ilvl w:val="0"/>
+          <w:numId w:val="3"/>
+        </w:numPr>
+        <w:rPr>
+          <w:b/>
+          <w:bCs/>
+        </w:rPr>
+      </w:pPr>
+      <w:r>
+        <w:t>Esta consulta trae el nombre y la especialidad del empleado, de los empleados que se especialicen en la ceja.</w:t>
+      </w:r>
+      <w:r>
+        <w:rPr>
+          <w:noProof/>
+        </w:rPr>
+        <w:t xml:space="preserve"> </w:t>
+      </w:r>
+      <w:r>
+        <w:drawing>
+          <wp:inline distT="0" distB="0" distL="0" distR="0" wp14:anchorId="7CF9C6D3" wp14:editId="066EFE84">
+            <wp:extent cx="5612130" cy="581660"/>
+            <wp:effectExtent l="0" t="0" r="7620" b="8890"/>
+            <wp:docPr id="32" name="Imagen 32" descr="Interfaz de usuario gráfica, Texto, Aplicación&#10;&#10;Descripción generada automáticamente"/>
+            <wp:cNvGraphicFramePr>
+              <a:graphicFrameLocks xmlns:a="http://schemas.openxmlformats.org/drawingml/2006/main" noChangeAspect="1"/>
+            </wp:cNvGraphicFramePr>
+            <a:graphic xmlns:a="http://schemas.openxmlformats.org/drawingml/2006/main">
+              <a:graphicData uri="http://schemas.openxmlformats.org/drawingml/2006/picture">
+                <pic:pic xmlns:pic="http://schemas.openxmlformats.org/drawingml/2006/picture">
+                  <pic:nvPicPr>
+                    <pic:cNvPr id="32" name="Imagen 32" descr="Interfaz de usuario gráfica, Texto, Aplicación&#10;&#10;Descripción generada automáticamente"/>
+                    <pic:cNvPicPr/>
+                  </pic:nvPicPr>
+                  <pic:blipFill>
+                    <a:blip r:embed="rId34"/>
+                    <a:stretch>
+                      <a:fillRect/>
+                    </a:stretch>
+                  </pic:blipFill>
+                  <pic:spPr>
+                    <a:xfrm>
+                      <a:off x="0" y="0"/>
+                      <a:ext cx="5612130" cy="581660"/>
+                    </a:xfrm>
+                    <a:prstGeom prst="rect">
+                      <a:avLst/>
+                    </a:prstGeom>
+                  </pic:spPr>
+                </pic:pic>
+              </a:graphicData>
+            </a:graphic>
+          </wp:inline>
+        </w:drawing>
+      </w:r>
+    </w:p>
+    <w:p>
+      <w:pPr>
+        <w:pStyle w:val="Prrafodelista"/>
+        <w:numPr>
+          <w:ilvl w:val="0"/>
+          <w:numId w:val="3"/>
+        </w:numPr>
+        <w:rPr>
+          <w:b/>
+          <w:bCs/>
+        </w:rPr>
+      </w:pPr>
+      <w:r>
+        <w:lastRenderedPageBreak/>
+        <w:t>Esta consulta trae a todos los nombres de los clientes con sus respectivos números de teléfonos concatenados en una sola columna.</w:t>
+      </w:r>
+      <w:r>
+        <w:rPr>
+          <w:noProof/>
+        </w:rPr>
+        <w:t xml:space="preserve"> </w:t>
+      </w:r>
+      <w:r>
+        <w:drawing>
+          <wp:inline distT="0" distB="0" distL="0" distR="0" wp14:anchorId="03972912" wp14:editId="5AC02839">
+            <wp:extent cx="5612130" cy="575310"/>
+            <wp:effectExtent l="0" t="0" r="7620" b="0"/>
+            <wp:docPr id="33" name="Imagen 33" descr="Interfaz de usuario gráfica&#10;&#10;Descripción generada automáticamente con confianza media"/>
+            <wp:cNvGraphicFramePr>
+              <a:graphicFrameLocks xmlns:a="http://schemas.openxmlformats.org/drawingml/2006/main" noChangeAspect="1"/>
+            </wp:cNvGraphicFramePr>
+            <a:graphic xmlns:a="http://schemas.openxmlformats.org/drawingml/2006/main">
+              <a:graphicData uri="http://schemas.openxmlformats.org/drawingml/2006/picture">
+                <pic:pic xmlns:pic="http://schemas.openxmlformats.org/drawingml/2006/picture">
+                  <pic:nvPicPr>
+                    <pic:cNvPr id="33" name="Imagen 33" descr="Interfaz de usuario gráfica&#10;&#10;Descripción generada automáticamente con confianza media"/>
+                    <pic:cNvPicPr/>
+                  </pic:nvPicPr>
+                  <pic:blipFill>
+                    <a:blip r:embed="rId35"/>
+                    <a:stretch>
+                      <a:fillRect/>
+                    </a:stretch>
+                  </pic:blipFill>
+                  <pic:spPr>
+                    <a:xfrm>
+                      <a:off x="0" y="0"/>
+                      <a:ext cx="5612130" cy="575310"/>
+                    </a:xfrm>
+                    <a:prstGeom prst="rect">
+                      <a:avLst/>
+                    </a:prstGeom>
+                  </pic:spPr>
+                </pic:pic>
+              </a:graphicData>
+            </a:graphic>
+          </wp:inline>
+        </w:drawing>
+      </w:r>
+    </w:p>
+    <w:p>
+      <w:pPr>
+        <w:pStyle w:val="Prrafodelista"/>
+        <w:numPr>
+          <w:ilvl w:val="0"/>
+          <w:numId w:val="3"/>
+        </w:numPr>
+        <w:rPr>
+          <w:b/>
+          <w:bCs/>
+        </w:rPr>
+      </w:pPr>
+      <w:r>
+        <w:t>Esta consulta trae toda la información de las citas que fueron agendadas a las 08:30</w:t>
+      </w:r>
+      <w:r>
+        <w:rPr>
+          <w:noProof/>
+        </w:rPr>
+        <w:t xml:space="preserve"> </w:t>
+      </w:r>
+      <w:r>
+        <w:drawing>
+          <wp:inline distT="0" distB="0" distL="0" distR="0" wp14:anchorId="1AA913D3" wp14:editId="636A4B1C">
+            <wp:extent cx="2381582" cy="523948"/>
+            <wp:effectExtent l="0" t="0" r="0" b="9525"/>
+            <wp:docPr id="34" name="Imagen 34" descr="Interfaz de usuario gráfica, Texto, Aplicación&#10;&#10;Descripción generada automáticamente"/>
+            <wp:cNvGraphicFramePr>
+              <a:graphicFrameLocks xmlns:a="http://schemas.openxmlformats.org/drawingml/2006/main" noChangeAspect="1"/>
+            </wp:cNvGraphicFramePr>
+            <a:graphic xmlns:a="http://schemas.openxmlformats.org/drawingml/2006/main">
+              <a:graphicData uri="http://schemas.openxmlformats.org/drawingml/2006/picture">
+                <pic:pic xmlns:pic="http://schemas.openxmlformats.org/drawingml/2006/picture">
+                  <pic:nvPicPr>
+                    <pic:cNvPr id="34" name="Imagen 34" descr="Interfaz de usuario gráfica, Texto, Aplicación&#10;&#10;Descripción generada automáticamente"/>
+                    <pic:cNvPicPr/>
+                  </pic:nvPicPr>
+                  <pic:blipFill>
+                    <a:blip r:embed="rId36"/>
+                    <a:stretch>
+                      <a:fillRect/>
+                    </a:stretch>
+                  </pic:blipFill>
+                  <pic:spPr>
+                    <a:xfrm>
+                      <a:off x="0" y="0"/>
+                      <a:ext cx="2381582" cy="523948"/>
+                    </a:xfrm>
+                    <a:prstGeom prst="rect">
+                      <a:avLst/>
+                    </a:prstGeom>
+                  </pic:spPr>
+                </pic:pic>
+              </a:graphicData>
+            </a:graphic>
+          </wp:inline>
+        </w:drawing>
+      </w:r>
+    </w:p>
+    <w:p>
+      <w:pPr>
+        <w:pStyle w:val="Prrafodelista"/>
+        <w:numPr>
+          <w:ilvl w:val="0"/>
+          <w:numId w:val="3"/>
+        </w:numPr>
+        <w:rPr>
+          <w:b/>
+          <w:bCs/>
+        </w:rPr>
+      </w:pPr>
+      <w:r>
+        <w:t>Esta consulta trae información mas completa sobre la cita, trae su fecha, hora, nombre del cliente que la pidió y el empleado que la realizara.</w:t>
+      </w:r>
+      <w:r>
+        <w:rPr>
+          <w:noProof/>
+        </w:rPr>
+        <w:t xml:space="preserve"> </w:t>
+      </w:r>
+      <w:r>
+        <w:drawing>
+          <wp:inline distT="0" distB="0" distL="0" distR="0" wp14:anchorId="71F5D476" wp14:editId="2BB6DE70">
+            <wp:extent cx="5612130" cy="685800"/>
+            <wp:effectExtent l="0" t="0" r="7620" b="0"/>
+            <wp:docPr id="35" name="Imagen 35" descr="Interfaz de usuario gráfica, Texto, Aplicación&#10;&#10;Descripción generada automáticamente"/>
+            <wp:cNvGraphicFramePr>
+              <a:graphicFrameLocks xmlns:a="http://schemas.openxmlformats.org/drawingml/2006/main" noChangeAspect="1"/>
+            </wp:cNvGraphicFramePr>
+            <a:graphic xmlns:a="http://schemas.openxmlformats.org/drawingml/2006/main">
+              <a:graphicData uri="http://schemas.openxmlformats.org/drawingml/2006/picture">
+                <pic:pic xmlns:pic="http://schemas.openxmlformats.org/drawingml/2006/picture">
+                  <pic:nvPicPr>
+                    <pic:cNvPr id="35" name="Imagen 35" descr="Interfaz de usuario gráfica, Texto, Aplicación&#10;&#10;Descripción generada automáticamente"/>
+                    <pic:cNvPicPr/>
+                  </pic:nvPicPr>
+                  <pic:blipFill>
+                    <a:blip r:embed="rId37"/>
+                    <a:stretch>
+                      <a:fillRect/>
+                    </a:stretch>
+                  </pic:blipFill>
+                  <pic:spPr>
+                    <a:xfrm>
+                      <a:off x="0" y="0"/>
+                      <a:ext cx="5612130" cy="685800"/>
+                    </a:xfrm>
+                    <a:prstGeom prst="rect">
+                      <a:avLst/>
+                    </a:prstGeom>
+                  </pic:spPr>
+                </pic:pic>
+              </a:graphicData>
+            </a:graphic>
+          </wp:inline>
+        </w:drawing>
+      </w:r>
+    </w:p>
+    <w:p>
+      <w:pPr>
+        <w:pStyle w:val="Prrafodelista"/>
+        <w:numPr>
+          <w:ilvl w:val="0"/>
+          <w:numId w:val="3"/>
+        </w:numPr>
+        <w:rPr>
+          <w:b/>
+          <w:bCs/>
+        </w:rPr>
+      </w:pPr>
+    </w:p>
+    <w:p>
+      <w:pPr>
+        <w:pStyle w:val="Prrafodelista"/>
+        <w:numPr>
+          <w:ilvl w:val="0"/>
+          <w:numId w:val="3"/>
+        </w:numPr>
+        <w:rPr>
+          <w:b/>
+          <w:bCs/>
+        </w:rPr>
+      </w:pPr>
+      <w:r>
+        <w:rPr>
+          <w:b/>
+          <w:bCs/>
+        </w:rPr>
+        <w:t>Q</w:t>
+      </w:r>
+    </w:p>
+    <w:p>
+      <w:pPr>
+        <w:pStyle w:val="Prrafodelista"/>
+        <w:numPr>
+          <w:ilvl w:val="0"/>
+          <w:numId w:val="3"/>
+        </w:numPr>
+        <w:rPr>
+          <w:b/>
+          <w:bCs/>
+        </w:rPr>
+      </w:pPr>
+      <w:r>
+        <w:rPr>
+          <w:b/>
+          <w:bCs/>
+        </w:rPr>
+        <w:t>Q</w:t>
+      </w:r>
+    </w:p>
+    <w:p>
+      <w:pPr>
+        <w:pStyle w:val="Prrafodelista"/>
+        <w:numPr>
+          <w:ilvl w:val="0"/>
+          <w:numId w:val="3"/>
+        </w:numPr>
+        <w:rPr>
+          <w:b/>
+          <w:bCs/>
+        </w:rPr>
+      </w:pPr>
+      <w:r>
+        <w:rPr>
+          <w:b/>
+          <w:bCs/>
+        </w:rPr>
+        <w:t>Q</w:t>
+      </w:r>
+    </w:p>
+    <w:p>
+      <w:pPr>
+        <w:pStyle w:val="Prrafodelista"/>
+        <w:numPr>
+          <w:ilvl w:val="0"/>
+          <w:numId w:val="3"/>
+        </w:numPr>
+        <w:rPr>
+          <w:b/>
+          <w:bCs/>
+        </w:rPr>
+      </w:pPr>
+      <w:r>
+        <w:rPr>
+          <w:b/>
+          <w:bCs/>
+        </w:rPr>
+        <w:t>q</w:t>
+      </w:r>
+    </w:p>
     <w:p/>
     <w:sectPr>
       <w:pgSz w:w="12240" w:h="15840"/>
@@ -2989,6 +3400,184 @@
 <file path=word/numbering.xml><?xml version="1.0" encoding="utf-8"?>
 <w:numbering xmlns:wpc="http://schemas.microsoft.com/office/word/2010/wordprocessingCanvas" xmlns:cx="http://schemas.microsoft.com/office/drawing/2014/chartex" xmlns:cx1="http://schemas.microsoft.com/office/drawing/2015/9/8/chartex" xmlns:cx2="http://schemas.microsoft.com/office/drawing/2015/10/21/chartex" xmlns:cx3="http://schemas.microsoft.com/office/drawing/2016/5/9/chartex" xmlns:cx4="http://schemas.microsoft.com/office/drawing/2016/5/10/chartex" xmlns:cx5="http://schemas.microsoft.com/office/drawing/2016/5/11/chartex" xmlns:cx6="http://schemas.microsoft.com/office/drawing/2016/5/12/chartex" xmlns:cx7="http://schemas.microsoft.com/office/drawing/2016/5/13/chartex" xmlns:cx8="http://schemas.microsoft.com/office/drawing/2016/5/14/chartex" xmlns:mc="http://schemas.openxmlformats.org/markup-compatibility/2006" xmlns:aink="http://schemas.microsoft.com/office/drawing/2016/ink" xmlns:am3d="http://schemas.microsoft.com/office/drawing/2017/model3d" xmlns:o="urn:schemas-microsoft-com:office:office" xmlns:oel="http://schemas.microsoft.com/office/2019/extlst" xmlns:r="http://schemas.openxmlformats.org/officeDocument/2006/relationships" xmlns:m="http://schemas.openxmlformats.org/officeDocument/2006/math" xmlns:v="urn:schemas-microsoft-com:vml" xmlns:wp14="http://schemas.microsoft.com/office/word/2010/wordprocessingDrawing" xmlns:wp="http://schemas.openxmlformats.org/drawingml/2006/wordprocessingDrawing" xmlns:w10="urn:schemas-microsoft-com:office:word" xmlns:w="http://schemas.openxmlformats.org/wordprocessingml/2006/main" xmlns:w14="http://schemas.microsoft.com/office/word/2010/wordml" xmlns:w15="http://schemas.microsoft.com/office/word/2012/wordml" xmlns:w16cex="http://schemas.microsoft.com/office/word/2018/wordml/cex" xmlns:w16cid="http://schemas.microsoft.com/office/word/2016/wordml/cid" xmlns:w16="http://schemas.microsoft.com/office/word/2018/wordml" xmlns:w16sdtdh="http://schemas.microsoft.com/office/word/2020/wordml/sdtdatahash" xmlns:w16se="http://schemas.microsoft.com/office/word/2015/wordml/symex" xmlns:wpg="http://schemas.microsoft.com/office/word/2010/wordprocessingGroup" xmlns:wpi="http://schemas.microsoft.com/office/word/2010/wordprocessingInk" xmlns:wne="http://schemas.microsoft.com/office/word/2006/wordml" xmlns:wps="http://schemas.microsoft.com/office/word/2010/wordprocessingShape" mc:Ignorable="w14 w15 w16se w16cid w16 w16cex w16sdtdh wp14">
   <w:abstractNum w:abstractNumId="0" w15:restartNumberingAfterBreak="0">
+    <w:nsid w:val="002C4D9D"/>
+    <w:multiLevelType w:val="hybridMultilevel"/>
+    <w:tmpl w:val="E280F386"/>
+    <w:lvl w:ilvl="0" w:tplc="F48E7DC8">
+      <w:start w:val="1"/>
+      <w:numFmt w:val="decimal"/>
+      <w:lvlText w:val="%1-"/>
+      <w:lvlJc w:val="left"/>
+      <w:pPr>
+        <w:ind w:left="720" w:hanging="360"/>
+      </w:pPr>
+      <w:rPr>
+        <w:rFonts w:hint="default"/>
+      </w:rPr>
+    </w:lvl>
+    <w:lvl w:ilvl="1" w:tplc="240A0019" w:tentative="1">
+      <w:start w:val="1"/>
+      <w:numFmt w:val="lowerLetter"/>
+      <w:lvlText w:val="%2."/>
+      <w:lvlJc w:val="left"/>
+      <w:pPr>
+        <w:ind w:left="1440" w:hanging="360"/>
+      </w:pPr>
+    </w:lvl>
+    <w:lvl w:ilvl="2" w:tplc="240A001B" w:tentative="1">
+      <w:start w:val="1"/>
+      <w:numFmt w:val="lowerRoman"/>
+      <w:lvlText w:val="%3."/>
+      <w:lvlJc w:val="right"/>
+      <w:pPr>
+        <w:ind w:left="2160" w:hanging="180"/>
+      </w:pPr>
+    </w:lvl>
+    <w:lvl w:ilvl="3" w:tplc="240A000F" w:tentative="1">
+      <w:start w:val="1"/>
+      <w:numFmt w:val="decimal"/>
+      <w:lvlText w:val="%4."/>
+      <w:lvlJc w:val="left"/>
+      <w:pPr>
+        <w:ind w:left="2880" w:hanging="360"/>
+      </w:pPr>
+    </w:lvl>
+    <w:lvl w:ilvl="4" w:tplc="240A0019" w:tentative="1">
+      <w:start w:val="1"/>
+      <w:numFmt w:val="lowerLetter"/>
+      <w:lvlText w:val="%5."/>
+      <w:lvlJc w:val="left"/>
+      <w:pPr>
+        <w:ind w:left="3600" w:hanging="360"/>
+      </w:pPr>
+    </w:lvl>
+    <w:lvl w:ilvl="5" w:tplc="240A001B" w:tentative="1">
+      <w:start w:val="1"/>
+      <w:numFmt w:val="lowerRoman"/>
+      <w:lvlText w:val="%6."/>
+      <w:lvlJc w:val="right"/>
+      <w:pPr>
+        <w:ind w:left="4320" w:hanging="180"/>
+      </w:pPr>
+    </w:lvl>
+    <w:lvl w:ilvl="6" w:tplc="240A000F" w:tentative="1">
+      <w:start w:val="1"/>
+      <w:numFmt w:val="decimal"/>
+      <w:lvlText w:val="%7."/>
+      <w:lvlJc w:val="left"/>
+      <w:pPr>
+        <w:ind w:left="5040" w:hanging="360"/>
+      </w:pPr>
+    </w:lvl>
+    <w:lvl w:ilvl="7" w:tplc="240A0019" w:tentative="1">
+      <w:start w:val="1"/>
+      <w:numFmt w:val="lowerLetter"/>
+      <w:lvlText w:val="%8."/>
+      <w:lvlJc w:val="left"/>
+      <w:pPr>
+        <w:ind w:left="5760" w:hanging="360"/>
+      </w:pPr>
+    </w:lvl>
+    <w:lvl w:ilvl="8" w:tplc="240A001B" w:tentative="1">
+      <w:start w:val="1"/>
+      <w:numFmt w:val="lowerRoman"/>
+      <w:lvlText w:val="%9."/>
+      <w:lvlJc w:val="right"/>
+      <w:pPr>
+        <w:ind w:left="6480" w:hanging="180"/>
+      </w:pPr>
+    </w:lvl>
+  </w:abstractNum>
+  <w:abstractNum w:abstractNumId="1" w15:restartNumberingAfterBreak="0">
+    <w:nsid w:val="30E73C1D"/>
+    <w:multiLevelType w:val="hybridMultilevel"/>
+    <w:tmpl w:val="FB5454D6"/>
+    <w:lvl w:ilvl="0" w:tplc="240A0011">
+      <w:start w:val="1"/>
+      <w:numFmt w:val="decimal"/>
+      <w:lvlText w:val="%1)"/>
+      <w:lvlJc w:val="left"/>
+      <w:pPr>
+        <w:ind w:left="720" w:hanging="360"/>
+      </w:pPr>
+      <w:rPr>
+        <w:rFonts w:hint="default"/>
+      </w:rPr>
+    </w:lvl>
+    <w:lvl w:ilvl="1" w:tplc="240A0019" w:tentative="1">
+      <w:start w:val="1"/>
+      <w:numFmt w:val="lowerLetter"/>
+      <w:lvlText w:val="%2."/>
+      <w:lvlJc w:val="left"/>
+      <w:pPr>
+        <w:ind w:left="1440" w:hanging="360"/>
+      </w:pPr>
+    </w:lvl>
+    <w:lvl w:ilvl="2" w:tplc="240A001B" w:tentative="1">
+      <w:start w:val="1"/>
+      <w:numFmt w:val="lowerRoman"/>
+      <w:lvlText w:val="%3."/>
+      <w:lvlJc w:val="right"/>
+      <w:pPr>
+        <w:ind w:left="2160" w:hanging="180"/>
+      </w:pPr>
+    </w:lvl>
+    <w:lvl w:ilvl="3" w:tplc="240A000F" w:tentative="1">
+      <w:start w:val="1"/>
+      <w:numFmt w:val="decimal"/>
+      <w:lvlText w:val="%4."/>
+      <w:lvlJc w:val="left"/>
+      <w:pPr>
+        <w:ind w:left="2880" w:hanging="360"/>
+      </w:pPr>
+    </w:lvl>
+    <w:lvl w:ilvl="4" w:tplc="240A0019" w:tentative="1">
+      <w:start w:val="1"/>
+      <w:numFmt w:val="lowerLetter"/>
+      <w:lvlText w:val="%5."/>
+      <w:lvlJc w:val="left"/>
+      <w:pPr>
+        <w:ind w:left="3600" w:hanging="360"/>
+      </w:pPr>
+    </w:lvl>
+    <w:lvl w:ilvl="5" w:tplc="240A001B" w:tentative="1">
+      <w:start w:val="1"/>
+      <w:numFmt w:val="lowerRoman"/>
+      <w:lvlText w:val="%6."/>
+      <w:lvlJc w:val="right"/>
+      <w:pPr>
+        <w:ind w:left="4320" w:hanging="180"/>
+      </w:pPr>
+    </w:lvl>
+    <w:lvl w:ilvl="6" w:tplc="240A000F" w:tentative="1">
+      <w:start w:val="1"/>
+      <w:numFmt w:val="decimal"/>
+      <w:lvlText w:val="%7."/>
+      <w:lvlJc w:val="left"/>
+      <w:pPr>
+        <w:ind w:left="5040" w:hanging="360"/>
+      </w:pPr>
+    </w:lvl>
+    <w:lvl w:ilvl="7" w:tplc="240A0019" w:tentative="1">
+      <w:start w:val="1"/>
+      <w:numFmt w:val="lowerLetter"/>
+      <w:lvlText w:val="%8."/>
+      <w:lvlJc w:val="left"/>
+      <w:pPr>
+        <w:ind w:left="5760" w:hanging="360"/>
+      </w:pPr>
+    </w:lvl>
+    <w:lvl w:ilvl="8" w:tplc="240A001B" w:tentative="1">
+      <w:start w:val="1"/>
+      <w:numFmt w:val="lowerRoman"/>
+      <w:lvlText w:val="%9."/>
+      <w:lvlJc w:val="right"/>
+      <w:pPr>
+        <w:ind w:left="6480" w:hanging="180"/>
+      </w:pPr>
+    </w:lvl>
+  </w:abstractNum>
+  <w:abstractNum w:abstractNumId="2" w15:restartNumberingAfterBreak="0">
     <w:nsid w:val="3A5E5CBA"/>
     <w:multiLevelType w:val="hybridMultilevel"/>
     <w:tmpl w:val="580650B0"/>
@@ -3102,7 +3691,13 @@
     </w:lvl>
   </w:abstractNum>
   <w:num w:numId="1" w16cid:durableId="313528944">
+    <w:abstractNumId w:val="2"/>
+  </w:num>
+  <w:num w:numId="2" w16cid:durableId="1380058251">
     <w:abstractNumId w:val="0"/>
+  </w:num>
+  <w:num w:numId="3" w16cid:durableId="231696343">
+    <w:abstractNumId w:val="1"/>
   </w:num>
 </w:numbering>
 </file>

</xml_diff>

<commit_message>
Se termina con la creacion de consultas
</commit_message>
<xml_diff>
--- a/Documentación.docx
+++ b/Documentación.docx
@@ -2989,6 +2989,13 @@
         </w:rPr>
         <w:t>Consultas</w:t>
       </w:r>
+      <w:r>
+        <w:rPr>
+          <w:b/>
+          <w:bCs/>
+        </w:rPr>
+        <w:t xml:space="preserve"> y ejemplos</w:t>
+      </w:r>
     </w:p>
     <w:p>
       <w:pPr>
@@ -3020,10 +3027,10 @@
           <w:bCs/>
         </w:rPr>
         <w:drawing>
-          <wp:inline distT="0" distB="0" distL="0" distR="0" wp14:anchorId="21F8FE6E" wp14:editId="684576C9">
-            <wp:extent cx="3019846" cy="857370"/>
-            <wp:effectExtent l="0" t="0" r="0" b="0"/>
-            <wp:docPr id="31" name="Imagen 31" descr="Interfaz de usuario gráfica, Aplicación&#10;&#10;Descripción generada automáticamente"/>
+          <wp:inline distT="0" distB="0" distL="0" distR="0" wp14:anchorId="29065195" wp14:editId="72749CFD">
+            <wp:extent cx="4744112" cy="1514686"/>
+            <wp:effectExtent l="0" t="0" r="0" b="9525"/>
+            <wp:docPr id="41" name="Imagen 41" descr="Interfaz de usuario gráfica&#10;&#10;Descripción generada automáticamente con confianza baja"/>
             <wp:cNvGraphicFramePr>
               <a:graphicFrameLocks xmlns:a="http://schemas.openxmlformats.org/drawingml/2006/main" noChangeAspect="1"/>
             </wp:cNvGraphicFramePr>
@@ -3031,7 +3038,7 @@
               <a:graphicData uri="http://schemas.openxmlformats.org/drawingml/2006/picture">
                 <pic:pic xmlns:pic="http://schemas.openxmlformats.org/drawingml/2006/picture">
                   <pic:nvPicPr>
-                    <pic:cNvPr id="31" name="Imagen 31" descr="Interfaz de usuario gráfica, Aplicación&#10;&#10;Descripción generada automáticamente"/>
+                    <pic:cNvPr id="41" name="Imagen 41" descr="Interfaz de usuario gráfica&#10;&#10;Descripción generada automáticamente con confianza baja"/>
                     <pic:cNvPicPr/>
                   </pic:nvPicPr>
                   <pic:blipFill>
@@ -3043,7 +3050,7 @@
                   <pic:spPr>
                     <a:xfrm>
                       <a:off x="0" y="0"/>
-                      <a:ext cx="3019846" cy="857370"/>
+                      <a:ext cx="4744112" cy="1514686"/>
                     </a:xfrm>
                     <a:prstGeom prst="rect">
                       <a:avLst/>
@@ -3069,7 +3076,14 @@
         </w:rPr>
       </w:pPr>
       <w:r>
-        <w:t>Esta consulta trae el nombre y la especialidad del empleado, de los empleados que se especialicen en la ceja.</w:t>
+        <w:lastRenderedPageBreak/>
+        <w:t xml:space="preserve">Esta consulta trae el nombre y la especialidad del empleado, de los empleados que se especialicen en </w:t>
+      </w:r>
+      <w:r>
+        <w:t>cabello</w:t>
+      </w:r>
+      <w:r>
+        <w:t>.</w:t>
       </w:r>
       <w:r>
         <w:rPr>
@@ -3078,11 +3092,14 @@
         <w:t xml:space="preserve"> </w:t>
       </w:r>
       <w:r>
+        <w:rPr>
+          <w:noProof/>
+        </w:rPr>
         <w:drawing>
-          <wp:inline distT="0" distB="0" distL="0" distR="0" wp14:anchorId="7CF9C6D3" wp14:editId="066EFE84">
-            <wp:extent cx="5612130" cy="581660"/>
-            <wp:effectExtent l="0" t="0" r="7620" b="8890"/>
-            <wp:docPr id="32" name="Imagen 32" descr="Interfaz de usuario gráfica, Texto, Aplicación&#10;&#10;Descripción generada automáticamente"/>
+          <wp:inline distT="0" distB="0" distL="0" distR="0" wp14:anchorId="002D2730" wp14:editId="0AD67702">
+            <wp:extent cx="5612130" cy="1619885"/>
+            <wp:effectExtent l="0" t="0" r="7620" b="0"/>
+            <wp:docPr id="42" name="Imagen 42"/>
             <wp:cNvGraphicFramePr>
               <a:graphicFrameLocks xmlns:a="http://schemas.openxmlformats.org/drawingml/2006/main" noChangeAspect="1"/>
             </wp:cNvGraphicFramePr>
@@ -3090,7 +3107,7 @@
               <a:graphicData uri="http://schemas.openxmlformats.org/drawingml/2006/picture">
                 <pic:pic xmlns:pic="http://schemas.openxmlformats.org/drawingml/2006/picture">
                   <pic:nvPicPr>
-                    <pic:cNvPr id="32" name="Imagen 32" descr="Interfaz de usuario gráfica, Texto, Aplicación&#10;&#10;Descripción generada automáticamente"/>
+                    <pic:cNvPr id="1" name=""/>
                     <pic:cNvPicPr/>
                   </pic:nvPicPr>
                   <pic:blipFill>
@@ -3102,7 +3119,7 @@
                   <pic:spPr>
                     <a:xfrm>
                       <a:off x="0" y="0"/>
-                      <a:ext cx="5612130" cy="581660"/>
+                      <a:ext cx="5612130" cy="1619885"/>
                     </a:xfrm>
                     <a:prstGeom prst="rect">
                       <a:avLst/>
@@ -3128,7 +3145,6 @@
         </w:rPr>
       </w:pPr>
       <w:r>
-        <w:lastRenderedPageBreak/>
         <w:t>Esta consulta trae a todos los nombres de los clientes con sus respectivos números de teléfonos concatenados en una sola columna.</w:t>
       </w:r>
       <w:r>
@@ -3138,11 +3154,14 @@
         <w:t xml:space="preserve"> </w:t>
       </w:r>
       <w:r>
+        <w:rPr>
+          <w:noProof/>
+        </w:rPr>
         <w:drawing>
-          <wp:inline distT="0" distB="0" distL="0" distR="0" wp14:anchorId="03972912" wp14:editId="5AC02839">
-            <wp:extent cx="5612130" cy="575310"/>
-            <wp:effectExtent l="0" t="0" r="7620" b="0"/>
-            <wp:docPr id="33" name="Imagen 33" descr="Interfaz de usuario gráfica&#10;&#10;Descripción generada automáticamente con confianza media"/>
+          <wp:inline distT="0" distB="0" distL="0" distR="0" wp14:anchorId="33C296EF" wp14:editId="3B0A16D4">
+            <wp:extent cx="5612130" cy="1706880"/>
+            <wp:effectExtent l="0" t="0" r="7620" b="7620"/>
+            <wp:docPr id="43" name="Imagen 43"/>
             <wp:cNvGraphicFramePr>
               <a:graphicFrameLocks xmlns:a="http://schemas.openxmlformats.org/drawingml/2006/main" noChangeAspect="1"/>
             </wp:cNvGraphicFramePr>
@@ -3150,7 +3169,7 @@
               <a:graphicData uri="http://schemas.openxmlformats.org/drawingml/2006/picture">
                 <pic:pic xmlns:pic="http://schemas.openxmlformats.org/drawingml/2006/picture">
                   <pic:nvPicPr>
-                    <pic:cNvPr id="33" name="Imagen 33" descr="Interfaz de usuario gráfica&#10;&#10;Descripción generada automáticamente con confianza media"/>
+                    <pic:cNvPr id="1" name=""/>
                     <pic:cNvPicPr/>
                   </pic:nvPicPr>
                   <pic:blipFill>
@@ -3162,7 +3181,7 @@
                   <pic:spPr>
                     <a:xfrm>
                       <a:off x="0" y="0"/>
-                      <a:ext cx="5612130" cy="575310"/>
+                      <a:ext cx="5612130" cy="1706880"/>
                     </a:xfrm>
                     <a:prstGeom prst="rect">
                       <a:avLst/>
@@ -3197,11 +3216,14 @@
         <w:t xml:space="preserve"> </w:t>
       </w:r>
       <w:r>
+        <w:rPr>
+          <w:noProof/>
+        </w:rPr>
         <w:drawing>
-          <wp:inline distT="0" distB="0" distL="0" distR="0" wp14:anchorId="1AA913D3" wp14:editId="636A4B1C">
-            <wp:extent cx="2381582" cy="523948"/>
-            <wp:effectExtent l="0" t="0" r="0" b="9525"/>
-            <wp:docPr id="34" name="Imagen 34" descr="Interfaz de usuario gráfica, Texto, Aplicación&#10;&#10;Descripción generada automáticamente"/>
+          <wp:inline distT="0" distB="0" distL="0" distR="0" wp14:anchorId="5FC81B8A" wp14:editId="6B916FF0">
+            <wp:extent cx="4848902" cy="1743318"/>
+            <wp:effectExtent l="0" t="0" r="8890" b="9525"/>
+            <wp:docPr id="44" name="Imagen 44" descr="Interfaz de usuario gráfica, Aplicación, Tabla&#10;&#10;Descripción generada automáticamente"/>
             <wp:cNvGraphicFramePr>
               <a:graphicFrameLocks xmlns:a="http://schemas.openxmlformats.org/drawingml/2006/main" noChangeAspect="1"/>
             </wp:cNvGraphicFramePr>
@@ -3209,7 +3231,7 @@
               <a:graphicData uri="http://schemas.openxmlformats.org/drawingml/2006/picture">
                 <pic:pic xmlns:pic="http://schemas.openxmlformats.org/drawingml/2006/picture">
                   <pic:nvPicPr>
-                    <pic:cNvPr id="34" name="Imagen 34" descr="Interfaz de usuario gráfica, Texto, Aplicación&#10;&#10;Descripción generada automáticamente"/>
+                    <pic:cNvPr id="44" name="Imagen 44" descr="Interfaz de usuario gráfica, Aplicación, Tabla&#10;&#10;Descripción generada automáticamente"/>
                     <pic:cNvPicPr/>
                   </pic:nvPicPr>
                   <pic:blipFill>
@@ -3221,7 +3243,7 @@
                   <pic:spPr>
                     <a:xfrm>
                       <a:off x="0" y="0"/>
-                      <a:ext cx="2381582" cy="523948"/>
+                      <a:ext cx="4848902" cy="1743318"/>
                     </a:xfrm>
                     <a:prstGeom prst="rect">
                       <a:avLst/>
@@ -3256,11 +3278,14 @@
         <w:t xml:space="preserve"> </w:t>
       </w:r>
       <w:r>
+        <w:rPr>
+          <w:noProof/>
+        </w:rPr>
         <w:drawing>
-          <wp:inline distT="0" distB="0" distL="0" distR="0" wp14:anchorId="71F5D476" wp14:editId="2BB6DE70">
-            <wp:extent cx="5612130" cy="685800"/>
-            <wp:effectExtent l="0" t="0" r="7620" b="0"/>
-            <wp:docPr id="35" name="Imagen 35" descr="Interfaz de usuario gráfica, Texto, Aplicación&#10;&#10;Descripción generada automáticamente"/>
+          <wp:inline distT="0" distB="0" distL="0" distR="0" wp14:anchorId="46537070" wp14:editId="295E66E0">
+            <wp:extent cx="5612130" cy="1637030"/>
+            <wp:effectExtent l="0" t="0" r="7620" b="1270"/>
+            <wp:docPr id="45" name="Imagen 45" descr="Interfaz de usuario gráfica, Texto, Aplicación&#10;&#10;Descripción generada automáticamente"/>
             <wp:cNvGraphicFramePr>
               <a:graphicFrameLocks xmlns:a="http://schemas.openxmlformats.org/drawingml/2006/main" noChangeAspect="1"/>
             </wp:cNvGraphicFramePr>
@@ -3268,7 +3293,7 @@
               <a:graphicData uri="http://schemas.openxmlformats.org/drawingml/2006/picture">
                 <pic:pic xmlns:pic="http://schemas.openxmlformats.org/drawingml/2006/picture">
                   <pic:nvPicPr>
-                    <pic:cNvPr id="35" name="Imagen 35" descr="Interfaz de usuario gráfica, Texto, Aplicación&#10;&#10;Descripción generada automáticamente"/>
+                    <pic:cNvPr id="45" name="Imagen 45" descr="Interfaz de usuario gráfica, Texto, Aplicación&#10;&#10;Descripción generada automáticamente"/>
                     <pic:cNvPicPr/>
                   </pic:nvPicPr>
                   <pic:blipFill>
@@ -3280,7 +3305,7 @@
                   <pic:spPr>
                     <a:xfrm>
                       <a:off x="0" y="0"/>
-                      <a:ext cx="5612130" cy="685800"/>
+                      <a:ext cx="5612130" cy="1637030"/>
                     </a:xfrm>
                     <a:prstGeom prst="rect">
                       <a:avLst/>
@@ -3305,6 +3330,56 @@
           <w:bCs/>
         </w:rPr>
       </w:pPr>
+      <w:r>
+        <w:lastRenderedPageBreak/>
+        <w:t>Esta consulta trae el nombre de todos los empleados junto con sus respectivas especialidades, concatenadas en una sola columna.</w:t>
+      </w:r>
+      <w:r>
+        <w:rPr>
+          <w:noProof/>
+        </w:rPr>
+        <w:t xml:space="preserve"> </w:t>
+      </w:r>
+      <w:r>
+        <w:rPr>
+          <w:noProof/>
+        </w:rPr>
+        <w:drawing>
+          <wp:inline distT="0" distB="0" distL="0" distR="0" wp14:anchorId="57737D95" wp14:editId="3203F359">
+            <wp:extent cx="5612130" cy="1591945"/>
+            <wp:effectExtent l="0" t="0" r="7620" b="8255"/>
+            <wp:docPr id="46" name="Imagen 46" descr="Interfaz de usuario gráfica, Aplicación, Word&#10;&#10;Descripción generada automáticamente"/>
+            <wp:cNvGraphicFramePr>
+              <a:graphicFrameLocks xmlns:a="http://schemas.openxmlformats.org/drawingml/2006/main" noChangeAspect="1"/>
+            </wp:cNvGraphicFramePr>
+            <a:graphic xmlns:a="http://schemas.openxmlformats.org/drawingml/2006/main">
+              <a:graphicData uri="http://schemas.openxmlformats.org/drawingml/2006/picture">
+                <pic:pic xmlns:pic="http://schemas.openxmlformats.org/drawingml/2006/picture">
+                  <pic:nvPicPr>
+                    <pic:cNvPr id="46" name="Imagen 46" descr="Interfaz de usuario gráfica, Aplicación, Word&#10;&#10;Descripción generada automáticamente"/>
+                    <pic:cNvPicPr/>
+                  </pic:nvPicPr>
+                  <pic:blipFill>
+                    <a:blip r:embed="rId38"/>
+                    <a:stretch>
+                      <a:fillRect/>
+                    </a:stretch>
+                  </pic:blipFill>
+                  <pic:spPr>
+                    <a:xfrm>
+                      <a:off x="0" y="0"/>
+                      <a:ext cx="5612130" cy="1591945"/>
+                    </a:xfrm>
+                    <a:prstGeom prst="rect">
+                      <a:avLst/>
+                    </a:prstGeom>
+                  </pic:spPr>
+                </pic:pic>
+              </a:graphicData>
+            </a:graphic>
+          </wp:inline>
+        </w:drawing>
+      </w:r>
     </w:p>
     <w:p>
       <w:pPr>
@@ -3319,11 +3394,53 @@
         </w:rPr>
       </w:pPr>
       <w:r>
-        <w:rPr>
-          <w:b/>
-          <w:bCs/>
-        </w:rPr>
-        <w:t>Q</w:t>
+        <w:t>Esta consulta trae toda la información requerida para generar una factura, el cliente, el producto, la cantidad del producto y el valor total que se pagó.</w:t>
+      </w:r>
+      <w:r>
+        <w:rPr>
+          <w:noProof/>
+        </w:rPr>
+        <w:t xml:space="preserve"> </w:t>
+      </w:r>
+      <w:r>
+        <w:rPr>
+          <w:noProof/>
+        </w:rPr>
+        <w:drawing>
+          <wp:inline distT="0" distB="0" distL="0" distR="0" wp14:anchorId="4F06B9A6" wp14:editId="0376A94D">
+            <wp:extent cx="5612130" cy="931545"/>
+            <wp:effectExtent l="0" t="0" r="7620" b="1905"/>
+            <wp:docPr id="47" name="Imagen 47" descr="Interfaz de usuario gráfica, Texto, Aplicación&#10;&#10;Descripción generada automáticamente"/>
+            <wp:cNvGraphicFramePr>
+              <a:graphicFrameLocks xmlns:a="http://schemas.openxmlformats.org/drawingml/2006/main" noChangeAspect="1"/>
+            </wp:cNvGraphicFramePr>
+            <a:graphic xmlns:a="http://schemas.openxmlformats.org/drawingml/2006/main">
+              <a:graphicData uri="http://schemas.openxmlformats.org/drawingml/2006/picture">
+                <pic:pic xmlns:pic="http://schemas.openxmlformats.org/drawingml/2006/picture">
+                  <pic:nvPicPr>
+                    <pic:cNvPr id="47" name="Imagen 47" descr="Interfaz de usuario gráfica, Texto, Aplicación&#10;&#10;Descripción generada automáticamente"/>
+                    <pic:cNvPicPr/>
+                  </pic:nvPicPr>
+                  <pic:blipFill>
+                    <a:blip r:embed="rId39"/>
+                    <a:stretch>
+                      <a:fillRect/>
+                    </a:stretch>
+                  </pic:blipFill>
+                  <pic:spPr>
+                    <a:xfrm>
+                      <a:off x="0" y="0"/>
+                      <a:ext cx="5612130" cy="931545"/>
+                    </a:xfrm>
+                    <a:prstGeom prst="rect">
+                      <a:avLst/>
+                    </a:prstGeom>
+                  </pic:spPr>
+                </pic:pic>
+              </a:graphicData>
+            </a:graphic>
+          </wp:inline>
+        </w:drawing>
       </w:r>
     </w:p>
     <w:p>
@@ -3339,11 +3456,53 @@
         </w:rPr>
       </w:pPr>
       <w:r>
-        <w:rPr>
-          <w:b/>
-          <w:bCs/>
-        </w:rPr>
-        <w:t>Q</w:t>
+        <w:t>Esta consulta trae la información (producto vendido por el empleado, cliente que lo compro y el empleado que hizo la venta) de los productos que han vendido los empleados.</w:t>
+      </w:r>
+      <w:r>
+        <w:rPr>
+          <w:noProof/>
+        </w:rPr>
+        <w:t xml:space="preserve"> </w:t>
+      </w:r>
+      <w:r>
+        <w:rPr>
+          <w:noProof/>
+        </w:rPr>
+        <w:drawing>
+          <wp:inline distT="0" distB="0" distL="0" distR="0" wp14:anchorId="0C76C8F0" wp14:editId="141ADA58">
+            <wp:extent cx="5612130" cy="2007235"/>
+            <wp:effectExtent l="0" t="0" r="7620" b="0"/>
+            <wp:docPr id="48" name="Imagen 48" descr="Interfaz de usuario gráfica, Texto, Aplicación, Correo electrónico&#10;&#10;Descripción generada automáticamente"/>
+            <wp:cNvGraphicFramePr>
+              <a:graphicFrameLocks xmlns:a="http://schemas.openxmlformats.org/drawingml/2006/main" noChangeAspect="1"/>
+            </wp:cNvGraphicFramePr>
+            <a:graphic xmlns:a="http://schemas.openxmlformats.org/drawingml/2006/main">
+              <a:graphicData uri="http://schemas.openxmlformats.org/drawingml/2006/picture">
+                <pic:pic xmlns:pic="http://schemas.openxmlformats.org/drawingml/2006/picture">
+                  <pic:nvPicPr>
+                    <pic:cNvPr id="48" name="Imagen 48" descr="Interfaz de usuario gráfica, Texto, Aplicación, Correo electrónico&#10;&#10;Descripción generada automáticamente"/>
+                    <pic:cNvPicPr/>
+                  </pic:nvPicPr>
+                  <pic:blipFill>
+                    <a:blip r:embed="rId40"/>
+                    <a:stretch>
+                      <a:fillRect/>
+                    </a:stretch>
+                  </pic:blipFill>
+                  <pic:spPr>
+                    <a:xfrm>
+                      <a:off x="0" y="0"/>
+                      <a:ext cx="5612130" cy="2007235"/>
+                    </a:xfrm>
+                    <a:prstGeom prst="rect">
+                      <a:avLst/>
+                    </a:prstGeom>
+                  </pic:spPr>
+                </pic:pic>
+              </a:graphicData>
+            </a:graphic>
+          </wp:inline>
+        </w:drawing>
       </w:r>
     </w:p>
     <w:p>
@@ -3359,11 +3518,53 @@
         </w:rPr>
       </w:pPr>
       <w:r>
-        <w:rPr>
-          <w:b/>
-          <w:bCs/>
-        </w:rPr>
-        <w:t>Q</w:t>
+        <w:t>Esta consulta trae los ingresos totales de la barbería.</w:t>
+      </w:r>
+      <w:r>
+        <w:rPr>
+          <w:noProof/>
+        </w:rPr>
+        <w:t xml:space="preserve"> </w:t>
+      </w:r>
+      <w:r>
+        <w:rPr>
+          <w:noProof/>
+        </w:rPr>
+        <w:drawing>
+          <wp:inline distT="0" distB="0" distL="0" distR="0" wp14:anchorId="7EDA7EF6" wp14:editId="1F458F91">
+            <wp:extent cx="4658375" cy="1771897"/>
+            <wp:effectExtent l="0" t="0" r="8890" b="0"/>
+            <wp:docPr id="49" name="Imagen 49" descr="Interfaz de usuario gráfica, Texto, Aplicación&#10;&#10;Descripción generada automáticamente"/>
+            <wp:cNvGraphicFramePr>
+              <a:graphicFrameLocks xmlns:a="http://schemas.openxmlformats.org/drawingml/2006/main" noChangeAspect="1"/>
+            </wp:cNvGraphicFramePr>
+            <a:graphic xmlns:a="http://schemas.openxmlformats.org/drawingml/2006/main">
+              <a:graphicData uri="http://schemas.openxmlformats.org/drawingml/2006/picture">
+                <pic:pic xmlns:pic="http://schemas.openxmlformats.org/drawingml/2006/picture">
+                  <pic:nvPicPr>
+                    <pic:cNvPr id="49" name="Imagen 49" descr="Interfaz de usuario gráfica, Texto, Aplicación&#10;&#10;Descripción generada automáticamente"/>
+                    <pic:cNvPicPr/>
+                  </pic:nvPicPr>
+                  <pic:blipFill>
+                    <a:blip r:embed="rId41"/>
+                    <a:stretch>
+                      <a:fillRect/>
+                    </a:stretch>
+                  </pic:blipFill>
+                  <pic:spPr>
+                    <a:xfrm>
+                      <a:off x="0" y="0"/>
+                      <a:ext cx="4658375" cy="1771897"/>
+                    </a:xfrm>
+                    <a:prstGeom prst="rect">
+                      <a:avLst/>
+                    </a:prstGeom>
+                  </pic:spPr>
+                </pic:pic>
+              </a:graphicData>
+            </a:graphic>
+          </wp:inline>
+        </w:drawing>
       </w:r>
     </w:p>
     <w:p>
@@ -3379,12 +3580,63 @@
         </w:rPr>
       </w:pPr>
       <w:r>
-        <w:rPr>
-          <w:b/>
-          <w:bCs/>
-        </w:rPr>
-        <w:t>q</w:t>
-      </w:r>
+        <w:lastRenderedPageBreak/>
+        <w:t>Esta consulta trae el producto mas vendido de la barbería con su respectiva cantidad total.</w:t>
+      </w:r>
+      <w:r>
+        <w:rPr>
+          <w:noProof/>
+        </w:rPr>
+        <w:t xml:space="preserve"> </w:t>
+      </w:r>
+      <w:r>
+        <w:rPr>
+          <w:noProof/>
+        </w:rPr>
+        <w:drawing>
+          <wp:inline distT="0" distB="0" distL="0" distR="0" wp14:anchorId="61E67D9C" wp14:editId="31B731CE">
+            <wp:extent cx="5612130" cy="1583055"/>
+            <wp:effectExtent l="0" t="0" r="7620" b="0"/>
+            <wp:docPr id="50" name="Imagen 50" descr="Interfaz de usuario gráfica, Aplicación, Word&#10;&#10;Descripción generada automáticamente"/>
+            <wp:cNvGraphicFramePr>
+              <a:graphicFrameLocks xmlns:a="http://schemas.openxmlformats.org/drawingml/2006/main" noChangeAspect="1"/>
+            </wp:cNvGraphicFramePr>
+            <a:graphic xmlns:a="http://schemas.openxmlformats.org/drawingml/2006/main">
+              <a:graphicData uri="http://schemas.openxmlformats.org/drawingml/2006/picture">
+                <pic:pic xmlns:pic="http://schemas.openxmlformats.org/drawingml/2006/picture">
+                  <pic:nvPicPr>
+                    <pic:cNvPr id="50" name="Imagen 50" descr="Interfaz de usuario gráfica, Aplicación, Word&#10;&#10;Descripción generada automáticamente"/>
+                    <pic:cNvPicPr/>
+                  </pic:nvPicPr>
+                  <pic:blipFill>
+                    <a:blip r:embed="rId42"/>
+                    <a:stretch>
+                      <a:fillRect/>
+                    </a:stretch>
+                  </pic:blipFill>
+                  <pic:spPr>
+                    <a:xfrm>
+                      <a:off x="0" y="0"/>
+                      <a:ext cx="5612130" cy="1583055"/>
+                    </a:xfrm>
+                    <a:prstGeom prst="rect">
+                      <a:avLst/>
+                    </a:prstGeom>
+                  </pic:spPr>
+                </pic:pic>
+              </a:graphicData>
+            </a:graphic>
+          </wp:inline>
+        </w:drawing>
+      </w:r>
+    </w:p>
+    <w:p>
+      <w:pPr>
+        <w:rPr>
+          <w:b/>
+          <w:bCs/>
+        </w:rPr>
+      </w:pPr>
     </w:p>
     <w:p/>
     <w:sectPr>

</xml_diff>

<commit_message>
Se corrigen los modelos E-R y M-R (se agregar un nuevo atributo para generar las facturas) Se corrige el modelo SQL mediante el comando alter table y se agregar la columna fecha a la tabla compra Se crea la primera vista que contiene el registro de facturas
</commit_message>
<xml_diff>
--- a/Documentación.docx
+++ b/Documentación.docx
@@ -3637,6 +3637,211 @@
           <w:bCs/>
         </w:rPr>
       </w:pPr>
+      <w:r>
+        <w:rPr>
+          <w:b/>
+          <w:bCs/>
+        </w:rPr>
+        <w:t>Vistas</w:t>
+      </w:r>
+    </w:p>
+    <w:p>
+      <w:pPr>
+        <w:pStyle w:val="Prrafodelista"/>
+        <w:numPr>
+          <w:ilvl w:val="0"/>
+          <w:numId w:val="4"/>
+        </w:numPr>
+        <w:rPr>
+          <w:b/>
+          <w:bCs/>
+        </w:rPr>
+      </w:pPr>
+      <w:r>
+        <w:t xml:space="preserve">En este punto quise crear una vista que guardara el registro de facturas, y me di cuenta de que me hacía falta un atributo muy importante (fecha), es por eso </w:t>
+      </w:r>
+      <w:r>
+        <w:t>por lo que</w:t>
+      </w:r>
+      <w:r>
+        <w:t xml:space="preserve"> decidí agregarle la columna fecha a la tabla compra.</w:t>
+      </w:r>
+      <w:r>
+        <w:rPr>
+          <w:noProof/>
+        </w:rPr>
+        <w:t xml:space="preserve"> </w:t>
+      </w:r>
+      <w:r>
+        <w:drawing>
+          <wp:inline distT="0" distB="0" distL="0" distR="0" wp14:anchorId="09E3708D" wp14:editId="7561897E">
+            <wp:extent cx="4601217" cy="1905266"/>
+            <wp:effectExtent l="0" t="0" r="8890" b="0"/>
+            <wp:docPr id="51" name="Imagen 51" descr="Interfaz de usuario gráfica&#10;&#10;Descripción generada automáticamente"/>
+            <wp:cNvGraphicFramePr>
+              <a:graphicFrameLocks xmlns:a="http://schemas.openxmlformats.org/drawingml/2006/main" noChangeAspect="1"/>
+            </wp:cNvGraphicFramePr>
+            <a:graphic xmlns:a="http://schemas.openxmlformats.org/drawingml/2006/main">
+              <a:graphicData uri="http://schemas.openxmlformats.org/drawingml/2006/picture">
+                <pic:pic xmlns:pic="http://schemas.openxmlformats.org/drawingml/2006/picture">
+                  <pic:nvPicPr>
+                    <pic:cNvPr id="51" name="Imagen 51" descr="Interfaz de usuario gráfica&#10;&#10;Descripción generada automáticamente"/>
+                    <pic:cNvPicPr/>
+                  </pic:nvPicPr>
+                  <pic:blipFill>
+                    <a:blip r:embed="rId43"/>
+                    <a:stretch>
+                      <a:fillRect/>
+                    </a:stretch>
+                  </pic:blipFill>
+                  <pic:spPr>
+                    <a:xfrm>
+                      <a:off x="0" y="0"/>
+                      <a:ext cx="4601217" cy="1905266"/>
+                    </a:xfrm>
+                    <a:prstGeom prst="rect">
+                      <a:avLst/>
+                    </a:prstGeom>
+                  </pic:spPr>
+                </pic:pic>
+              </a:graphicData>
+            </a:graphic>
+          </wp:inline>
+        </w:drawing>
+      </w:r>
+      <w:r>
+        <w:rPr>
+          <w:noProof/>
+        </w:rPr>
+        <w:br/>
+        <w:t>Ya con este atributo puedo crear la vista facturas con los datos correspondientes.</w:t>
+      </w:r>
+      <w:r>
+        <w:rPr>
+          <w:noProof/>
+        </w:rPr>
+        <w:t xml:space="preserve"> </w:t>
+      </w:r>
+      <w:r>
+        <w:rPr>
+          <w:noProof/>
+        </w:rPr>
+        <w:drawing>
+          <wp:inline distT="0" distB="0" distL="0" distR="0" wp14:anchorId="01CC313D" wp14:editId="4D658EBF">
+            <wp:extent cx="5612130" cy="1725930"/>
+            <wp:effectExtent l="0" t="0" r="7620" b="7620"/>
+            <wp:docPr id="52" name="Imagen 52"/>
+            <wp:cNvGraphicFramePr>
+              <a:graphicFrameLocks xmlns:a="http://schemas.openxmlformats.org/drawingml/2006/main" noChangeAspect="1"/>
+            </wp:cNvGraphicFramePr>
+            <a:graphic xmlns:a="http://schemas.openxmlformats.org/drawingml/2006/main">
+              <a:graphicData uri="http://schemas.openxmlformats.org/drawingml/2006/picture">
+                <pic:pic xmlns:pic="http://schemas.openxmlformats.org/drawingml/2006/picture">
+                  <pic:nvPicPr>
+                    <pic:cNvPr id="1" name=""/>
+                    <pic:cNvPicPr/>
+                  </pic:nvPicPr>
+                  <pic:blipFill>
+                    <a:blip r:embed="rId44"/>
+                    <a:stretch>
+                      <a:fillRect/>
+                    </a:stretch>
+                  </pic:blipFill>
+                  <pic:spPr>
+                    <a:xfrm>
+                      <a:off x="0" y="0"/>
+                      <a:ext cx="5612130" cy="1725930"/>
+                    </a:xfrm>
+                    <a:prstGeom prst="rect">
+                      <a:avLst/>
+                    </a:prstGeom>
+                  </pic:spPr>
+                </pic:pic>
+              </a:graphicData>
+            </a:graphic>
+          </wp:inline>
+        </w:drawing>
+      </w:r>
+      <w:r>
+        <w:rPr>
+          <w:noProof/>
+        </w:rPr>
+        <w:br/>
+        <w:t>Ya que el atributo fecha recien lo agregue, es por eso que se encuentra null.</w:t>
+      </w:r>
+    </w:p>
+    <w:p>
+      <w:pPr>
+        <w:pStyle w:val="Prrafodelista"/>
+        <w:numPr>
+          <w:ilvl w:val="0"/>
+          <w:numId w:val="4"/>
+        </w:numPr>
+        <w:rPr>
+          <w:b/>
+          <w:bCs/>
+        </w:rPr>
+      </w:pPr>
+      <w:r>
+        <w:rPr>
+          <w:b/>
+          <w:bCs/>
+        </w:rPr>
+        <w:t>Q</w:t>
+      </w:r>
+    </w:p>
+    <w:p>
+      <w:pPr>
+        <w:pStyle w:val="Prrafodelista"/>
+        <w:numPr>
+          <w:ilvl w:val="0"/>
+          <w:numId w:val="4"/>
+        </w:numPr>
+        <w:rPr>
+          <w:b/>
+          <w:bCs/>
+        </w:rPr>
+      </w:pPr>
+      <w:r>
+        <w:rPr>
+          <w:b/>
+          <w:bCs/>
+        </w:rPr>
+        <w:t>Q</w:t>
+      </w:r>
+    </w:p>
+    <w:p>
+      <w:pPr>
+        <w:pStyle w:val="Prrafodelista"/>
+        <w:numPr>
+          <w:ilvl w:val="0"/>
+          <w:numId w:val="4"/>
+        </w:numPr>
+        <w:rPr>
+          <w:b/>
+          <w:bCs/>
+        </w:rPr>
+      </w:pPr>
+      <w:r>
+        <w:rPr>
+          <w:b/>
+          <w:bCs/>
+        </w:rPr>
+        <w:t>Q</w:t>
+      </w:r>
+    </w:p>
+    <w:p>
+      <w:pPr>
+        <w:pStyle w:val="Prrafodelista"/>
+        <w:numPr>
+          <w:ilvl w:val="0"/>
+          <w:numId w:val="4"/>
+        </w:numPr>
+        <w:rPr>
+          <w:b/>
+          <w:bCs/>
+        </w:rPr>
+      </w:pPr>
     </w:p>
     <w:p/>
     <w:sectPr>
@@ -3741,9 +3946,9 @@
     </w:lvl>
   </w:abstractNum>
   <w:abstractNum w:abstractNumId="1" w15:restartNumberingAfterBreak="0">
-    <w:nsid w:val="30E73C1D"/>
+    <w:nsid w:val="09180000"/>
     <w:multiLevelType w:val="hybridMultilevel"/>
-    <w:tmpl w:val="FB5454D6"/>
+    <w:tmpl w:val="E8C8C11C"/>
     <w:lvl w:ilvl="0" w:tplc="240A0011">
       <w:start w:val="1"/>
       <w:numFmt w:val="decimal"/>
@@ -3830,6 +4035,95 @@
     </w:lvl>
   </w:abstractNum>
   <w:abstractNum w:abstractNumId="2" w15:restartNumberingAfterBreak="0">
+    <w:nsid w:val="30E73C1D"/>
+    <w:multiLevelType w:val="hybridMultilevel"/>
+    <w:tmpl w:val="FB5454D6"/>
+    <w:lvl w:ilvl="0" w:tplc="240A0011">
+      <w:start w:val="1"/>
+      <w:numFmt w:val="decimal"/>
+      <w:lvlText w:val="%1)"/>
+      <w:lvlJc w:val="left"/>
+      <w:pPr>
+        <w:ind w:left="720" w:hanging="360"/>
+      </w:pPr>
+      <w:rPr>
+        <w:rFonts w:hint="default"/>
+      </w:rPr>
+    </w:lvl>
+    <w:lvl w:ilvl="1" w:tplc="240A0019" w:tentative="1">
+      <w:start w:val="1"/>
+      <w:numFmt w:val="lowerLetter"/>
+      <w:lvlText w:val="%2."/>
+      <w:lvlJc w:val="left"/>
+      <w:pPr>
+        <w:ind w:left="1440" w:hanging="360"/>
+      </w:pPr>
+    </w:lvl>
+    <w:lvl w:ilvl="2" w:tplc="240A001B" w:tentative="1">
+      <w:start w:val="1"/>
+      <w:numFmt w:val="lowerRoman"/>
+      <w:lvlText w:val="%3."/>
+      <w:lvlJc w:val="right"/>
+      <w:pPr>
+        <w:ind w:left="2160" w:hanging="180"/>
+      </w:pPr>
+    </w:lvl>
+    <w:lvl w:ilvl="3" w:tplc="240A000F" w:tentative="1">
+      <w:start w:val="1"/>
+      <w:numFmt w:val="decimal"/>
+      <w:lvlText w:val="%4."/>
+      <w:lvlJc w:val="left"/>
+      <w:pPr>
+        <w:ind w:left="2880" w:hanging="360"/>
+      </w:pPr>
+    </w:lvl>
+    <w:lvl w:ilvl="4" w:tplc="240A0019" w:tentative="1">
+      <w:start w:val="1"/>
+      <w:numFmt w:val="lowerLetter"/>
+      <w:lvlText w:val="%5."/>
+      <w:lvlJc w:val="left"/>
+      <w:pPr>
+        <w:ind w:left="3600" w:hanging="360"/>
+      </w:pPr>
+    </w:lvl>
+    <w:lvl w:ilvl="5" w:tplc="240A001B" w:tentative="1">
+      <w:start w:val="1"/>
+      <w:numFmt w:val="lowerRoman"/>
+      <w:lvlText w:val="%6."/>
+      <w:lvlJc w:val="right"/>
+      <w:pPr>
+        <w:ind w:left="4320" w:hanging="180"/>
+      </w:pPr>
+    </w:lvl>
+    <w:lvl w:ilvl="6" w:tplc="240A000F" w:tentative="1">
+      <w:start w:val="1"/>
+      <w:numFmt w:val="decimal"/>
+      <w:lvlText w:val="%7."/>
+      <w:lvlJc w:val="left"/>
+      <w:pPr>
+        <w:ind w:left="5040" w:hanging="360"/>
+      </w:pPr>
+    </w:lvl>
+    <w:lvl w:ilvl="7" w:tplc="240A0019" w:tentative="1">
+      <w:start w:val="1"/>
+      <w:numFmt w:val="lowerLetter"/>
+      <w:lvlText w:val="%8."/>
+      <w:lvlJc w:val="left"/>
+      <w:pPr>
+        <w:ind w:left="5760" w:hanging="360"/>
+      </w:pPr>
+    </w:lvl>
+    <w:lvl w:ilvl="8" w:tplc="240A001B" w:tentative="1">
+      <w:start w:val="1"/>
+      <w:numFmt w:val="lowerRoman"/>
+      <w:lvlText w:val="%9."/>
+      <w:lvlJc w:val="right"/>
+      <w:pPr>
+        <w:ind w:left="6480" w:hanging="180"/>
+      </w:pPr>
+    </w:lvl>
+  </w:abstractNum>
+  <w:abstractNum w:abstractNumId="3" w15:restartNumberingAfterBreak="0">
     <w:nsid w:val="3A5E5CBA"/>
     <w:multiLevelType w:val="hybridMultilevel"/>
     <w:tmpl w:val="580650B0"/>
@@ -3943,12 +4237,15 @@
     </w:lvl>
   </w:abstractNum>
   <w:num w:numId="1" w16cid:durableId="313528944">
-    <w:abstractNumId w:val="2"/>
+    <w:abstractNumId w:val="3"/>
   </w:num>
   <w:num w:numId="2" w16cid:durableId="1380058251">
     <w:abstractNumId w:val="0"/>
   </w:num>
   <w:num w:numId="3" w16cid:durableId="231696343">
+    <w:abstractNumId w:val="2"/>
+  </w:num>
+  <w:num w:numId="4" w16cid:durableId="154077607">
     <w:abstractNumId w:val="1"/>
   </w:num>
 </w:numbering>

</xml_diff>

<commit_message>
Se genera la segunda vista (historial de facturas) la cual era un requerimiento del reto Se agrega el atributo duracion a la tabla servicio del modelo de SQL Se agrega el atributo duracion a la entidad servicio en el M-R
</commit_message>
<xml_diff>
--- a/Documentación.docx
+++ b/Documentación.docx
@@ -3767,7 +3767,12 @@
           <w:noProof/>
         </w:rPr>
         <w:br/>
-        <w:t>Ya que el atributo fecha recien lo agregue, es por eso que se encuentra null.</w:t>
+      </w:r>
+      <w:r>
+        <w:rPr>
+          <w:noProof/>
+        </w:rPr>
+        <w:t>En este caso se deicio llevar el registro de factuas mediante vistas.</w:t>
       </w:r>
     </w:p>
     <w:p>
@@ -3783,11 +3788,118 @@
         </w:rPr>
       </w:pPr>
       <w:r>
-        <w:rPr>
-          <w:b/>
-          <w:bCs/>
-        </w:rPr>
-        <w:t>Q</w:t>
+        <w:lastRenderedPageBreak/>
+        <w:t xml:space="preserve">Se crea la vista </w:t>
+      </w:r>
+      <w:proofErr w:type="spellStart"/>
+      <w:r>
+        <w:t>historial_de_servicios</w:t>
+      </w:r>
+      <w:proofErr w:type="spellEnd"/>
+      <w:r>
+        <w:t>.</w:t>
+      </w:r>
+      <w:r>
+        <w:t xml:space="preserve"> </w:t>
+      </w:r>
+      <w:r>
+        <w:drawing>
+          <wp:inline distT="0" distB="0" distL="0" distR="0" wp14:anchorId="1F4122B0" wp14:editId="7DE7F11A">
+            <wp:extent cx="5612130" cy="1932940"/>
+            <wp:effectExtent l="0" t="0" r="7620" b="0"/>
+            <wp:docPr id="55" name="Imagen 55"/>
+            <wp:cNvGraphicFramePr>
+              <a:graphicFrameLocks xmlns:a="http://schemas.openxmlformats.org/drawingml/2006/main" noChangeAspect="1"/>
+            </wp:cNvGraphicFramePr>
+            <a:graphic xmlns:a="http://schemas.openxmlformats.org/drawingml/2006/main">
+              <a:graphicData uri="http://schemas.openxmlformats.org/drawingml/2006/picture">
+                <pic:pic xmlns:pic="http://schemas.openxmlformats.org/drawingml/2006/picture">
+                  <pic:nvPicPr>
+                    <pic:cNvPr id="1" name=""/>
+                    <pic:cNvPicPr/>
+                  </pic:nvPicPr>
+                  <pic:blipFill>
+                    <a:blip r:embed="rId45"/>
+                    <a:stretch>
+                      <a:fillRect/>
+                    </a:stretch>
+                  </pic:blipFill>
+                  <pic:spPr>
+                    <a:xfrm>
+                      <a:off x="0" y="0"/>
+                      <a:ext cx="5612130" cy="1932940"/>
+                    </a:xfrm>
+                    <a:prstGeom prst="rect">
+                      <a:avLst/>
+                    </a:prstGeom>
+                  </pic:spPr>
+                </pic:pic>
+              </a:graphicData>
+            </a:graphic>
+          </wp:inline>
+        </w:drawing>
+      </w:r>
+      <w:r>
+        <w:rPr>
+          <w:noProof/>
+        </w:rPr>
+        <w:br/>
+      </w:r>
+      <w:r>
+        <w:t>Se crea con el fin de cumplir con unos de los requerimientos del reto, como se puede observas guarda toda la información necesaria de los servicios prestados por la barbería, el nombre del cliente que recibió el servicio, el empleado que realizo el servicio, la fecha y duración del servicio y los productos que se necesitaron para hacer el servicio.</w:t>
+      </w:r>
+      <w:r>
+        <w:rPr>
+          <w:noProof/>
+        </w:rPr>
+        <w:t xml:space="preserve"> </w:t>
+      </w:r>
+      <w:r>
+        <w:drawing>
+          <wp:inline distT="0" distB="0" distL="0" distR="0" wp14:anchorId="40DF1C49" wp14:editId="4A4CFD07">
+            <wp:extent cx="4620270" cy="1895740"/>
+            <wp:effectExtent l="0" t="0" r="0" b="9525"/>
+            <wp:docPr id="54" name="Imagen 54"/>
+            <wp:cNvGraphicFramePr>
+              <a:graphicFrameLocks xmlns:a="http://schemas.openxmlformats.org/drawingml/2006/main" noChangeAspect="1"/>
+            </wp:cNvGraphicFramePr>
+            <a:graphic xmlns:a="http://schemas.openxmlformats.org/drawingml/2006/main">
+              <a:graphicData uri="http://schemas.openxmlformats.org/drawingml/2006/picture">
+                <pic:pic xmlns:pic="http://schemas.openxmlformats.org/drawingml/2006/picture">
+                  <pic:nvPicPr>
+                    <pic:cNvPr id="1" name=""/>
+                    <pic:cNvPicPr/>
+                  </pic:nvPicPr>
+                  <pic:blipFill>
+                    <a:blip r:embed="rId46"/>
+                    <a:stretch>
+                      <a:fillRect/>
+                    </a:stretch>
+                  </pic:blipFill>
+                  <pic:spPr>
+                    <a:xfrm>
+                      <a:off x="0" y="0"/>
+                      <a:ext cx="4620270" cy="1895740"/>
+                    </a:xfrm>
+                    <a:prstGeom prst="rect">
+                      <a:avLst/>
+                    </a:prstGeom>
+                  </pic:spPr>
+                </pic:pic>
+              </a:graphicData>
+            </a:graphic>
+          </wp:inline>
+        </w:drawing>
+      </w:r>
+      <w:r>
+        <w:rPr>
+          <w:noProof/>
+        </w:rPr>
+        <w:br/>
+        <w:t>Aunque antes de generar la viste tuve que agregar la columna duracion a la tabla servicio, ya que era uno de los requerimientos.</w:t>
+      </w:r>
+      <w:r>
+        <w:br/>
       </w:r>
     </w:p>
     <w:p>
@@ -3802,13 +3914,6 @@
           <w:bCs/>
         </w:rPr>
       </w:pPr>
-      <w:r>
-        <w:rPr>
-          <w:b/>
-          <w:bCs/>
-        </w:rPr>
-        <w:t>Q</w:t>
-      </w:r>
     </w:p>
     <w:p>
       <w:pPr>
@@ -3822,13 +3927,6 @@
           <w:bCs/>
         </w:rPr>
       </w:pPr>
-      <w:r>
-        <w:rPr>
-          <w:b/>
-          <w:bCs/>
-        </w:rPr>
-        <w:t>Q</w:t>
-      </w:r>
     </w:p>
     <w:p>
       <w:pPr>
@@ -3843,7 +3941,198 @@
         </w:rPr>
       </w:pPr>
     </w:p>
-    <w:p/>
+    <w:p>
+      <w:pPr>
+        <w:rPr>
+          <w:b/>
+          <w:bCs/>
+        </w:rPr>
+      </w:pPr>
+      <w:r>
+        <w:rPr>
+          <w:b/>
+          <w:bCs/>
+        </w:rPr>
+        <w:t>Procedimientos</w:t>
+      </w:r>
+    </w:p>
+    <w:p>
+      <w:pPr>
+        <w:pStyle w:val="Prrafodelista"/>
+        <w:numPr>
+          <w:ilvl w:val="0"/>
+          <w:numId w:val="5"/>
+        </w:numPr>
+        <w:rPr>
+          <w:b/>
+          <w:bCs/>
+        </w:rPr>
+      </w:pPr>
+      <w:r>
+        <w:rPr>
+          <w:b/>
+          <w:bCs/>
+        </w:rPr>
+        <w:t>Q</w:t>
+      </w:r>
+    </w:p>
+    <w:p>
+      <w:pPr>
+        <w:pStyle w:val="Prrafodelista"/>
+        <w:numPr>
+          <w:ilvl w:val="0"/>
+          <w:numId w:val="5"/>
+        </w:numPr>
+        <w:rPr>
+          <w:b/>
+          <w:bCs/>
+        </w:rPr>
+      </w:pPr>
+      <w:r>
+        <w:rPr>
+          <w:b/>
+          <w:bCs/>
+        </w:rPr>
+        <w:t>Q</w:t>
+      </w:r>
+    </w:p>
+    <w:p>
+      <w:pPr>
+        <w:pStyle w:val="Prrafodelista"/>
+        <w:numPr>
+          <w:ilvl w:val="0"/>
+          <w:numId w:val="5"/>
+        </w:numPr>
+        <w:rPr>
+          <w:b/>
+          <w:bCs/>
+        </w:rPr>
+      </w:pPr>
+      <w:r>
+        <w:rPr>
+          <w:b/>
+          <w:bCs/>
+        </w:rPr>
+        <w:t>Q</w:t>
+      </w:r>
+    </w:p>
+    <w:p>
+      <w:pPr>
+        <w:pStyle w:val="Prrafodelista"/>
+        <w:numPr>
+          <w:ilvl w:val="0"/>
+          <w:numId w:val="5"/>
+        </w:numPr>
+        <w:rPr>
+          <w:b/>
+          <w:bCs/>
+        </w:rPr>
+      </w:pPr>
+      <w:r>
+        <w:rPr>
+          <w:b/>
+          <w:bCs/>
+        </w:rPr>
+        <w:t>Q</w:t>
+      </w:r>
+    </w:p>
+    <w:p>
+      <w:pPr>
+        <w:rPr>
+          <w:b/>
+          <w:bCs/>
+        </w:rPr>
+      </w:pPr>
+      <w:proofErr w:type="spellStart"/>
+      <w:r>
+        <w:rPr>
+          <w:b/>
+          <w:bCs/>
+        </w:rPr>
+        <w:t>Triggers</w:t>
+      </w:r>
+      <w:proofErr w:type="spellEnd"/>
+    </w:p>
+    <w:p>
+      <w:pPr>
+        <w:pStyle w:val="Prrafodelista"/>
+        <w:numPr>
+          <w:ilvl w:val="0"/>
+          <w:numId w:val="6"/>
+        </w:numPr>
+        <w:rPr>
+          <w:b/>
+          <w:bCs/>
+        </w:rPr>
+      </w:pPr>
+      <w:r>
+        <w:rPr>
+          <w:b/>
+          <w:bCs/>
+        </w:rPr>
+        <w:t>Q</w:t>
+      </w:r>
+    </w:p>
+    <w:p>
+      <w:pPr>
+        <w:pStyle w:val="Prrafodelista"/>
+        <w:numPr>
+          <w:ilvl w:val="0"/>
+          <w:numId w:val="6"/>
+        </w:numPr>
+        <w:rPr>
+          <w:b/>
+          <w:bCs/>
+        </w:rPr>
+      </w:pPr>
+      <w:r>
+        <w:rPr>
+          <w:b/>
+          <w:bCs/>
+        </w:rPr>
+        <w:t>Q</w:t>
+      </w:r>
+    </w:p>
+    <w:p>
+      <w:pPr>
+        <w:pStyle w:val="Prrafodelista"/>
+        <w:numPr>
+          <w:ilvl w:val="0"/>
+          <w:numId w:val="6"/>
+        </w:numPr>
+        <w:rPr>
+          <w:b/>
+          <w:bCs/>
+        </w:rPr>
+      </w:pPr>
+      <w:r>
+        <w:rPr>
+          <w:b/>
+          <w:bCs/>
+        </w:rPr>
+        <w:t>Q</w:t>
+      </w:r>
+    </w:p>
+    <w:p>
+      <w:pPr>
+        <w:pStyle w:val="Prrafodelista"/>
+        <w:numPr>
+          <w:ilvl w:val="0"/>
+          <w:numId w:val="6"/>
+        </w:numPr>
+        <w:rPr>
+          <w:b/>
+          <w:bCs/>
+        </w:rPr>
+      </w:pPr>
+      <w:r>
+        <w:rPr>
+          <w:b/>
+          <w:bCs/>
+        </w:rPr>
+        <w:t>Q</w:t>
+      </w:r>
+    </w:p>
     <w:sectPr>
       <w:pgSz w:w="12240" w:h="15840"/>
       <w:pgMar w:top="1417" w:right="1701" w:bottom="1417" w:left="1701" w:header="708" w:footer="708" w:gutter="0"/>
@@ -4236,6 +4525,184 @@
       </w:rPr>
     </w:lvl>
   </w:abstractNum>
+  <w:abstractNum w:abstractNumId="4" w15:restartNumberingAfterBreak="0">
+    <w:nsid w:val="51F20A65"/>
+    <w:multiLevelType w:val="hybridMultilevel"/>
+    <w:tmpl w:val="10E48224"/>
+    <w:lvl w:ilvl="0" w:tplc="240A0011">
+      <w:start w:val="1"/>
+      <w:numFmt w:val="decimal"/>
+      <w:lvlText w:val="%1)"/>
+      <w:lvlJc w:val="left"/>
+      <w:pPr>
+        <w:ind w:left="720" w:hanging="360"/>
+      </w:pPr>
+      <w:rPr>
+        <w:rFonts w:hint="default"/>
+      </w:rPr>
+    </w:lvl>
+    <w:lvl w:ilvl="1" w:tplc="240A0019" w:tentative="1">
+      <w:start w:val="1"/>
+      <w:numFmt w:val="lowerLetter"/>
+      <w:lvlText w:val="%2."/>
+      <w:lvlJc w:val="left"/>
+      <w:pPr>
+        <w:ind w:left="1440" w:hanging="360"/>
+      </w:pPr>
+    </w:lvl>
+    <w:lvl w:ilvl="2" w:tplc="240A001B" w:tentative="1">
+      <w:start w:val="1"/>
+      <w:numFmt w:val="lowerRoman"/>
+      <w:lvlText w:val="%3."/>
+      <w:lvlJc w:val="right"/>
+      <w:pPr>
+        <w:ind w:left="2160" w:hanging="180"/>
+      </w:pPr>
+    </w:lvl>
+    <w:lvl w:ilvl="3" w:tplc="240A000F" w:tentative="1">
+      <w:start w:val="1"/>
+      <w:numFmt w:val="decimal"/>
+      <w:lvlText w:val="%4."/>
+      <w:lvlJc w:val="left"/>
+      <w:pPr>
+        <w:ind w:left="2880" w:hanging="360"/>
+      </w:pPr>
+    </w:lvl>
+    <w:lvl w:ilvl="4" w:tplc="240A0019" w:tentative="1">
+      <w:start w:val="1"/>
+      <w:numFmt w:val="lowerLetter"/>
+      <w:lvlText w:val="%5."/>
+      <w:lvlJc w:val="left"/>
+      <w:pPr>
+        <w:ind w:left="3600" w:hanging="360"/>
+      </w:pPr>
+    </w:lvl>
+    <w:lvl w:ilvl="5" w:tplc="240A001B" w:tentative="1">
+      <w:start w:val="1"/>
+      <w:numFmt w:val="lowerRoman"/>
+      <w:lvlText w:val="%6."/>
+      <w:lvlJc w:val="right"/>
+      <w:pPr>
+        <w:ind w:left="4320" w:hanging="180"/>
+      </w:pPr>
+    </w:lvl>
+    <w:lvl w:ilvl="6" w:tplc="240A000F" w:tentative="1">
+      <w:start w:val="1"/>
+      <w:numFmt w:val="decimal"/>
+      <w:lvlText w:val="%7."/>
+      <w:lvlJc w:val="left"/>
+      <w:pPr>
+        <w:ind w:left="5040" w:hanging="360"/>
+      </w:pPr>
+    </w:lvl>
+    <w:lvl w:ilvl="7" w:tplc="240A0019" w:tentative="1">
+      <w:start w:val="1"/>
+      <w:numFmt w:val="lowerLetter"/>
+      <w:lvlText w:val="%8."/>
+      <w:lvlJc w:val="left"/>
+      <w:pPr>
+        <w:ind w:left="5760" w:hanging="360"/>
+      </w:pPr>
+    </w:lvl>
+    <w:lvl w:ilvl="8" w:tplc="240A001B" w:tentative="1">
+      <w:start w:val="1"/>
+      <w:numFmt w:val="lowerRoman"/>
+      <w:lvlText w:val="%9."/>
+      <w:lvlJc w:val="right"/>
+      <w:pPr>
+        <w:ind w:left="6480" w:hanging="180"/>
+      </w:pPr>
+    </w:lvl>
+  </w:abstractNum>
+  <w:abstractNum w:abstractNumId="5" w15:restartNumberingAfterBreak="0">
+    <w:nsid w:val="789A03CE"/>
+    <w:multiLevelType w:val="hybridMultilevel"/>
+    <w:tmpl w:val="B0E83B34"/>
+    <w:lvl w:ilvl="0" w:tplc="240A0011">
+      <w:start w:val="1"/>
+      <w:numFmt w:val="decimal"/>
+      <w:lvlText w:val="%1)"/>
+      <w:lvlJc w:val="left"/>
+      <w:pPr>
+        <w:ind w:left="720" w:hanging="360"/>
+      </w:pPr>
+      <w:rPr>
+        <w:rFonts w:hint="default"/>
+      </w:rPr>
+    </w:lvl>
+    <w:lvl w:ilvl="1" w:tplc="240A0019" w:tentative="1">
+      <w:start w:val="1"/>
+      <w:numFmt w:val="lowerLetter"/>
+      <w:lvlText w:val="%2."/>
+      <w:lvlJc w:val="left"/>
+      <w:pPr>
+        <w:ind w:left="1440" w:hanging="360"/>
+      </w:pPr>
+    </w:lvl>
+    <w:lvl w:ilvl="2" w:tplc="240A001B" w:tentative="1">
+      <w:start w:val="1"/>
+      <w:numFmt w:val="lowerRoman"/>
+      <w:lvlText w:val="%3."/>
+      <w:lvlJc w:val="right"/>
+      <w:pPr>
+        <w:ind w:left="2160" w:hanging="180"/>
+      </w:pPr>
+    </w:lvl>
+    <w:lvl w:ilvl="3" w:tplc="240A000F" w:tentative="1">
+      <w:start w:val="1"/>
+      <w:numFmt w:val="decimal"/>
+      <w:lvlText w:val="%4."/>
+      <w:lvlJc w:val="left"/>
+      <w:pPr>
+        <w:ind w:left="2880" w:hanging="360"/>
+      </w:pPr>
+    </w:lvl>
+    <w:lvl w:ilvl="4" w:tplc="240A0019" w:tentative="1">
+      <w:start w:val="1"/>
+      <w:numFmt w:val="lowerLetter"/>
+      <w:lvlText w:val="%5."/>
+      <w:lvlJc w:val="left"/>
+      <w:pPr>
+        <w:ind w:left="3600" w:hanging="360"/>
+      </w:pPr>
+    </w:lvl>
+    <w:lvl w:ilvl="5" w:tplc="240A001B" w:tentative="1">
+      <w:start w:val="1"/>
+      <w:numFmt w:val="lowerRoman"/>
+      <w:lvlText w:val="%6."/>
+      <w:lvlJc w:val="right"/>
+      <w:pPr>
+        <w:ind w:left="4320" w:hanging="180"/>
+      </w:pPr>
+    </w:lvl>
+    <w:lvl w:ilvl="6" w:tplc="240A000F" w:tentative="1">
+      <w:start w:val="1"/>
+      <w:numFmt w:val="decimal"/>
+      <w:lvlText w:val="%7."/>
+      <w:lvlJc w:val="left"/>
+      <w:pPr>
+        <w:ind w:left="5040" w:hanging="360"/>
+      </w:pPr>
+    </w:lvl>
+    <w:lvl w:ilvl="7" w:tplc="240A0019" w:tentative="1">
+      <w:start w:val="1"/>
+      <w:numFmt w:val="lowerLetter"/>
+      <w:lvlText w:val="%8."/>
+      <w:lvlJc w:val="left"/>
+      <w:pPr>
+        <w:ind w:left="5760" w:hanging="360"/>
+      </w:pPr>
+    </w:lvl>
+    <w:lvl w:ilvl="8" w:tplc="240A001B" w:tentative="1">
+      <w:start w:val="1"/>
+      <w:numFmt w:val="lowerRoman"/>
+      <w:lvlText w:val="%9."/>
+      <w:lvlJc w:val="right"/>
+      <w:pPr>
+        <w:ind w:left="6480" w:hanging="180"/>
+      </w:pPr>
+    </w:lvl>
+  </w:abstractNum>
   <w:num w:numId="1" w16cid:durableId="313528944">
     <w:abstractNumId w:val="3"/>
   </w:num>
@@ -4247,6 +4714,12 @@
   </w:num>
   <w:num w:numId="4" w16cid:durableId="154077607">
     <w:abstractNumId w:val="1"/>
+  </w:num>
+  <w:num w:numId="5" w16cid:durableId="867328773">
+    <w:abstractNumId w:val="4"/>
+  </w:num>
+  <w:num w:numId="6" w16cid:durableId="1913857128">
+    <w:abstractNumId w:val="5"/>
   </w:num>
 </w:numbering>
 </file>

</xml_diff>

<commit_message>
Se termina la creacion de las vistas
</commit_message>
<xml_diff>
--- a/Documentación.docx
+++ b/Documentación.docx
@@ -3914,6 +3914,64 @@
           <w:bCs/>
         </w:rPr>
       </w:pPr>
+      <w:r>
+        <w:t xml:space="preserve">Se crea la vista </w:t>
+      </w:r>
+      <w:proofErr w:type="spellStart"/>
+      <w:r>
+        <w:t>registro_de_ventas</w:t>
+      </w:r>
+      <w:proofErr w:type="spellEnd"/>
+      <w:r>
+        <w:t>, la cual contiene información de los empleados que han vendido productos y los cuales deberían recibir la liguita extra.</w:t>
+      </w:r>
+      <w:r>
+        <w:br/>
+        <w:t>Esta vista es uno de los requerimientos del reto.</w:t>
+      </w:r>
+      <w:r>
+        <w:rPr>
+          <w:noProof/>
+        </w:rPr>
+        <w:t xml:space="preserve"> </w:t>
+      </w:r>
+      <w:r>
+        <w:drawing>
+          <wp:inline distT="0" distB="0" distL="0" distR="0" wp14:anchorId="0FF868E5" wp14:editId="366533A0">
+            <wp:extent cx="5612130" cy="2298065"/>
+            <wp:effectExtent l="0" t="0" r="7620" b="6985"/>
+            <wp:docPr id="57" name="Imagen 57" descr="Interfaz de usuario gráfica, Texto, Aplicación&#10;&#10;Descripción generada automáticamente"/>
+            <wp:cNvGraphicFramePr>
+              <a:graphicFrameLocks xmlns:a="http://schemas.openxmlformats.org/drawingml/2006/main" noChangeAspect="1"/>
+            </wp:cNvGraphicFramePr>
+            <a:graphic xmlns:a="http://schemas.openxmlformats.org/drawingml/2006/main">
+              <a:graphicData uri="http://schemas.openxmlformats.org/drawingml/2006/picture">
+                <pic:pic xmlns:pic="http://schemas.openxmlformats.org/drawingml/2006/picture">
+                  <pic:nvPicPr>
+                    <pic:cNvPr id="57" name="Imagen 57" descr="Interfaz de usuario gráfica, Texto, Aplicación&#10;&#10;Descripción generada automáticamente"/>
+                    <pic:cNvPicPr/>
+                  </pic:nvPicPr>
+                  <pic:blipFill>
+                    <a:blip r:embed="rId47"/>
+                    <a:stretch>
+                      <a:fillRect/>
+                    </a:stretch>
+                  </pic:blipFill>
+                  <pic:spPr>
+                    <a:xfrm>
+                      <a:off x="0" y="0"/>
+                      <a:ext cx="5612130" cy="2298065"/>
+                    </a:xfrm>
+                    <a:prstGeom prst="rect">
+                      <a:avLst/>
+                    </a:prstGeom>
+                  </pic:spPr>
+                </pic:pic>
+              </a:graphicData>
+            </a:graphic>
+          </wp:inline>
+        </w:drawing>
+      </w:r>
     </w:p>
     <w:p>
       <w:pPr>
@@ -3927,6 +3985,61 @@
           <w:bCs/>
         </w:rPr>
       </w:pPr>
+      <w:r>
+        <w:lastRenderedPageBreak/>
+        <w:t xml:space="preserve">Se crea la vista </w:t>
+      </w:r>
+      <w:proofErr w:type="spellStart"/>
+      <w:r>
+        <w:t>información_proveedores</w:t>
+      </w:r>
+      <w:proofErr w:type="spellEnd"/>
+      <w:r>
+        <w:t xml:space="preserve"> con la intención de ver el proveedor y los diferentes productos que vende.</w:t>
+      </w:r>
+      <w:r>
+        <w:rPr>
+          <w:noProof/>
+        </w:rPr>
+        <w:t xml:space="preserve"> </w:t>
+      </w:r>
+      <w:r>
+        <w:drawing>
+          <wp:inline distT="0" distB="0" distL="0" distR="0" wp14:anchorId="50276ED1" wp14:editId="19B877FA">
+            <wp:extent cx="5612130" cy="1807210"/>
+            <wp:effectExtent l="0" t="0" r="7620" b="2540"/>
+            <wp:docPr id="58" name="Imagen 58"/>
+            <wp:cNvGraphicFramePr>
+              <a:graphicFrameLocks xmlns:a="http://schemas.openxmlformats.org/drawingml/2006/main" noChangeAspect="1"/>
+            </wp:cNvGraphicFramePr>
+            <a:graphic xmlns:a="http://schemas.openxmlformats.org/drawingml/2006/main">
+              <a:graphicData uri="http://schemas.openxmlformats.org/drawingml/2006/picture">
+                <pic:pic xmlns:pic="http://schemas.openxmlformats.org/drawingml/2006/picture">
+                  <pic:nvPicPr>
+                    <pic:cNvPr id="1" name=""/>
+                    <pic:cNvPicPr/>
+                  </pic:nvPicPr>
+                  <pic:blipFill>
+                    <a:blip r:embed="rId48"/>
+                    <a:stretch>
+                      <a:fillRect/>
+                    </a:stretch>
+                  </pic:blipFill>
+                  <pic:spPr>
+                    <a:xfrm>
+                      <a:off x="0" y="0"/>
+                      <a:ext cx="5612130" cy="1807210"/>
+                    </a:xfrm>
+                    <a:prstGeom prst="rect">
+                      <a:avLst/>
+                    </a:prstGeom>
+                  </pic:spPr>
+                </pic:pic>
+              </a:graphicData>
+            </a:graphic>
+          </wp:inline>
+        </w:drawing>
+      </w:r>
     </w:p>
     <w:p>
       <w:pPr>
@@ -3940,6 +4053,68 @@
           <w:bCs/>
         </w:rPr>
       </w:pPr>
+      <w:r>
+        <w:t xml:space="preserve">Se crea la </w:t>
+      </w:r>
+      <w:proofErr w:type="gramStart"/>
+      <w:r>
+        <w:t xml:space="preserve">vista </w:t>
+      </w:r>
+      <w:proofErr w:type="spellStart"/>
+      <w:r>
+        <w:t>mejores</w:t>
+      </w:r>
+      <w:proofErr w:type="gramEnd"/>
+      <w:r>
+        <w:t>_clientes</w:t>
+      </w:r>
+      <w:proofErr w:type="spellEnd"/>
+      <w:r>
+        <w:t>, la cual lleva el registro de cuanto dinero han gastado sus clientes comprando productos de la barbería y los muestra en orden descendiente para saber quienes son los mejores clientes.</w:t>
+      </w:r>
+      <w:r>
+        <w:rPr>
+          <w:noProof/>
+        </w:rPr>
+        <w:t xml:space="preserve"> </w:t>
+      </w:r>
+      <w:r>
+        <w:drawing>
+          <wp:inline distT="0" distB="0" distL="0" distR="0" wp14:anchorId="0B1EA646" wp14:editId="0A39E0E4">
+            <wp:extent cx="5612130" cy="2539365"/>
+            <wp:effectExtent l="0" t="0" r="7620" b="0"/>
+            <wp:docPr id="59" name="Imagen 59"/>
+            <wp:cNvGraphicFramePr>
+              <a:graphicFrameLocks xmlns:a="http://schemas.openxmlformats.org/drawingml/2006/main" noChangeAspect="1"/>
+            </wp:cNvGraphicFramePr>
+            <a:graphic xmlns:a="http://schemas.openxmlformats.org/drawingml/2006/main">
+              <a:graphicData uri="http://schemas.openxmlformats.org/drawingml/2006/picture">
+                <pic:pic xmlns:pic="http://schemas.openxmlformats.org/drawingml/2006/picture">
+                  <pic:nvPicPr>
+                    <pic:cNvPr id="1" name=""/>
+                    <pic:cNvPicPr/>
+                  </pic:nvPicPr>
+                  <pic:blipFill>
+                    <a:blip r:embed="rId49"/>
+                    <a:stretch>
+                      <a:fillRect/>
+                    </a:stretch>
+                  </pic:blipFill>
+                  <pic:spPr>
+                    <a:xfrm>
+                      <a:off x="0" y="0"/>
+                      <a:ext cx="5612130" cy="2539365"/>
+                    </a:xfrm>
+                    <a:prstGeom prst="rect">
+                      <a:avLst/>
+                    </a:prstGeom>
+                  </pic:spPr>
+                </pic:pic>
+              </a:graphicData>
+            </a:graphic>
+          </wp:inline>
+        </w:drawing>
+      </w:r>
     </w:p>
     <w:p>
       <w:pPr>

</xml_diff>

<commit_message>
Se terminan de crear los 4 procedimientos
</commit_message>
<xml_diff>
--- a/Documentación.docx
+++ b/Documentación.docx
@@ -16,6 +16,13 @@
           <w:bCs/>
         </w:rPr>
         <w:t>Reto técnico bases de datos</w:t>
+      </w:r>
+      <w:r>
+        <w:rPr>
+          <w:b/>
+          <w:bCs/>
+        </w:rPr>
+        <w:t xml:space="preserve"> (Barberia)</w:t>
       </w:r>
     </w:p>
     <w:p>
@@ -926,7 +933,7 @@
     </w:p>
     <w:p>
       <w:r>
-        <w:t>Para tener un orden claro de como se deben crear las tablas, se analiza el modelo relacional y se llegan a las siguientes conclusiones:</w:t>
+        <w:t>Para tener un orden claro de como se deben crear las tablas, se analiza el modelo relacional y se llega a las siguientes conclusiones:</w:t>
       </w:r>
     </w:p>
     <w:p>
@@ -4144,11 +4151,50 @@
         </w:rPr>
       </w:pPr>
       <w:r>
-        <w:rPr>
-          <w:b/>
-          <w:bCs/>
-        </w:rPr>
-        <w:t>Q</w:t>
+        <w:t>Procedimiento creado con el fin de que se puedan generar citas de maneras mas fácil.</w:t>
+      </w:r>
+      <w:r>
+        <w:rPr>
+          <w:noProof/>
+        </w:rPr>
+        <w:t xml:space="preserve"> </w:t>
+      </w:r>
+      <w:r>
+        <w:drawing>
+          <wp:inline distT="0" distB="0" distL="0" distR="0" wp14:anchorId="79FDCCCE" wp14:editId="60636E5F">
+            <wp:extent cx="5612130" cy="1945005"/>
+            <wp:effectExtent l="0" t="0" r="7620" b="0"/>
+            <wp:docPr id="60" name="Imagen 60"/>
+            <wp:cNvGraphicFramePr>
+              <a:graphicFrameLocks xmlns:a="http://schemas.openxmlformats.org/drawingml/2006/main" noChangeAspect="1"/>
+            </wp:cNvGraphicFramePr>
+            <a:graphic xmlns:a="http://schemas.openxmlformats.org/drawingml/2006/main">
+              <a:graphicData uri="http://schemas.openxmlformats.org/drawingml/2006/picture">
+                <pic:pic xmlns:pic="http://schemas.openxmlformats.org/drawingml/2006/picture">
+                  <pic:nvPicPr>
+                    <pic:cNvPr id="1" name=""/>
+                    <pic:cNvPicPr/>
+                  </pic:nvPicPr>
+                  <pic:blipFill>
+                    <a:blip r:embed="rId50"/>
+                    <a:stretch>
+                      <a:fillRect/>
+                    </a:stretch>
+                  </pic:blipFill>
+                  <pic:spPr>
+                    <a:xfrm>
+                      <a:off x="0" y="0"/>
+                      <a:ext cx="5612130" cy="1945005"/>
+                    </a:xfrm>
+                    <a:prstGeom prst="rect">
+                      <a:avLst/>
+                    </a:prstGeom>
+                  </pic:spPr>
+                </pic:pic>
+              </a:graphicData>
+            </a:graphic>
+          </wp:inline>
+        </w:drawing>
       </w:r>
     </w:p>
     <w:p>
@@ -4164,11 +4210,54 @@
         </w:rPr>
       </w:pPr>
       <w:r>
-        <w:rPr>
-          <w:b/>
-          <w:bCs/>
-        </w:rPr>
-        <w:t>Q</w:t>
+        <w:lastRenderedPageBreak/>
+        <w:t>Procedimiento creado con el fin de modificar la fecha y hora de una cita</w:t>
+      </w:r>
+      <w:r>
+        <w:t xml:space="preserve"> según el identificador de la cita que reciba.</w:t>
+      </w:r>
+      <w:r>
+        <w:rPr>
+          <w:noProof/>
+        </w:rPr>
+        <w:t xml:space="preserve"> </w:t>
+      </w:r>
+      <w:r>
+        <w:drawing>
+          <wp:inline distT="0" distB="0" distL="0" distR="0" wp14:anchorId="7F477B73" wp14:editId="47340858">
+            <wp:extent cx="5612130" cy="2585720"/>
+            <wp:effectExtent l="0" t="0" r="7620" b="5080"/>
+            <wp:docPr id="61" name="Imagen 61"/>
+            <wp:cNvGraphicFramePr>
+              <a:graphicFrameLocks xmlns:a="http://schemas.openxmlformats.org/drawingml/2006/main" noChangeAspect="1"/>
+            </wp:cNvGraphicFramePr>
+            <a:graphic xmlns:a="http://schemas.openxmlformats.org/drawingml/2006/main">
+              <a:graphicData uri="http://schemas.openxmlformats.org/drawingml/2006/picture">
+                <pic:pic xmlns:pic="http://schemas.openxmlformats.org/drawingml/2006/picture">
+                  <pic:nvPicPr>
+                    <pic:cNvPr id="1" name=""/>
+                    <pic:cNvPicPr/>
+                  </pic:nvPicPr>
+                  <pic:blipFill>
+                    <a:blip r:embed="rId51"/>
+                    <a:stretch>
+                      <a:fillRect/>
+                    </a:stretch>
+                  </pic:blipFill>
+                  <pic:spPr>
+                    <a:xfrm>
+                      <a:off x="0" y="0"/>
+                      <a:ext cx="5612130" cy="2585720"/>
+                    </a:xfrm>
+                    <a:prstGeom prst="rect">
+                      <a:avLst/>
+                    </a:prstGeom>
+                  </pic:spPr>
+                </pic:pic>
+              </a:graphicData>
+            </a:graphic>
+          </wp:inline>
+        </w:drawing>
       </w:r>
     </w:p>
     <w:p>
@@ -4184,11 +4273,44 @@
         </w:rPr>
       </w:pPr>
       <w:r>
-        <w:rPr>
-          <w:b/>
-          <w:bCs/>
-        </w:rPr>
-        <w:t>Q</w:t>
+        <w:t xml:space="preserve">Procedimiento creado con el fin de cancelar una cita según el identificador de la cita que reciba.                              </w:t>
+      </w:r>
+      <w:r>
+        <w:drawing>
+          <wp:inline distT="0" distB="0" distL="0" distR="0" wp14:anchorId="78BF41B6" wp14:editId="5C48E6EA">
+            <wp:extent cx="4134427" cy="3505689"/>
+            <wp:effectExtent l="0" t="0" r="0" b="0"/>
+            <wp:docPr id="64" name="Imagen 64" descr="Interfaz de usuario gráfica&#10;&#10;Descripción generada automáticamente"/>
+            <wp:cNvGraphicFramePr>
+              <a:graphicFrameLocks xmlns:a="http://schemas.openxmlformats.org/drawingml/2006/main" noChangeAspect="1"/>
+            </wp:cNvGraphicFramePr>
+            <a:graphic xmlns:a="http://schemas.openxmlformats.org/drawingml/2006/main">
+              <a:graphicData uri="http://schemas.openxmlformats.org/drawingml/2006/picture">
+                <pic:pic xmlns:pic="http://schemas.openxmlformats.org/drawingml/2006/picture">
+                  <pic:nvPicPr>
+                    <pic:cNvPr id="64" name="Imagen 64" descr="Interfaz de usuario gráfica&#10;&#10;Descripción generada automáticamente"/>
+                    <pic:cNvPicPr/>
+                  </pic:nvPicPr>
+                  <pic:blipFill>
+                    <a:blip r:embed="rId52"/>
+                    <a:stretch>
+                      <a:fillRect/>
+                    </a:stretch>
+                  </pic:blipFill>
+                  <pic:spPr>
+                    <a:xfrm>
+                      <a:off x="0" y="0"/>
+                      <a:ext cx="4134427" cy="3505689"/>
+                    </a:xfrm>
+                    <a:prstGeom prst="rect">
+                      <a:avLst/>
+                    </a:prstGeom>
+                  </pic:spPr>
+                </pic:pic>
+              </a:graphicData>
+            </a:graphic>
+          </wp:inline>
+        </w:drawing>
       </w:r>
     </w:p>
     <w:p>
@@ -4204,11 +4326,70 @@
         </w:rPr>
       </w:pPr>
       <w:r>
-        <w:rPr>
-          <w:b/>
-          <w:bCs/>
-        </w:rPr>
-        <w:t>Q</w:t>
+        <w:t xml:space="preserve">Procedimiento </w:t>
+      </w:r>
+      <w:proofErr w:type="gramStart"/>
+      <w:r>
+        <w:t>creado  con</w:t>
+      </w:r>
+      <w:proofErr w:type="gramEnd"/>
+      <w:r>
+        <w:t xml:space="preserve"> el fin de buscar en la vista creada anteriormente (</w:t>
+      </w:r>
+      <w:proofErr w:type="spellStart"/>
+      <w:r>
+        <w:t>información_proveedor</w:t>
+      </w:r>
+      <w:proofErr w:type="spellEnd"/>
+      <w:r>
+        <w:t xml:space="preserve">) con el fin de traer la información de un solo proveedor según el </w:t>
+      </w:r>
+      <w:r>
+        <w:lastRenderedPageBreak/>
+        <w:t>nombre que se le pase al procedimiento.</w:t>
+      </w:r>
+      <w:r>
+        <w:rPr>
+          <w:noProof/>
+        </w:rPr>
+        <w:t xml:space="preserve"> </w:t>
+      </w:r>
+      <w:r>
+        <w:drawing>
+          <wp:inline distT="0" distB="0" distL="0" distR="0" wp14:anchorId="02059686" wp14:editId="2B6C3573">
+            <wp:extent cx="4991797" cy="2924583"/>
+            <wp:effectExtent l="0" t="0" r="0" b="9525"/>
+            <wp:docPr id="65" name="Imagen 65"/>
+            <wp:cNvGraphicFramePr>
+              <a:graphicFrameLocks xmlns:a="http://schemas.openxmlformats.org/drawingml/2006/main" noChangeAspect="1"/>
+            </wp:cNvGraphicFramePr>
+            <a:graphic xmlns:a="http://schemas.openxmlformats.org/drawingml/2006/main">
+              <a:graphicData uri="http://schemas.openxmlformats.org/drawingml/2006/picture">
+                <pic:pic xmlns:pic="http://schemas.openxmlformats.org/drawingml/2006/picture">
+                  <pic:nvPicPr>
+                    <pic:cNvPr id="1" name=""/>
+                    <pic:cNvPicPr/>
+                  </pic:nvPicPr>
+                  <pic:blipFill>
+                    <a:blip r:embed="rId53"/>
+                    <a:stretch>
+                      <a:fillRect/>
+                    </a:stretch>
+                  </pic:blipFill>
+                  <pic:spPr>
+                    <a:xfrm>
+                      <a:off x="0" y="0"/>
+                      <a:ext cx="4991797" cy="2924583"/>
+                    </a:xfrm>
+                    <a:prstGeom prst="rect">
+                      <a:avLst/>
+                    </a:prstGeom>
+                  </pic:spPr>
+                </pic:pic>
+              </a:graphicData>
+            </a:graphic>
+          </wp:inline>
+        </w:drawing>
       </w:r>
     </w:p>
     <w:p>

</xml_diff>

<commit_message>
Se terminan de crear los 4 triggers
</commit_message>
<xml_diff>
--- a/Documentación.docx
+++ b/Documentación.docx
@@ -4422,11 +4422,116 @@
         </w:rPr>
       </w:pPr>
       <w:r>
-        <w:rPr>
-          <w:b/>
-          <w:bCs/>
-        </w:rPr>
-        <w:t>Q</w:t>
+        <w:t xml:space="preserve">Creo uno tabla nueva donde se </w:t>
+      </w:r>
+      <w:r>
+        <w:t>guardará</w:t>
+      </w:r>
+      <w:r>
+        <w:t xml:space="preserve"> la información de los usuarios que cancelen las citas junto con la fecha en que cancelo.</w:t>
+      </w:r>
+      <w:r>
+        <w:rPr>
+          <w:noProof/>
+        </w:rPr>
+        <w:t xml:space="preserve"> </w:t>
+      </w:r>
+      <w:r>
+        <w:drawing>
+          <wp:inline distT="0" distB="0" distL="0" distR="0" wp14:anchorId="0AFAF933" wp14:editId="5936D77E">
+            <wp:extent cx="4305901" cy="1143160"/>
+            <wp:effectExtent l="0" t="0" r="0" b="0"/>
+            <wp:docPr id="66" name="Imagen 66" descr="Interfaz de usuario gráfica, Texto, Aplicación, Chat o mensaje de texto&#10;&#10;Descripción generada automáticamente"/>
+            <wp:cNvGraphicFramePr>
+              <a:graphicFrameLocks xmlns:a="http://schemas.openxmlformats.org/drawingml/2006/main" noChangeAspect="1"/>
+            </wp:cNvGraphicFramePr>
+            <a:graphic xmlns:a="http://schemas.openxmlformats.org/drawingml/2006/main">
+              <a:graphicData uri="http://schemas.openxmlformats.org/drawingml/2006/picture">
+                <pic:pic xmlns:pic="http://schemas.openxmlformats.org/drawingml/2006/picture">
+                  <pic:nvPicPr>
+                    <pic:cNvPr id="66" name="Imagen 66" descr="Interfaz de usuario gráfica, Texto, Aplicación, Chat o mensaje de texto&#10;&#10;Descripción generada automáticamente"/>
+                    <pic:cNvPicPr/>
+                  </pic:nvPicPr>
+                  <pic:blipFill>
+                    <a:blip r:embed="rId54"/>
+                    <a:stretch>
+                      <a:fillRect/>
+                    </a:stretch>
+                  </pic:blipFill>
+                  <pic:spPr>
+                    <a:xfrm>
+                      <a:off x="0" y="0"/>
+                      <a:ext cx="4305901" cy="1143160"/>
+                    </a:xfrm>
+                    <a:prstGeom prst="rect">
+                      <a:avLst/>
+                    </a:prstGeom>
+                  </pic:spPr>
+                </pic:pic>
+              </a:graphicData>
+            </a:graphic>
+          </wp:inline>
+        </w:drawing>
+      </w:r>
+      <w:r>
+        <w:rPr>
+          <w:noProof/>
+        </w:rPr>
+        <w:br/>
+        <w:t xml:space="preserve">Ahora procedo a crear el trigger, el cual me generara un regiestro en la tabla creada </w:t>
+      </w:r>
+      <w:r>
+        <w:rPr>
+          <w:noProof/>
+        </w:rPr>
+        <w:lastRenderedPageBreak/>
+        <w:t>anteriormente.</w:t>
+      </w:r>
+      <w:r>
+        <w:rPr>
+          <w:noProof/>
+        </w:rPr>
+        <w:t xml:space="preserve"> </w:t>
+      </w:r>
+      <w:r>
+        <w:rPr>
+          <w:noProof/>
+        </w:rPr>
+        <w:drawing>
+          <wp:inline distT="0" distB="0" distL="0" distR="0" wp14:anchorId="7E37BBA5" wp14:editId="3B26AC84">
+            <wp:extent cx="5048955" cy="3734321"/>
+            <wp:effectExtent l="0" t="0" r="0" b="0"/>
+            <wp:docPr id="67" name="Imagen 67"/>
+            <wp:cNvGraphicFramePr>
+              <a:graphicFrameLocks xmlns:a="http://schemas.openxmlformats.org/drawingml/2006/main" noChangeAspect="1"/>
+            </wp:cNvGraphicFramePr>
+            <a:graphic xmlns:a="http://schemas.openxmlformats.org/drawingml/2006/main">
+              <a:graphicData uri="http://schemas.openxmlformats.org/drawingml/2006/picture">
+                <pic:pic xmlns:pic="http://schemas.openxmlformats.org/drawingml/2006/picture">
+                  <pic:nvPicPr>
+                    <pic:cNvPr id="1" name=""/>
+                    <pic:cNvPicPr/>
+                  </pic:nvPicPr>
+                  <pic:blipFill>
+                    <a:blip r:embed="rId55"/>
+                    <a:stretch>
+                      <a:fillRect/>
+                    </a:stretch>
+                  </pic:blipFill>
+                  <pic:spPr>
+                    <a:xfrm>
+                      <a:off x="0" y="0"/>
+                      <a:ext cx="5048955" cy="3734321"/>
+                    </a:xfrm>
+                    <a:prstGeom prst="rect">
+                      <a:avLst/>
+                    </a:prstGeom>
+                  </pic:spPr>
+                </pic:pic>
+              </a:graphicData>
+            </a:graphic>
+          </wp:inline>
+        </w:drawing>
       </w:r>
     </w:p>
     <w:p>
@@ -4442,11 +4547,118 @@
         </w:rPr>
       </w:pPr>
       <w:r>
-        <w:rPr>
-          <w:b/>
-          <w:bCs/>
-        </w:rPr>
-        <w:t>Q</w:t>
+        <w:t xml:space="preserve">Creo la tabla </w:t>
+      </w:r>
+      <w:proofErr w:type="spellStart"/>
+      <w:r>
+        <w:t>control_cambios_cita</w:t>
+      </w:r>
+      <w:proofErr w:type="spellEnd"/>
+      <w:r>
+        <w:t>, para guardar los registros de usuario que modifiquen o creen nuevas citas.</w:t>
+      </w:r>
+      <w:r>
+        <w:rPr>
+          <w:noProof/>
+        </w:rPr>
+        <w:t xml:space="preserve"> </w:t>
+      </w:r>
+      <w:r>
+        <w:drawing>
+          <wp:inline distT="0" distB="0" distL="0" distR="0" wp14:anchorId="2A4BBE58" wp14:editId="36D20432">
+            <wp:extent cx="4572638" cy="1295581"/>
+            <wp:effectExtent l="0" t="0" r="0" b="0"/>
+            <wp:docPr id="68" name="Imagen 68"/>
+            <wp:cNvGraphicFramePr>
+              <a:graphicFrameLocks xmlns:a="http://schemas.openxmlformats.org/drawingml/2006/main" noChangeAspect="1"/>
+            </wp:cNvGraphicFramePr>
+            <a:graphic xmlns:a="http://schemas.openxmlformats.org/drawingml/2006/main">
+              <a:graphicData uri="http://schemas.openxmlformats.org/drawingml/2006/picture">
+                <pic:pic xmlns:pic="http://schemas.openxmlformats.org/drawingml/2006/picture">
+                  <pic:nvPicPr>
+                    <pic:cNvPr id="1" name=""/>
+                    <pic:cNvPicPr/>
+                  </pic:nvPicPr>
+                  <pic:blipFill>
+                    <a:blip r:embed="rId56"/>
+                    <a:stretch>
+                      <a:fillRect/>
+                    </a:stretch>
+                  </pic:blipFill>
+                  <pic:spPr>
+                    <a:xfrm>
+                      <a:off x="0" y="0"/>
+                      <a:ext cx="4572638" cy="1295581"/>
+                    </a:xfrm>
+                    <a:prstGeom prst="rect">
+                      <a:avLst/>
+                    </a:prstGeom>
+                  </pic:spPr>
+                </pic:pic>
+              </a:graphicData>
+            </a:graphic>
+          </wp:inline>
+        </w:drawing>
+      </w:r>
+      <w:r>
+        <w:rPr>
+          <w:noProof/>
+        </w:rPr>
+        <w:br/>
+        <w:t xml:space="preserve">Utilizo el procedimiento crear_cita, para generar una nueva cita y se puede observar como </w:t>
+      </w:r>
+      <w:r>
+        <w:rPr>
+          <w:noProof/>
+        </w:rPr>
+        <w:lastRenderedPageBreak/>
+        <w:t>genera el registro.</w:t>
+      </w:r>
+      <w:r>
+        <w:rPr>
+          <w:noProof/>
+        </w:rPr>
+        <w:t xml:space="preserve"> </w:t>
+      </w:r>
+      <w:r>
+        <w:rPr>
+          <w:noProof/>
+        </w:rPr>
+        <w:drawing>
+          <wp:inline distT="0" distB="0" distL="0" distR="0" wp14:anchorId="721005BD" wp14:editId="7CA1AFD0">
+            <wp:extent cx="5612130" cy="3166110"/>
+            <wp:effectExtent l="0" t="0" r="7620" b="0"/>
+            <wp:docPr id="69" name="Imagen 69"/>
+            <wp:cNvGraphicFramePr>
+              <a:graphicFrameLocks xmlns:a="http://schemas.openxmlformats.org/drawingml/2006/main" noChangeAspect="1"/>
+            </wp:cNvGraphicFramePr>
+            <a:graphic xmlns:a="http://schemas.openxmlformats.org/drawingml/2006/main">
+              <a:graphicData uri="http://schemas.openxmlformats.org/drawingml/2006/picture">
+                <pic:pic xmlns:pic="http://schemas.openxmlformats.org/drawingml/2006/picture">
+                  <pic:nvPicPr>
+                    <pic:cNvPr id="1" name=""/>
+                    <pic:cNvPicPr/>
+                  </pic:nvPicPr>
+                  <pic:blipFill>
+                    <a:blip r:embed="rId57"/>
+                    <a:stretch>
+                      <a:fillRect/>
+                    </a:stretch>
+                  </pic:blipFill>
+                  <pic:spPr>
+                    <a:xfrm>
+                      <a:off x="0" y="0"/>
+                      <a:ext cx="5612130" cy="3166110"/>
+                    </a:xfrm>
+                    <a:prstGeom prst="rect">
+                      <a:avLst/>
+                    </a:prstGeom>
+                  </pic:spPr>
+                </pic:pic>
+              </a:graphicData>
+            </a:graphic>
+          </wp:inline>
+        </w:drawing>
       </w:r>
     </w:p>
     <w:p>
@@ -4462,11 +4674,66 @@
         </w:rPr>
       </w:pPr>
       <w:r>
-        <w:rPr>
-          <w:b/>
-          <w:bCs/>
-        </w:rPr>
-        <w:t>Q</w:t>
+        <w:t xml:space="preserve">Utilizo el procedimiento </w:t>
+      </w:r>
+      <w:proofErr w:type="spellStart"/>
+      <w:r>
+        <w:t>modificar_cita</w:t>
+      </w:r>
+      <w:proofErr w:type="spellEnd"/>
+      <w:r>
+        <w:t xml:space="preserve"> para modificar una cita y se puede observar que se genera un nuevo registro en la tabla </w:t>
+      </w:r>
+      <w:proofErr w:type="spellStart"/>
+      <w:r>
+        <w:t>control_cambios_cita</w:t>
+      </w:r>
+      <w:proofErr w:type="spellEnd"/>
+      <w:r>
+        <w:t>.</w:t>
+      </w:r>
+      <w:r>
+        <w:rPr>
+          <w:noProof/>
+        </w:rPr>
+        <w:t xml:space="preserve"> </w:t>
+      </w:r>
+      <w:r>
+        <w:drawing>
+          <wp:inline distT="0" distB="0" distL="0" distR="0" wp14:anchorId="2F65F7FD" wp14:editId="11BD3679">
+            <wp:extent cx="5612130" cy="2780665"/>
+            <wp:effectExtent l="0" t="0" r="7620" b="635"/>
+            <wp:docPr id="70" name="Imagen 70"/>
+            <wp:cNvGraphicFramePr>
+              <a:graphicFrameLocks xmlns:a="http://schemas.openxmlformats.org/drawingml/2006/main" noChangeAspect="1"/>
+            </wp:cNvGraphicFramePr>
+            <a:graphic xmlns:a="http://schemas.openxmlformats.org/drawingml/2006/main">
+              <a:graphicData uri="http://schemas.openxmlformats.org/drawingml/2006/picture">
+                <pic:pic xmlns:pic="http://schemas.openxmlformats.org/drawingml/2006/picture">
+                  <pic:nvPicPr>
+                    <pic:cNvPr id="1" name=""/>
+                    <pic:cNvPicPr/>
+                  </pic:nvPicPr>
+                  <pic:blipFill>
+                    <a:blip r:embed="rId58"/>
+                    <a:stretch>
+                      <a:fillRect/>
+                    </a:stretch>
+                  </pic:blipFill>
+                  <pic:spPr>
+                    <a:xfrm>
+                      <a:off x="0" y="0"/>
+                      <a:ext cx="5612130" cy="2780665"/>
+                    </a:xfrm>
+                    <a:prstGeom prst="rect">
+                      <a:avLst/>
+                    </a:prstGeom>
+                  </pic:spPr>
+                </pic:pic>
+              </a:graphicData>
+            </a:graphic>
+          </wp:inline>
+        </w:drawing>
       </w:r>
     </w:p>
     <w:p>
@@ -4482,11 +4749,67 @@
         </w:rPr>
       </w:pPr>
       <w:r>
-        <w:rPr>
-          <w:b/>
-          <w:bCs/>
-        </w:rPr>
-        <w:t>Q</w:t>
+        <w:lastRenderedPageBreak/>
+        <w:t xml:space="preserve">Se crea </w:t>
+      </w:r>
+      <w:proofErr w:type="spellStart"/>
+      <w:r>
+        <w:t>trigger</w:t>
+      </w:r>
+      <w:proofErr w:type="spellEnd"/>
+      <w:r>
+        <w:t xml:space="preserve"> que genere un registro de la persona que ingreso un producto nuevo al inventario de la </w:t>
+      </w:r>
+      <w:proofErr w:type="spellStart"/>
+      <w:r>
+        <w:t>barberia</w:t>
+      </w:r>
+      <w:proofErr w:type="spellEnd"/>
+      <w:r>
+        <w:t>.</w:t>
+      </w:r>
+      <w:r>
+        <w:rPr>
+          <w:noProof/>
+        </w:rPr>
+        <w:t xml:space="preserve"> </w:t>
+      </w:r>
+      <w:r>
+        <w:drawing>
+          <wp:inline distT="0" distB="0" distL="0" distR="0" wp14:anchorId="32A142DB" wp14:editId="71A70276">
+            <wp:extent cx="5612130" cy="3420745"/>
+            <wp:effectExtent l="0" t="0" r="7620" b="8255"/>
+            <wp:docPr id="71" name="Imagen 71"/>
+            <wp:cNvGraphicFramePr>
+              <a:graphicFrameLocks xmlns:a="http://schemas.openxmlformats.org/drawingml/2006/main" noChangeAspect="1"/>
+            </wp:cNvGraphicFramePr>
+            <a:graphic xmlns:a="http://schemas.openxmlformats.org/drawingml/2006/main">
+              <a:graphicData uri="http://schemas.openxmlformats.org/drawingml/2006/picture">
+                <pic:pic xmlns:pic="http://schemas.openxmlformats.org/drawingml/2006/picture">
+                  <pic:nvPicPr>
+                    <pic:cNvPr id="1" name=""/>
+                    <pic:cNvPicPr/>
+                  </pic:nvPicPr>
+                  <pic:blipFill>
+                    <a:blip r:embed="rId59"/>
+                    <a:stretch>
+                      <a:fillRect/>
+                    </a:stretch>
+                  </pic:blipFill>
+                  <pic:spPr>
+                    <a:xfrm>
+                      <a:off x="0" y="0"/>
+                      <a:ext cx="5612130" cy="3420745"/>
+                    </a:xfrm>
+                    <a:prstGeom prst="rect">
+                      <a:avLst/>
+                    </a:prstGeom>
+                  </pic:spPr>
+                </pic:pic>
+              </a:graphicData>
+            </a:graphic>
+          </wp:inline>
+        </w:drawing>
       </w:r>
     </w:p>
     <w:sectPr>

</xml_diff>